<commit_message>
Auto-committed on 2023/03/06 週一 11:42:38.70
</commit_message>
<xml_diff>
--- a/Program/Other/URS_mod/L9740-公會無自用住宅利率報送檢核表v2.0.docx
+++ b/Program/Other/URS_mod/L9740-公會無自用住宅利率報送檢核表v2.0.docx
@@ -661,7 +661,7 @@
             <w:pPr>
               <w:pStyle w:val="13"/>
               <w:rPr>
-                <w:rFonts w:ascii="標楷體" w:hAnsi="標楷體" w:hint="eastAsia"/>
+                <w:rFonts w:ascii="標楷體" w:hAnsi="標楷體"/>
               </w:rPr>
             </w:pPr>
             <w:r>
@@ -687,7 +687,7 @@
             <w:pPr>
               <w:pStyle w:val="13"/>
               <w:rPr>
-                <w:rFonts w:ascii="標楷體" w:hAnsi="標楷體" w:hint="eastAsia"/>
+                <w:rFonts w:ascii="標楷體" w:hAnsi="標楷體"/>
               </w:rPr>
             </w:pPr>
             <w:r>
@@ -713,7 +713,7 @@
             <w:pPr>
               <w:pStyle w:val="13"/>
               <w:rPr>
-                <w:rFonts w:ascii="標楷體" w:hAnsi="標楷體" w:hint="eastAsia"/>
+                <w:rFonts w:ascii="標楷體" w:hAnsi="標楷體"/>
               </w:rPr>
             </w:pPr>
             <w:r>
@@ -739,7 +739,7 @@
             <w:pPr>
               <w:pStyle w:val="13"/>
               <w:rPr>
-                <w:rFonts w:ascii="標楷體" w:hAnsi="標楷體" w:hint="eastAsia"/>
+                <w:rFonts w:ascii="標楷體" w:hAnsi="標楷體"/>
               </w:rPr>
             </w:pPr>
             <w:r>
@@ -1440,7 +1440,7 @@
             <w:pPr>
               <w:snapToGrid w:val="0"/>
               <w:rPr>
-                <w:rFonts w:ascii="標楷體" w:hAnsi="標楷體" w:hint="eastAsia"/>
+                <w:rFonts w:ascii="標楷體" w:hAnsi="標楷體"/>
               </w:rPr>
             </w:pPr>
             <w:r>
@@ -1960,7 +1960,6 @@
           <w:rFonts w:ascii="標楷體" w:hAnsi="標楷體" w:hint="eastAsia"/>
           <w:sz w:val="24"/>
         </w:rPr>
-        <w:lastRenderedPageBreak/>
         <w:t>【</w:t>
       </w:r>
       <w:r>
@@ -1990,9 +1989,6 @@
       <w:pPr>
         <w:pStyle w:val="3TEXT"/>
         <w:ind w:hanging="283"/>
-        <w:rPr>
-          <w:rFonts w:hint="eastAsia"/>
-        </w:rPr>
       </w:pPr>
       <w:r>
         <w:rPr>
@@ -2030,6 +2026,7 @@
           <w:rFonts w:ascii="標楷體" w:hAnsi="標楷體" w:hint="eastAsia"/>
           <w:sz w:val="24"/>
         </w:rPr>
+        <w:lastRenderedPageBreak/>
         <w:t>撥款期間：</w:t>
       </w:r>
     </w:p>
@@ -2267,9 +2264,6 @@
       <w:pPr>
         <w:pStyle w:val="6TEXT"/>
         <w:ind w:left="1614"/>
-        <w:rPr>
-          <w:rFonts w:hint="eastAsia"/>
-        </w:rPr>
       </w:pPr>
       <w:r>
         <w:rPr>
@@ -2285,9 +2279,6 @@
           <w:ilvl w:val="0"/>
           <w:numId w:val="14"/>
         </w:numPr>
-        <w:rPr>
-          <w:rFonts w:hint="eastAsia"/>
-        </w:rPr>
       </w:pPr>
       <w:r>
         <w:rPr>
@@ -2354,9 +2345,6 @@
       <w:pPr>
         <w:pStyle w:val="6TEXT"/>
         <w:ind w:left="1614"/>
-        <w:rPr>
-          <w:rFonts w:hint="eastAsia"/>
-        </w:rPr>
       </w:pPr>
       <w:r>
         <w:rPr>
@@ -2661,9 +2649,6 @@
       <w:pPr>
         <w:pStyle w:val="6TEXT"/>
         <w:ind w:left="1614"/>
-        <w:rPr>
-          <w:rFonts w:hint="eastAsia"/>
-        </w:rPr>
       </w:pPr>
       <w:r>
         <w:rPr>
@@ -2679,9 +2664,6 @@
           <w:ilvl w:val="0"/>
           <w:numId w:val="14"/>
         </w:numPr>
-        <w:rPr>
-          <w:rFonts w:hint="eastAsia"/>
-        </w:rPr>
       </w:pPr>
       <w:r>
         <w:rPr>
@@ -2741,6 +2723,7 @@
         <w:rPr>
           <w:rFonts w:hint="eastAsia"/>
         </w:rPr>
+        <w:lastRenderedPageBreak/>
         <w:t>0 正常戶</w:t>
       </w:r>
     </w:p>
@@ -2760,9 +2743,6 @@
       <w:pPr>
         <w:pStyle w:val="6TEXT"/>
         <w:ind w:left="1614"/>
-        <w:rPr>
-          <w:rFonts w:hint="eastAsia"/>
-        </w:rPr>
       </w:pPr>
       <w:r>
         <w:rPr>
@@ -2778,9 +2758,6 @@
           <w:ilvl w:val="0"/>
           <w:numId w:val="14"/>
         </w:numPr>
-        <w:rPr>
-          <w:rFonts w:hint="eastAsia"/>
-        </w:rPr>
       </w:pPr>
       <w:r>
         <w:rPr>
@@ -3052,9 +3029,6 @@
       <w:pPr>
         <w:pStyle w:val="6TEXT"/>
         <w:ind w:left="1614"/>
-        <w:rPr>
-          <w:rFonts w:hint="eastAsia"/>
-        </w:rPr>
       </w:pPr>
       <w:r>
         <w:rPr>
@@ -3070,9 +3044,6 @@
           <w:ilvl w:val="0"/>
           <w:numId w:val="14"/>
         </w:numPr>
-        <w:rPr>
-          <w:rFonts w:hint="eastAsia"/>
-        </w:rPr>
       </w:pPr>
       <w:r>
         <w:rPr>
@@ -3151,9 +3122,6 @@
       <w:pPr>
         <w:pStyle w:val="6TEXT"/>
         <w:ind w:left="1614"/>
-        <w:rPr>
-          <w:rFonts w:hint="eastAsia"/>
-        </w:rPr>
       </w:pPr>
       <w:r>
         <w:rPr>
@@ -3169,9 +3137,6 @@
           <w:ilvl w:val="0"/>
           <w:numId w:val="14"/>
         </w:numPr>
-        <w:rPr>
-          <w:rFonts w:hint="eastAsia"/>
-        </w:rPr>
       </w:pPr>
       <w:r>
         <w:rPr>
@@ -3247,9 +3212,6 @@
           <w:ilvl w:val="0"/>
           <w:numId w:val="14"/>
         </w:numPr>
-        <w:rPr>
-          <w:rFonts w:hint="eastAsia"/>
-        </w:rPr>
       </w:pPr>
       <w:r>
         <w:rPr>
@@ -3478,6 +3440,7 @@
       <w:r>
         <w:rPr>
           <w:b/>
+          <w:noProof/>
           <w:color w:val="FF0000"/>
           <w:sz w:val="24"/>
         </w:rPr>
@@ -3580,6 +3543,9 @@
         </w:rPr>
       </w:pPr>
       <w:r>
+        <w:rPr>
+          <w:noProof/>
+        </w:rPr>
         <w:drawing>
           <wp:anchor distT="0" distB="0" distL="114300" distR="114300" simplePos="0" relativeHeight="251659264" behindDoc="0" locked="0" layoutInCell="1" allowOverlap="1" wp14:anchorId="6D371743" wp14:editId="72D97B95">
             <wp:simplePos x="0" y="0"/>
@@ -3668,6 +3634,7 @@
       <w:r>
         <w:rPr>
           <w:b/>
+          <w:noProof/>
           <w:color w:val="FF0000"/>
         </w:rPr>
         <w:drawing>
@@ -3715,7 +3682,6 @@
     <w:p>
       <w:pPr>
         <w:rPr>
-          <w:rFonts w:hint="eastAsia"/>
           <w:b/>
           <w:color w:val="FF0000"/>
         </w:rPr>
@@ -3745,10 +3711,10 @@
             <v:path o:extrusionok="f" gradientshapeok="t" o:connecttype="rect"/>
             <o:lock v:ext="edit" aspectratio="t"/>
           </v:shapetype>
-          <v:shape id="_x0000_i1028" type="#_x0000_t75" style="width:75.2pt;height:51.05pt" o:ole="">
+          <v:shape id="_x0000_i1025" type="#_x0000_t75" style="width:75pt;height:51pt" o:ole="">
             <v:imagedata r:id="rId11" o:title=""/>
           </v:shape>
-          <o:OLEObject Type="Embed" ProgID="Acrobat.Document.DC" ShapeID="_x0000_i1028" DrawAspect="Icon" ObjectID="_1738417069" r:id="rId12"/>
+          <o:OLEObject Type="Embed" ProgID="Acrobat.Document.DC" ShapeID="_x0000_i1025" DrawAspect="Icon" ObjectID="_1739603838" r:id="rId12"/>
         </w:object>
       </w:r>
     </w:p>
@@ -3876,7 +3842,6 @@
         </w:numPr>
         <w:ind w:left="1146"/>
         <w:rPr>
-          <w:rFonts w:hint="eastAsia"/>
           <w:color w:val="FF0000"/>
           <w:sz w:val="24"/>
         </w:rPr>
@@ -3979,7 +3944,6 @@
         <w:pStyle w:val="3TEXT"/>
         <w:ind w:hanging="283"/>
         <w:rPr>
-          <w:rFonts w:hint="eastAsia"/>
           <w:b/>
           <w:color w:val="FF0000"/>
           <w:sz w:val="24"/>
@@ -4304,7 +4268,7 @@
           <w:p>
             <w:pPr>
               <w:rPr>
-                <w:rFonts w:ascii="標楷體" w:hAnsi="標楷體" w:hint="eastAsia"/>
+                <w:rFonts w:ascii="標楷體" w:hAnsi="標楷體"/>
               </w:rPr>
             </w:pPr>
             <w:r>
@@ -4334,7 +4298,7 @@
           <w:p>
             <w:pPr>
               <w:rPr>
-                <w:rFonts w:ascii="標楷體" w:hAnsi="標楷體" w:hint="eastAsia"/>
+                <w:rFonts w:ascii="標楷體" w:hAnsi="標楷體"/>
               </w:rPr>
             </w:pPr>
             <w:r>
@@ -4436,7 +4400,6 @@
               <w:rPr>
                 <w:rFonts w:ascii="標楷體" w:hAnsi="標楷體" w:hint="eastAsia"/>
               </w:rPr>
-              <w:lastRenderedPageBreak/>
               <w:t>時間</w:t>
             </w:r>
           </w:p>
@@ -4699,7 +4662,7 @@
           <w:p>
             <w:pPr>
               <w:rPr>
-                <w:rFonts w:ascii="標楷體" w:hAnsi="標楷體" w:hint="eastAsia"/>
+                <w:rFonts w:ascii="標楷體" w:hAnsi="標楷體"/>
               </w:rPr>
             </w:pPr>
           </w:p>
@@ -4716,7 +4679,7 @@
           <w:p>
             <w:pPr>
               <w:rPr>
-                <w:rFonts w:ascii="標楷體" w:hAnsi="標楷體" w:hint="eastAsia"/>
+                <w:rFonts w:ascii="標楷體" w:hAnsi="標楷體"/>
               </w:rPr>
             </w:pPr>
             <w:r>
@@ -4734,7 +4697,7 @@
           <w:p>
             <w:pPr>
               <w:rPr>
-                <w:rFonts w:ascii="標楷體" w:hAnsi="標楷體" w:hint="eastAsia"/>
+                <w:rFonts w:ascii="標楷體" w:hAnsi="標楷體"/>
               </w:rPr>
             </w:pPr>
             <w:r>
@@ -4758,7 +4721,7 @@
           <w:p>
             <w:pPr>
               <w:rPr>
-                <w:rFonts w:ascii="標楷體" w:hAnsi="標楷體" w:hint="eastAsia"/>
+                <w:rFonts w:ascii="標楷體" w:hAnsi="標楷體"/>
               </w:rPr>
             </w:pPr>
           </w:p>
@@ -4775,7 +4738,7 @@
           <w:p>
             <w:pPr>
               <w:rPr>
-                <w:rFonts w:ascii="標楷體" w:hAnsi="標楷體" w:hint="eastAsia"/>
+                <w:rFonts w:ascii="標楷體" w:hAnsi="標楷體"/>
               </w:rPr>
             </w:pPr>
             <w:r>
@@ -4793,7 +4756,7 @@
           <w:p>
             <w:pPr>
               <w:rPr>
-                <w:rFonts w:ascii="標楷體" w:hAnsi="標楷體" w:hint="eastAsia"/>
+                <w:rFonts w:ascii="標楷體" w:hAnsi="標楷體"/>
               </w:rPr>
             </w:pPr>
             <w:r>
@@ -4817,7 +4780,7 @@
           <w:p>
             <w:pPr>
               <w:rPr>
-                <w:rFonts w:ascii="標楷體" w:hAnsi="標楷體" w:hint="eastAsia"/>
+                <w:rFonts w:ascii="標楷體" w:hAnsi="標楷體"/>
               </w:rPr>
             </w:pPr>
           </w:p>
@@ -4864,7 +4827,7 @@
           <w:p>
             <w:pPr>
               <w:rPr>
-                <w:rFonts w:ascii="標楷體" w:hAnsi="標楷體" w:hint="eastAsia"/>
+                <w:rFonts w:ascii="標楷體" w:hAnsi="標楷體"/>
               </w:rPr>
             </w:pPr>
             <w:r>
@@ -4979,7 +4942,6 @@
         <w:pStyle w:val="3TEXT"/>
         <w:ind w:hanging="283"/>
         <w:rPr>
-          <w:rFonts w:hint="eastAsia"/>
           <w:b/>
           <w:color w:val="FF0000"/>
           <w:sz w:val="24"/>
@@ -5313,7 +5275,7 @@
           <w:p>
             <w:pPr>
               <w:rPr>
-                <w:rFonts w:ascii="標楷體" w:hAnsi="標楷體" w:hint="eastAsia"/>
+                <w:rFonts w:ascii="標楷體" w:hAnsi="標楷體"/>
               </w:rPr>
             </w:pPr>
             <w:r>
@@ -5343,7 +5305,7 @@
           <w:p>
             <w:pPr>
               <w:rPr>
-                <w:rFonts w:ascii="標楷體" w:hAnsi="標楷體" w:hint="eastAsia"/>
+                <w:rFonts w:ascii="標楷體" w:hAnsi="標楷體"/>
               </w:rPr>
             </w:pPr>
             <w:r>
@@ -5535,7 +5497,7 @@
           <w:p>
             <w:pPr>
               <w:rPr>
-                <w:rFonts w:ascii="標楷體" w:hAnsi="標楷體" w:hint="eastAsia"/>
+                <w:rFonts w:ascii="標楷體" w:hAnsi="標楷體"/>
               </w:rPr>
             </w:pPr>
             <w:r>
@@ -5757,7 +5719,6 @@
         <w:pStyle w:val="3TEXT"/>
         <w:ind w:hanging="283"/>
         <w:rPr>
-          <w:rFonts w:hint="eastAsia"/>
           <w:b/>
           <w:color w:val="FF0000"/>
           <w:sz w:val="24"/>
@@ -6091,7 +6052,7 @@
           <w:p>
             <w:pPr>
               <w:rPr>
-                <w:rFonts w:ascii="標楷體" w:hAnsi="標楷體" w:hint="eastAsia"/>
+                <w:rFonts w:ascii="標楷體" w:hAnsi="標楷體"/>
               </w:rPr>
             </w:pPr>
             <w:r>
@@ -6121,7 +6082,7 @@
           <w:p>
             <w:pPr>
               <w:rPr>
-                <w:rFonts w:ascii="標楷體" w:hAnsi="標楷體" w:hint="eastAsia"/>
+                <w:rFonts w:ascii="標楷體" w:hAnsi="標楷體"/>
               </w:rPr>
             </w:pPr>
             <w:r>
@@ -6485,7 +6446,7 @@
           <w:p>
             <w:pPr>
               <w:rPr>
-                <w:rFonts w:ascii="標楷體" w:hAnsi="標楷體" w:hint="eastAsia"/>
+                <w:rFonts w:ascii="標楷體" w:hAnsi="標楷體"/>
               </w:rPr>
             </w:pPr>
           </w:p>
@@ -6502,7 +6463,7 @@
           <w:p>
             <w:pPr>
               <w:rPr>
-                <w:rFonts w:ascii="標楷體" w:hAnsi="標楷體" w:hint="eastAsia"/>
+                <w:rFonts w:ascii="標楷體" w:hAnsi="標楷體"/>
               </w:rPr>
             </w:pPr>
             <w:r>
@@ -6520,7 +6481,7 @@
           <w:p>
             <w:pPr>
               <w:rPr>
-                <w:rFonts w:ascii="標楷體" w:hAnsi="標楷體" w:hint="eastAsia"/>
+                <w:rFonts w:ascii="標楷體" w:hAnsi="標楷體"/>
               </w:rPr>
             </w:pPr>
             <w:r>
@@ -6544,7 +6505,7 @@
           <w:p>
             <w:pPr>
               <w:rPr>
-                <w:rFonts w:ascii="標楷體" w:hAnsi="標楷體" w:hint="eastAsia"/>
+                <w:rFonts w:ascii="標楷體" w:hAnsi="標楷體"/>
               </w:rPr>
             </w:pPr>
           </w:p>
@@ -6561,7 +6522,7 @@
           <w:p>
             <w:pPr>
               <w:rPr>
-                <w:rFonts w:ascii="標楷體" w:hAnsi="標楷體" w:hint="eastAsia"/>
+                <w:rFonts w:ascii="標楷體" w:hAnsi="標楷體"/>
               </w:rPr>
             </w:pPr>
             <w:r>
@@ -6579,7 +6540,7 @@
           <w:p>
             <w:pPr>
               <w:rPr>
-                <w:rFonts w:ascii="標楷體" w:hAnsi="標楷體" w:hint="eastAsia"/>
+                <w:rFonts w:ascii="標楷體" w:hAnsi="標楷體"/>
               </w:rPr>
             </w:pPr>
             <w:r>
@@ -6597,7 +6558,7 @@
           <w:p>
             <w:pPr>
               <w:rPr>
-                <w:rFonts w:ascii="標楷體" w:hAnsi="標楷體" w:hint="eastAsia"/>
+                <w:rFonts w:ascii="標楷體" w:hAnsi="標楷體"/>
               </w:rPr>
             </w:pPr>
           </w:p>
@@ -6662,7 +6623,7 @@
           <w:p>
             <w:pPr>
               <w:rPr>
-                <w:rFonts w:ascii="標楷體" w:hAnsi="標楷體" w:hint="eastAsia"/>
+                <w:rFonts w:ascii="標楷體" w:hAnsi="標楷體"/>
               </w:rPr>
             </w:pPr>
           </w:p>
@@ -7044,7 +7005,7 @@
               </w:tabs>
               <w:spacing w:line="300" w:lineRule="exact"/>
               <w:rPr>
-                <w:rFonts w:ascii="標楷體" w:hAnsi="標楷體" w:hint="eastAsia"/>
+                <w:rFonts w:ascii="標楷體" w:hAnsi="標楷體"/>
               </w:rPr>
             </w:pPr>
             <w:r>
@@ -7166,7 +7127,7 @@
               </w:tabs>
               <w:spacing w:line="300" w:lineRule="exact"/>
               <w:rPr>
-                <w:rFonts w:ascii="標楷體" w:hAnsi="標楷體" w:hint="eastAsia"/>
+                <w:rFonts w:ascii="標楷體" w:hAnsi="標楷體"/>
                 <w:strike/>
               </w:rPr>
             </w:pPr>
@@ -7382,7 +7343,7 @@
               </w:tabs>
               <w:spacing w:line="300" w:lineRule="exact"/>
               <w:rPr>
-                <w:rFonts w:ascii="標楷體" w:hAnsi="標楷體" w:hint="eastAsia"/>
+                <w:rFonts w:ascii="標楷體" w:hAnsi="標楷體"/>
               </w:rPr>
             </w:pPr>
             <w:r>
@@ -8381,7 +8342,39 @@
               <w:rPr>
                 <w:rFonts w:ascii="標楷體" w:hAnsi="標楷體"/>
               </w:rPr>
-              <w:t xml:space="preserve">  AND M."StoreRate" &gt; :rate </w:t>
+              <w:t xml:space="preserve">  AND </w:t>
+            </w:r>
+            <w:r>
+              <w:rPr>
+                <w:rFonts w:ascii="標楷體" w:hAnsi="標楷體" w:hint="eastAsia"/>
+              </w:rPr>
+              <w:t>L</w:t>
+            </w:r>
+            <w:r>
+              <w:rPr>
+                <w:rFonts w:ascii="標楷體" w:hAnsi="標楷體"/>
+              </w:rPr>
+              <w:t>."</w:t>
+            </w:r>
+            <w:r>
+              <w:rPr>
+                <w:rFonts w:ascii="標楷體" w:hAnsi="標楷體" w:hint="eastAsia"/>
+              </w:rPr>
+              <w:t>Fi</w:t>
+            </w:r>
+            <w:r>
+              <w:rPr>
+                <w:rFonts w:ascii="標楷體" w:hAnsi="標楷體"/>
+              </w:rPr>
+              <w:t>t</w:t>
+            </w:r>
+            <w:bookmarkStart w:id="3" w:name="_GoBack"/>
+            <w:bookmarkEnd w:id="3"/>
+            <w:r>
+              <w:rPr>
+                <w:rFonts w:ascii="標楷體" w:hAnsi="標楷體"/>
+              </w:rPr>
+              <w:t xml:space="preserve">Rate" &gt; :rate </w:t>
             </w:r>
           </w:p>
           <w:p>
@@ -8408,7 +8401,7 @@
               </w:tabs>
               <w:spacing w:line="300" w:lineRule="exact"/>
               <w:rPr>
-                <w:rFonts w:ascii="標楷體" w:hAnsi="標楷體" w:hint="eastAsia"/>
+                <w:rFonts w:ascii="標楷體" w:hAnsi="標楷體"/>
               </w:rPr>
             </w:pPr>
             <w:r>
@@ -8530,7 +8523,7 @@
               </w:tabs>
               <w:spacing w:line="300" w:lineRule="exact"/>
               <w:rPr>
-                <w:rFonts w:ascii="標楷體" w:hAnsi="標楷體" w:hint="eastAsia"/>
+                <w:rFonts w:ascii="標楷體" w:hAnsi="標楷體"/>
                 <w:strike/>
               </w:rPr>
             </w:pPr>
@@ -8603,7 +8596,6 @@
         <w:pStyle w:val="3TEXT"/>
         <w:ind w:firstLine="0"/>
         <w:rPr>
-          <w:rFonts w:hint="eastAsia"/>
           <w:color w:val="548DD4" w:themeColor="text2" w:themeTint="99"/>
           <w:sz w:val="24"/>
         </w:rPr>
@@ -8711,8 +8703,6 @@
         </w:rPr>
         <w:t>)</w:t>
       </w:r>
-      <w:bookmarkStart w:id="3" w:name="_GoBack"/>
-      <w:bookmarkEnd w:id="3"/>
     </w:p>
     <w:sectPr>
       <w:headerReference w:type="default" r:id="rId13"/>
@@ -12855,7 +12845,7 @@
 </file>
 
 <file path=customXml/itemProps1.xml><?xml version="1.0" encoding="utf-8"?>
-<ds:datastoreItem xmlns:ds="http://schemas.openxmlformats.org/officeDocument/2006/customXml" ds:itemID="{3D1F1F13-7754-4979-B56A-1BCEBC227EF4}">
+<ds:datastoreItem xmlns:ds="http://schemas.openxmlformats.org/officeDocument/2006/customXml" ds:itemID="{D69F7584-1BCA-48C2-96CF-131C8EE178CB}">
   <ds:schemaRefs>
     <ds:schemaRef ds:uri="http://schemas.openxmlformats.org/officeDocument/2006/bibliography"/>
   </ds:schemaRefs>

</xml_diff>

<commit_message>
Auto-committed on 2023/04/13 週四 11:45:52.17
</commit_message>
<xml_diff>
--- a/Program/Other/URS_mod/L9740-公會無自用住宅利率報送檢核表v2.0.docx
+++ b/Program/Other/URS_mod/L9740-公會無自用住宅利率報送檢核表v2.0.docx
@@ -1,6 +1,6 @@
 
 <file path=word/document.xml><?xml version="1.0" encoding="utf-8"?>
-<w:document xmlns:wpc="http://schemas.microsoft.com/office/word/2010/wordprocessingCanvas" xmlns:cx="http://schemas.microsoft.com/office/drawing/2014/chartex" xmlns:cx1="http://schemas.microsoft.com/office/drawing/2015/9/8/chartex" xmlns:mc="http://schemas.openxmlformats.org/markup-compatibility/2006" xmlns:o="urn:schemas-microsoft-com:office:office" xmlns:r="http://schemas.openxmlformats.org/officeDocument/2006/relationships" xmlns:m="http://schemas.openxmlformats.org/officeDocument/2006/math" xmlns:v="urn:schemas-microsoft-com:vml" xmlns:wp14="http://schemas.microsoft.com/office/word/2010/wordprocessingDrawing" xmlns:wp="http://schemas.openxmlformats.org/drawingml/2006/wordprocessingDrawing" xmlns:w10="urn:schemas-microsoft-com:office:word" xmlns:w="http://schemas.openxmlformats.org/wordprocessingml/2006/main" xmlns:w14="http://schemas.microsoft.com/office/word/2010/wordml" xmlns:w15="http://schemas.microsoft.com/office/word/2012/wordml" xmlns:w16se="http://schemas.microsoft.com/office/word/2015/wordml/symex" xmlns:wpg="http://schemas.microsoft.com/office/word/2010/wordprocessingGroup" xmlns:wpi="http://schemas.microsoft.com/office/word/2010/wordprocessingInk" xmlns:wne="http://schemas.microsoft.com/office/word/2006/wordml" xmlns:wps="http://schemas.microsoft.com/office/word/2010/wordprocessingShape" mc:Ignorable="w14 w15 w16se wp14">
+<w:document xmlns:wpc="http://schemas.microsoft.com/office/word/2010/wordprocessingCanvas" xmlns:cx="http://schemas.microsoft.com/office/drawing/2014/chartex" xmlns:cx1="http://schemas.microsoft.com/office/drawing/2015/9/8/chartex" xmlns:cx2="http://schemas.microsoft.com/office/drawing/2015/10/21/chartex" xmlns:cx3="http://schemas.microsoft.com/office/drawing/2016/5/9/chartex" xmlns:cx4="http://schemas.microsoft.com/office/drawing/2016/5/10/chartex" xmlns:cx5="http://schemas.microsoft.com/office/drawing/2016/5/11/chartex" xmlns:cx6="http://schemas.microsoft.com/office/drawing/2016/5/12/chartex" xmlns:cx7="http://schemas.microsoft.com/office/drawing/2016/5/13/chartex" xmlns:cx8="http://schemas.microsoft.com/office/drawing/2016/5/14/chartex" xmlns:mc="http://schemas.openxmlformats.org/markup-compatibility/2006" xmlns:aink="http://schemas.microsoft.com/office/drawing/2016/ink" xmlns:am3d="http://schemas.microsoft.com/office/drawing/2017/model3d" xmlns:o="urn:schemas-microsoft-com:office:office" xmlns:oel="http://schemas.microsoft.com/office/2019/extlst" xmlns:r="http://schemas.openxmlformats.org/officeDocument/2006/relationships" xmlns:m="http://schemas.openxmlformats.org/officeDocument/2006/math" xmlns:v="urn:schemas-microsoft-com:vml" xmlns:wp14="http://schemas.microsoft.com/office/word/2010/wordprocessingDrawing" xmlns:wp="http://schemas.openxmlformats.org/drawingml/2006/wordprocessingDrawing" xmlns:w10="urn:schemas-microsoft-com:office:word" xmlns:w="http://schemas.openxmlformats.org/wordprocessingml/2006/main" xmlns:w14="http://schemas.microsoft.com/office/word/2010/wordml" xmlns:w15="http://schemas.microsoft.com/office/word/2012/wordml" xmlns:w16cex="http://schemas.microsoft.com/office/word/2018/wordml/cex" xmlns:w16cid="http://schemas.microsoft.com/office/word/2016/wordml/cid" xmlns:w16="http://schemas.microsoft.com/office/word/2018/wordml" xmlns:w16du="http://schemas.microsoft.com/office/word/2023/wordml/word16du" xmlns:w16sdtdh="http://schemas.microsoft.com/office/word/2020/wordml/sdtdatahash" xmlns:w16se="http://schemas.microsoft.com/office/word/2015/wordml/symex" xmlns:wpg="http://schemas.microsoft.com/office/word/2010/wordprocessingGroup" xmlns:wpi="http://schemas.microsoft.com/office/word/2010/wordprocessingInk" xmlns:wne="http://schemas.microsoft.com/office/word/2006/wordml" xmlns:wps="http://schemas.microsoft.com/office/word/2010/wordprocessingShape" mc:Ignorable="w14 w15 w16se w16cid w16 w16cex w16sdtdh wp14">
   <w:body>
     <w:p>
       <w:pPr>
@@ -1820,6 +1820,7 @@
           <w:sz w:val="24"/>
         </w:rPr>
       </w:pPr>
+      <w:proofErr w:type="spellStart"/>
       <w:r>
         <w:rPr>
           <w:rFonts w:ascii="標楷體" w:hAnsi="標楷體" w:hint="eastAsia"/>
@@ -1834,6 +1835,7 @@
         </w:rPr>
         <w:t>anBorMain</w:t>
       </w:r>
+      <w:proofErr w:type="spellEnd"/>
       <w:r>
         <w:rPr>
           <w:rFonts w:ascii="標楷體" w:hAnsi="標楷體" w:hint="eastAsia"/>
@@ -1868,6 +1870,7 @@
           <w:sz w:val="24"/>
         </w:rPr>
       </w:pPr>
+      <w:proofErr w:type="spellStart"/>
       <w:r>
         <w:rPr>
           <w:rFonts w:ascii="標楷體" w:hAnsi="標楷體" w:hint="eastAsia"/>
@@ -1880,7 +1883,15 @@
           <w:rFonts w:ascii="標楷體" w:hAnsi="標楷體"/>
           <w:sz w:val="24"/>
         </w:rPr>
-        <w:t xml:space="preserve">cMain </w:t>
+        <w:t>cMain</w:t>
+      </w:r>
+      <w:proofErr w:type="spellEnd"/>
+      <w:r>
+        <w:rPr>
+          <w:rFonts w:ascii="標楷體" w:hAnsi="標楷體"/>
+          <w:sz w:val="24"/>
+        </w:rPr>
+        <w:t xml:space="preserve"> </w:t>
       </w:r>
       <w:r>
         <w:rPr>
@@ -1902,6 +1913,7 @@
           <w:sz w:val="24"/>
         </w:rPr>
       </w:pPr>
+      <w:proofErr w:type="spellStart"/>
       <w:r>
         <w:rPr>
           <w:rFonts w:ascii="標楷體" w:hAnsi="標楷體" w:hint="eastAsia"/>
@@ -1914,7 +1926,15 @@
           <w:rFonts w:ascii="標楷體" w:hAnsi="標楷體"/>
           <w:sz w:val="24"/>
         </w:rPr>
-        <w:t xml:space="preserve">oanRateChange </w:t>
+        <w:t>oanRateChange</w:t>
+      </w:r>
+      <w:proofErr w:type="spellEnd"/>
+      <w:r>
+        <w:rPr>
+          <w:rFonts w:ascii="標楷體" w:hAnsi="標楷體"/>
+          <w:sz w:val="24"/>
+        </w:rPr>
+        <w:t xml:space="preserve"> </w:t>
       </w:r>
       <w:r>
         <w:rPr>
@@ -3356,6 +3376,7 @@
           <w:color w:val="FF0000"/>
           <w:sz w:val="24"/>
         </w:rPr>
+        <w:lastRenderedPageBreak/>
         <w:t>利率超過之借戶：</w:t>
       </w:r>
     </w:p>
@@ -3714,7 +3735,7 @@
           <v:shape id="_x0000_i1025" type="#_x0000_t75" style="width:75pt;height:51pt" o:ole="">
             <v:imagedata r:id="rId11" o:title=""/>
           </v:shape>
-          <o:OLEObject Type="Embed" ProgID="Acrobat.Document.DC" ShapeID="_x0000_i1025" DrawAspect="Icon" ObjectID="_1739603838" r:id="rId12"/>
+          <o:OLEObject Type="Embed" ProgID="Acrobat.Document.DC" ShapeID="_x0000_i1025" DrawAspect="Icon" ObjectID="_1742887222" r:id="rId12"/>
         </w:object>
       </w:r>
     </w:p>
@@ -3902,6 +3923,7 @@
           <w:rFonts w:hint="eastAsia"/>
           <w:sz w:val="24"/>
         </w:rPr>
+        <w:lastRenderedPageBreak/>
         <w:t>單頁滿</w:t>
       </w:r>
       <w:r>
@@ -4511,6 +4533,7 @@
                 <w:rFonts w:ascii="標楷體" w:hAnsi="標楷體"/>
               </w:rPr>
             </w:pPr>
+            <w:proofErr w:type="spellStart"/>
             <w:r>
               <w:rPr>
                 <w:rFonts w:ascii="標楷體" w:hAnsi="標楷體"/>
@@ -4535,6 +4558,7 @@
               </w:rPr>
               <w:t>stNo</w:t>
             </w:r>
+            <w:proofErr w:type="spellEnd"/>
           </w:p>
         </w:tc>
         <w:tc>
@@ -4582,6 +4606,7 @@
                 <w:rFonts w:ascii="標楷體" w:hAnsi="標楷體"/>
               </w:rPr>
             </w:pPr>
+            <w:proofErr w:type="spellStart"/>
             <w:r>
               <w:rPr>
                 <w:rFonts w:ascii="標楷體" w:hAnsi="標楷體"/>
@@ -4594,6 +4619,7 @@
               </w:rPr>
               <w:t>.FacmNo</w:t>
             </w:r>
+            <w:proofErr w:type="spellEnd"/>
           </w:p>
         </w:tc>
         <w:tc>
@@ -4641,6 +4667,7 @@
                 <w:rFonts w:ascii="標楷體" w:hAnsi="標楷體"/>
               </w:rPr>
             </w:pPr>
+            <w:proofErr w:type="spellStart"/>
             <w:r>
               <w:rPr>
                 <w:rFonts w:ascii="標楷體" w:hAnsi="標楷體"/>
@@ -4653,6 +4680,7 @@
               </w:rPr>
               <w:t>.DrawdownDate</w:t>
             </w:r>
+            <w:proofErr w:type="spellEnd"/>
           </w:p>
         </w:tc>
         <w:tc>
@@ -4700,6 +4728,7 @@
                 <w:rFonts w:ascii="標楷體" w:hAnsi="標楷體"/>
               </w:rPr>
             </w:pPr>
+            <w:proofErr w:type="spellStart"/>
             <w:r>
               <w:rPr>
                 <w:rFonts w:ascii="標楷體" w:hAnsi="標楷體"/>
@@ -4712,6 +4741,7 @@
               </w:rPr>
               <w:t>.DrawdownAmt</w:t>
             </w:r>
+            <w:proofErr w:type="spellEnd"/>
           </w:p>
         </w:tc>
         <w:tc>
@@ -4759,6 +4789,7 @@
                 <w:rFonts w:ascii="標楷體" w:hAnsi="標楷體"/>
               </w:rPr>
             </w:pPr>
+            <w:proofErr w:type="spellStart"/>
             <w:r>
               <w:rPr>
                 <w:rFonts w:ascii="標楷體" w:hAnsi="標楷體"/>
@@ -4771,6 +4802,7 @@
               </w:rPr>
               <w:t>.StoreRate</w:t>
             </w:r>
+            <w:proofErr w:type="spellEnd"/>
           </w:p>
         </w:tc>
         <w:tc>
@@ -5378,6 +5410,7 @@
               <w:rPr>
                 <w:rFonts w:ascii="標楷體" w:hAnsi="標楷體" w:hint="eastAsia"/>
               </w:rPr>
+              <w:lastRenderedPageBreak/>
               <w:t>西元年</w:t>
             </w:r>
             <w:r>
@@ -5407,6 +5440,7 @@
               <w:rPr>
                 <w:rFonts w:ascii="標楷體" w:hAnsi="標楷體" w:hint="eastAsia"/>
               </w:rPr>
+              <w:lastRenderedPageBreak/>
               <w:t>時間</w:t>
             </w:r>
           </w:p>
@@ -5530,6 +5564,7 @@
                 <w:rFonts w:ascii="標楷體" w:hAnsi="標楷體"/>
               </w:rPr>
             </w:pPr>
+            <w:proofErr w:type="spellStart"/>
             <w:r>
               <w:rPr>
                 <w:rFonts w:ascii="標楷體" w:hAnsi="標楷體"/>
@@ -5542,6 +5577,7 @@
               </w:rPr>
               <w:t>.StoreRate</w:t>
             </w:r>
+            <w:proofErr w:type="spellEnd"/>
           </w:p>
         </w:tc>
         <w:tc>
@@ -5589,6 +5625,7 @@
                 <w:rFonts w:ascii="標楷體" w:hAnsi="標楷體"/>
               </w:rPr>
             </w:pPr>
+            <w:proofErr w:type="spellStart"/>
             <w:r>
               <w:rPr>
                 <w:rFonts w:ascii="標楷體" w:hAnsi="標楷體"/>
@@ -5601,6 +5638,7 @@
               </w:rPr>
               <w:t>.StoreRate</w:t>
             </w:r>
+            <w:proofErr w:type="spellEnd"/>
           </w:p>
         </w:tc>
         <w:tc>
@@ -6295,6 +6333,7 @@
                 <w:rFonts w:ascii="標楷體" w:hAnsi="標楷體"/>
               </w:rPr>
             </w:pPr>
+            <w:proofErr w:type="spellStart"/>
             <w:r>
               <w:rPr>
                 <w:rFonts w:ascii="標楷體" w:hAnsi="標楷體"/>
@@ -6319,6 +6358,7 @@
               </w:rPr>
               <w:t>stNo</w:t>
             </w:r>
+            <w:proofErr w:type="spellEnd"/>
           </w:p>
         </w:tc>
         <w:tc>
@@ -6366,6 +6406,7 @@
                 <w:rFonts w:ascii="標楷體" w:hAnsi="標楷體"/>
               </w:rPr>
             </w:pPr>
+            <w:proofErr w:type="spellStart"/>
             <w:r>
               <w:rPr>
                 <w:rFonts w:ascii="標楷體" w:hAnsi="標楷體"/>
@@ -6378,6 +6419,7 @@
               </w:rPr>
               <w:t>.FacmNo</w:t>
             </w:r>
+            <w:proofErr w:type="spellEnd"/>
           </w:p>
         </w:tc>
         <w:tc>
@@ -6425,6 +6467,7 @@
                 <w:rFonts w:ascii="標楷體" w:hAnsi="標楷體"/>
               </w:rPr>
             </w:pPr>
+            <w:proofErr w:type="spellStart"/>
             <w:r>
               <w:rPr>
                 <w:rFonts w:ascii="標楷體" w:hAnsi="標楷體"/>
@@ -6437,6 +6480,7 @@
               </w:rPr>
               <w:t>.DrawdownDate</w:t>
             </w:r>
+            <w:proofErr w:type="spellEnd"/>
           </w:p>
         </w:tc>
         <w:tc>
@@ -6484,6 +6528,7 @@
                 <w:rFonts w:ascii="標楷體" w:hAnsi="標楷體"/>
               </w:rPr>
             </w:pPr>
+            <w:proofErr w:type="spellStart"/>
             <w:r>
               <w:rPr>
                 <w:rFonts w:ascii="標楷體" w:hAnsi="標楷體"/>
@@ -6496,6 +6541,7 @@
               </w:rPr>
               <w:t>.DrawdownAmt</w:t>
             </w:r>
+            <w:proofErr w:type="spellEnd"/>
           </w:p>
         </w:tc>
         <w:tc>
@@ -6543,12 +6589,14 @@
                 <w:rFonts w:ascii="標楷體" w:hAnsi="標楷體"/>
               </w:rPr>
             </w:pPr>
+            <w:proofErr w:type="spellStart"/>
             <w:r>
               <w:rPr>
                 <w:rFonts w:ascii="標楷體" w:hAnsi="標楷體"/>
               </w:rPr>
               <w:t>LoanRateChange.FitRate</w:t>
             </w:r>
+            <w:proofErr w:type="spellEnd"/>
           </w:p>
         </w:tc>
         <w:tc>
@@ -6596,6 +6644,7 @@
                 <w:rFonts w:ascii="標楷體" w:hAnsi="標楷體"/>
               </w:rPr>
             </w:pPr>
+            <w:proofErr w:type="spellStart"/>
             <w:r>
               <w:rPr>
                 <w:rFonts w:ascii="標楷體" w:hAnsi="標楷體" w:hint="eastAsia"/>
@@ -6614,6 +6663,7 @@
               </w:rPr>
               <w:t>PrevPayIntDate</w:t>
             </w:r>
+            <w:proofErr w:type="spellEnd"/>
           </w:p>
         </w:tc>
         <w:tc>
@@ -6804,7 +6854,21 @@
               <w:rPr>
                 <w:rFonts w:ascii="標楷體" w:hAnsi="標楷體"/>
               </w:rPr>
-              <w:t>SELECT M."CustNo"</w:t>
+              <w:t>SELECT M."</w:t>
+            </w:r>
+            <w:proofErr w:type="spellStart"/>
+            <w:r>
+              <w:rPr>
+                <w:rFonts w:ascii="標楷體" w:hAnsi="標楷體"/>
+              </w:rPr>
+              <w:t>CustNo</w:t>
+            </w:r>
+            <w:proofErr w:type="spellEnd"/>
+            <w:r>
+              <w:rPr>
+                <w:rFonts w:ascii="標楷體" w:hAnsi="標楷體"/>
+              </w:rPr>
+              <w:t>"</w:t>
             </w:r>
           </w:p>
           <w:p>
@@ -6822,7 +6886,21 @@
                 <w:rFonts w:ascii="標楷體" w:hAnsi="標楷體"/>
               </w:rPr>
               <w:tab/>
-              <w:t xml:space="preserve">  ,M."FacmNo"</w:t>
+              <w:t xml:space="preserve">  ,M."</w:t>
+            </w:r>
+            <w:proofErr w:type="spellStart"/>
+            <w:r>
+              <w:rPr>
+                <w:rFonts w:ascii="標楷體" w:hAnsi="標楷體"/>
+              </w:rPr>
+              <w:t>FacmNo</w:t>
+            </w:r>
+            <w:proofErr w:type="spellEnd"/>
+            <w:r>
+              <w:rPr>
+                <w:rFonts w:ascii="標楷體" w:hAnsi="標楷體"/>
+              </w:rPr>
+              <w:t>"</w:t>
             </w:r>
           </w:p>
           <w:p>
@@ -6848,7 +6926,23 @@
                 <w:rFonts w:ascii="標楷體" w:hAnsi="標楷體"/>
                 <w:strike/>
               </w:rPr>
-              <w:t>,M."BormNo"</w:t>
+              <w:t>,M."</w:t>
+            </w:r>
+            <w:proofErr w:type="spellStart"/>
+            <w:r>
+              <w:rPr>
+                <w:rFonts w:ascii="標楷體" w:hAnsi="標楷體"/>
+                <w:strike/>
+              </w:rPr>
+              <w:t>BormNo</w:t>
+            </w:r>
+            <w:proofErr w:type="spellEnd"/>
+            <w:r>
+              <w:rPr>
+                <w:rFonts w:ascii="標楷體" w:hAnsi="標楷體"/>
+                <w:strike/>
+              </w:rPr>
+              <w:t>"</w:t>
             </w:r>
           </w:p>
           <w:p>
@@ -6866,7 +6960,35 @@
                 <w:rFonts w:ascii="標楷體" w:hAnsi="標楷體"/>
               </w:rPr>
               <w:tab/>
-              <w:t xml:space="preserve">  ,M."DrawdownDate" - 19110000 AS "DrawdownDate"</w:t>
+              <w:t xml:space="preserve">  ,M."</w:t>
+            </w:r>
+            <w:proofErr w:type="spellStart"/>
+            <w:r>
+              <w:rPr>
+                <w:rFonts w:ascii="標楷體" w:hAnsi="標楷體"/>
+              </w:rPr>
+              <w:t>DrawdownDate</w:t>
+            </w:r>
+            <w:proofErr w:type="spellEnd"/>
+            <w:r>
+              <w:rPr>
+                <w:rFonts w:ascii="標楷體" w:hAnsi="標楷體"/>
+              </w:rPr>
+              <w:t>" - 19110000 AS "</w:t>
+            </w:r>
+            <w:proofErr w:type="spellStart"/>
+            <w:r>
+              <w:rPr>
+                <w:rFonts w:ascii="標楷體" w:hAnsi="標楷體"/>
+              </w:rPr>
+              <w:t>DrawdownDate</w:t>
+            </w:r>
+            <w:proofErr w:type="spellEnd"/>
+            <w:r>
+              <w:rPr>
+                <w:rFonts w:ascii="標楷體" w:hAnsi="標楷體"/>
+              </w:rPr>
+              <w:t>"</w:t>
             </w:r>
           </w:p>
           <w:p>
@@ -6883,8 +7005,23 @@
               <w:rPr>
                 <w:rFonts w:ascii="標楷體" w:hAnsi="標楷體"/>
               </w:rPr>
-              <w:tab/>
-              <w:t xml:space="preserve">  ,M."DrawdownAmt"</w:t>
+              <w:lastRenderedPageBreak/>
+              <w:tab/>
+              <w:t xml:space="preserve">  ,M."</w:t>
+            </w:r>
+            <w:proofErr w:type="spellStart"/>
+            <w:r>
+              <w:rPr>
+                <w:rFonts w:ascii="標楷體" w:hAnsi="標楷體"/>
+              </w:rPr>
+              <w:t>DrawdownAmt</w:t>
+            </w:r>
+            <w:proofErr w:type="spellEnd"/>
+            <w:r>
+              <w:rPr>
+                <w:rFonts w:ascii="標楷體" w:hAnsi="標楷體"/>
+              </w:rPr>
+              <w:t>"</w:t>
             </w:r>
           </w:p>
           <w:p>
@@ -6902,7 +7039,21 @@
                 <w:rFonts w:ascii="標楷體" w:hAnsi="標楷體"/>
               </w:rPr>
               <w:tab/>
-              <w:t xml:space="preserve">  ,M."StoreRate"</w:t>
+              <w:t xml:space="preserve">  ,M."</w:t>
+            </w:r>
+            <w:proofErr w:type="spellStart"/>
+            <w:r>
+              <w:rPr>
+                <w:rFonts w:ascii="標楷體" w:hAnsi="標楷體"/>
+              </w:rPr>
+              <w:t>StoreRate</w:t>
+            </w:r>
+            <w:proofErr w:type="spellEnd"/>
+            <w:r>
+              <w:rPr>
+                <w:rFonts w:ascii="標楷體" w:hAnsi="標楷體"/>
+              </w:rPr>
+              <w:t>"</w:t>
             </w:r>
           </w:p>
           <w:p>
@@ -6919,7 +7070,21 @@
               <w:rPr>
                 <w:rFonts w:ascii="標楷體" w:hAnsi="標楷體"/>
               </w:rPr>
-              <w:t>FROM "LoanBorMain" M</w:t>
+              <w:t>FROM "</w:t>
+            </w:r>
+            <w:proofErr w:type="spellStart"/>
+            <w:r>
+              <w:rPr>
+                <w:rFonts w:ascii="標楷體" w:hAnsi="標楷體"/>
+              </w:rPr>
+              <w:t>LoanBorMain</w:t>
+            </w:r>
+            <w:proofErr w:type="spellEnd"/>
+            <w:r>
+              <w:rPr>
+                <w:rFonts w:ascii="標楷體" w:hAnsi="標楷體"/>
+              </w:rPr>
+              <w:t>" M</w:t>
             </w:r>
           </w:p>
           <w:p>
@@ -6936,7 +7101,49 @@
               <w:rPr>
                 <w:rFonts w:ascii="標楷體" w:hAnsi="標楷體"/>
               </w:rPr>
-              <w:t>LEFT JOIN "FacMain" F ON F."CustNo" = M."CustNo"</w:t>
+              <w:t>LEFT JOIN "</w:t>
+            </w:r>
+            <w:proofErr w:type="spellStart"/>
+            <w:r>
+              <w:rPr>
+                <w:rFonts w:ascii="標楷體" w:hAnsi="標楷體"/>
+              </w:rPr>
+              <w:t>FacMain</w:t>
+            </w:r>
+            <w:proofErr w:type="spellEnd"/>
+            <w:r>
+              <w:rPr>
+                <w:rFonts w:ascii="標楷體" w:hAnsi="標楷體"/>
+              </w:rPr>
+              <w:t>" F ON F."</w:t>
+            </w:r>
+            <w:proofErr w:type="spellStart"/>
+            <w:r>
+              <w:rPr>
+                <w:rFonts w:ascii="標楷體" w:hAnsi="標楷體"/>
+              </w:rPr>
+              <w:t>CustNo</w:t>
+            </w:r>
+            <w:proofErr w:type="spellEnd"/>
+            <w:r>
+              <w:rPr>
+                <w:rFonts w:ascii="標楷體" w:hAnsi="標楷體"/>
+              </w:rPr>
+              <w:t>" = M."</w:t>
+            </w:r>
+            <w:proofErr w:type="spellStart"/>
+            <w:r>
+              <w:rPr>
+                <w:rFonts w:ascii="標楷體" w:hAnsi="標楷體"/>
+              </w:rPr>
+              <w:t>CustNo</w:t>
+            </w:r>
+            <w:proofErr w:type="spellEnd"/>
+            <w:r>
+              <w:rPr>
+                <w:rFonts w:ascii="標楷體" w:hAnsi="標楷體"/>
+              </w:rPr>
+              <w:t>"</w:t>
             </w:r>
           </w:p>
           <w:p>
@@ -6978,7 +7185,35 @@
                 <w:rFonts w:ascii="標楷體" w:hAnsi="標楷體"/>
               </w:rPr>
               <w:tab/>
-              <w:t xml:space="preserve">   AND F."FacmNo" = M."FacmNo"</w:t>
+              <w:t xml:space="preserve">   AND F."</w:t>
+            </w:r>
+            <w:proofErr w:type="spellStart"/>
+            <w:r>
+              <w:rPr>
+                <w:rFonts w:ascii="標楷體" w:hAnsi="標楷體"/>
+              </w:rPr>
+              <w:t>FacmNo</w:t>
+            </w:r>
+            <w:proofErr w:type="spellEnd"/>
+            <w:r>
+              <w:rPr>
+                <w:rFonts w:ascii="標楷體" w:hAnsi="標楷體"/>
+              </w:rPr>
+              <w:t>" = M."</w:t>
+            </w:r>
+            <w:proofErr w:type="spellStart"/>
+            <w:r>
+              <w:rPr>
+                <w:rFonts w:ascii="標楷體" w:hAnsi="標楷體"/>
+              </w:rPr>
+              <w:t>FacmNo</w:t>
+            </w:r>
+            <w:proofErr w:type="spellEnd"/>
+            <w:r>
+              <w:rPr>
+                <w:rFonts w:ascii="標楷體" w:hAnsi="標楷體"/>
+              </w:rPr>
+              <w:t>"</w:t>
             </w:r>
           </w:p>
           <w:p>
@@ -6995,8 +7230,44 @@
               <w:rPr>
                 <w:rFonts w:ascii="標楷體" w:hAnsi="標楷體"/>
               </w:rPr>
-              <w:t>WHERE M."DrawdownDate" BETWEEN :startDate AND :endDate</w:t>
-            </w:r>
+              <w:t>WHERE M."</w:t>
+            </w:r>
+            <w:proofErr w:type="spellStart"/>
+            <w:r>
+              <w:rPr>
+                <w:rFonts w:ascii="標楷體" w:hAnsi="標楷體"/>
+              </w:rPr>
+              <w:t>DrawdownDate</w:t>
+            </w:r>
+            <w:proofErr w:type="spellEnd"/>
+            <w:r>
+              <w:rPr>
+                <w:rFonts w:ascii="標楷體" w:hAnsi="標楷體"/>
+              </w:rPr>
+              <w:t>" BETWEEN :</w:t>
+            </w:r>
+            <w:proofErr w:type="spellStart"/>
+            <w:r>
+              <w:rPr>
+                <w:rFonts w:ascii="標楷體" w:hAnsi="標楷體"/>
+              </w:rPr>
+              <w:t>startDate</w:t>
+            </w:r>
+            <w:proofErr w:type="spellEnd"/>
+            <w:r>
+              <w:rPr>
+                <w:rFonts w:ascii="標楷體" w:hAnsi="標楷體"/>
+              </w:rPr>
+              <w:t xml:space="preserve"> AND :</w:t>
+            </w:r>
+            <w:proofErr w:type="spellStart"/>
+            <w:r>
+              <w:rPr>
+                <w:rFonts w:ascii="標楷體" w:hAnsi="標楷體"/>
+              </w:rPr>
+              <w:t>endDate</w:t>
+            </w:r>
+            <w:proofErr w:type="spellEnd"/>
           </w:p>
           <w:p>
             <w:pPr>
@@ -7012,7 +7283,21 @@
               <w:rPr>
                 <w:rFonts w:ascii="標楷體" w:hAnsi="標楷體" w:hint="eastAsia"/>
               </w:rPr>
-              <w:t>--RenewFlag 0:正常 1:展期撥款 2:借新還舊撥款</w:t>
+              <w:t>--</w:t>
+            </w:r>
+            <w:proofErr w:type="spellStart"/>
+            <w:r>
+              <w:rPr>
+                <w:rFonts w:ascii="標楷體" w:hAnsi="標楷體" w:hint="eastAsia"/>
+              </w:rPr>
+              <w:t>RenewFlag</w:t>
+            </w:r>
+            <w:proofErr w:type="spellEnd"/>
+            <w:r>
+              <w:rPr>
+                <w:rFonts w:ascii="標楷體" w:hAnsi="標楷體" w:hint="eastAsia"/>
+              </w:rPr>
+              <w:t xml:space="preserve"> 0:正常 1:展期撥款 2:借新還舊撥款</w:t>
             </w:r>
             <w:r>
               <w:rPr>
@@ -7035,7 +7320,35 @@
               <w:rPr>
                 <w:rFonts w:ascii="標楷體" w:hAnsi="標楷體"/>
               </w:rPr>
-              <w:t xml:space="preserve">  AND M."RenewFlag" = :RenewFlag </w:t>
+              <w:t xml:space="preserve">  AND M."</w:t>
+            </w:r>
+            <w:proofErr w:type="spellStart"/>
+            <w:r>
+              <w:rPr>
+                <w:rFonts w:ascii="標楷體" w:hAnsi="標楷體"/>
+              </w:rPr>
+              <w:t>RenewFlag</w:t>
+            </w:r>
+            <w:proofErr w:type="spellEnd"/>
+            <w:r>
+              <w:rPr>
+                <w:rFonts w:ascii="標楷體" w:hAnsi="標楷體"/>
+              </w:rPr>
+              <w:t>" = :</w:t>
+            </w:r>
+            <w:proofErr w:type="spellStart"/>
+            <w:r>
+              <w:rPr>
+                <w:rFonts w:ascii="標楷體" w:hAnsi="標楷體"/>
+              </w:rPr>
+              <w:t>RenewFlag</w:t>
+            </w:r>
+            <w:proofErr w:type="spellEnd"/>
+            <w:r>
+              <w:rPr>
+                <w:rFonts w:ascii="標楷體" w:hAnsi="標楷體"/>
+              </w:rPr>
+              <w:t xml:space="preserve"> </w:t>
             </w:r>
             <w:r>
               <w:rPr>
@@ -7076,7 +7389,35 @@
               <w:rPr>
                 <w:rFonts w:ascii="標楷體" w:hAnsi="標楷體"/>
               </w:rPr>
-              <w:t xml:space="preserve">  AND F."AcctCode" = :acctCode </w:t>
+              <w:t xml:space="preserve">  AND F."</w:t>
+            </w:r>
+            <w:proofErr w:type="spellStart"/>
+            <w:r>
+              <w:rPr>
+                <w:rFonts w:ascii="標楷體" w:hAnsi="標楷體"/>
+              </w:rPr>
+              <w:t>AcctCode</w:t>
+            </w:r>
+            <w:proofErr w:type="spellEnd"/>
+            <w:r>
+              <w:rPr>
+                <w:rFonts w:ascii="標楷體" w:hAnsi="標楷體"/>
+              </w:rPr>
+              <w:t>" = :</w:t>
+            </w:r>
+            <w:proofErr w:type="spellStart"/>
+            <w:r>
+              <w:rPr>
+                <w:rFonts w:ascii="標楷體" w:hAnsi="標楷體"/>
+              </w:rPr>
+              <w:t>acctCode</w:t>
+            </w:r>
+            <w:proofErr w:type="spellEnd"/>
+            <w:r>
+              <w:rPr>
+                <w:rFonts w:ascii="標楷體" w:hAnsi="標楷體"/>
+              </w:rPr>
+              <w:t xml:space="preserve"> </w:t>
             </w:r>
           </w:p>
           <w:p>
@@ -7093,7 +7434,21 @@
               <w:rPr>
                 <w:rFonts w:ascii="標楷體" w:hAnsi="標楷體"/>
               </w:rPr>
-              <w:t>ORDER BY M."CustNo" ASC</w:t>
+              <w:t>ORDER BY M."</w:t>
+            </w:r>
+            <w:proofErr w:type="spellStart"/>
+            <w:r>
+              <w:rPr>
+                <w:rFonts w:ascii="標楷體" w:hAnsi="標楷體"/>
+              </w:rPr>
+              <w:t>CustNo</w:t>
+            </w:r>
+            <w:proofErr w:type="spellEnd"/>
+            <w:r>
+              <w:rPr>
+                <w:rFonts w:ascii="標楷體" w:hAnsi="標楷體"/>
+              </w:rPr>
+              <w:t>" ASC</w:t>
             </w:r>
           </w:p>
           <w:p>
@@ -7117,7 +7472,21 @@
                 <w:rFonts w:ascii="標楷體" w:hAnsi="標楷體"/>
               </w:rPr>
               <w:tab/>
-              <w:t>,M."FacmNo" ASC</w:t>
+              <w:t>,M."</w:t>
+            </w:r>
+            <w:proofErr w:type="spellStart"/>
+            <w:r>
+              <w:rPr>
+                <w:rFonts w:ascii="標楷體" w:hAnsi="標楷體"/>
+              </w:rPr>
+              <w:t>FacmNo</w:t>
+            </w:r>
+            <w:proofErr w:type="spellEnd"/>
+            <w:r>
+              <w:rPr>
+                <w:rFonts w:ascii="標楷體" w:hAnsi="標楷體"/>
+              </w:rPr>
+              <w:t>" ASC</w:t>
             </w:r>
           </w:p>
           <w:p>
@@ -7148,7 +7517,23 @@
                 <w:rFonts w:ascii="標楷體" w:hAnsi="標楷體"/>
                 <w:strike/>
               </w:rPr>
-              <w:t>,M."BormNo" ASC</w:t>
+              <w:t>,M."</w:t>
+            </w:r>
+            <w:proofErr w:type="spellStart"/>
+            <w:r>
+              <w:rPr>
+                <w:rFonts w:ascii="標楷體" w:hAnsi="標楷體"/>
+                <w:strike/>
+              </w:rPr>
+              <w:t>BormNo</w:t>
+            </w:r>
+            <w:proofErr w:type="spellEnd"/>
+            <w:r>
+              <w:rPr>
+                <w:rFonts w:ascii="標楷體" w:hAnsi="標楷體"/>
+                <w:strike/>
+              </w:rPr>
+              <w:t>" ASC</w:t>
             </w:r>
           </w:p>
           <w:p>
@@ -7205,7 +7590,53 @@
               <w:rPr>
                 <w:rFonts w:ascii="標楷體" w:hAnsi="標楷體"/>
               </w:rPr>
-              <w:t>SELECT MIN(M."StoreRate") AS "minRate"</w:t>
+              <w:t>SELECT MIN(</w:t>
+            </w:r>
+            <w:r>
+              <w:rPr>
+                <w:rFonts w:ascii="標楷體" w:hAnsi="標楷體"/>
+              </w:rPr>
+              <w:t>L</w:t>
+            </w:r>
+            <w:r>
+              <w:rPr>
+                <w:rFonts w:ascii="標楷體" w:hAnsi="標楷體"/>
+              </w:rPr>
+              <w:t>."</w:t>
+            </w:r>
+            <w:proofErr w:type="spellStart"/>
+            <w:r>
+              <w:rPr>
+                <w:rFonts w:ascii="標楷體" w:hAnsi="標楷體"/>
+              </w:rPr>
+              <w:t>Fit</w:t>
+            </w:r>
+            <w:r>
+              <w:rPr>
+                <w:rFonts w:ascii="標楷體" w:hAnsi="標楷體"/>
+              </w:rPr>
+              <w:t>Rate</w:t>
+            </w:r>
+            <w:proofErr w:type="spellEnd"/>
+            <w:r>
+              <w:rPr>
+                <w:rFonts w:ascii="標楷體" w:hAnsi="標楷體"/>
+              </w:rPr>
+              <w:t>") AS "</w:t>
+            </w:r>
+            <w:proofErr w:type="spellStart"/>
+            <w:r>
+              <w:rPr>
+                <w:rFonts w:ascii="標楷體" w:hAnsi="標楷體"/>
+              </w:rPr>
+              <w:t>minRate</w:t>
+            </w:r>
+            <w:proofErr w:type="spellEnd"/>
+            <w:r>
+              <w:rPr>
+                <w:rFonts w:ascii="標楷體" w:hAnsi="標楷體"/>
+              </w:rPr>
+              <w:t>"</w:t>
             </w:r>
           </w:p>
           <w:p>
@@ -7223,7 +7654,65 @@
                 <w:rFonts w:ascii="標楷體" w:hAnsi="標楷體"/>
               </w:rPr>
               <w:tab/>
-              <w:t xml:space="preserve">  ,MAX(M."StoreRate") AS "maxRate"</w:t>
+              <w:t xml:space="preserve">  ,MAX(</w:t>
+            </w:r>
+            <w:r>
+              <w:rPr>
+                <w:rFonts w:ascii="標楷體" w:hAnsi="標楷體"/>
+              </w:rPr>
+              <w:t>L</w:t>
+            </w:r>
+            <w:r>
+              <w:rPr>
+                <w:rFonts w:ascii="標楷體" w:hAnsi="標楷體"/>
+              </w:rPr>
+              <w:t>."</w:t>
+            </w:r>
+            <w:r>
+              <w:rPr>
+                <w:rFonts w:ascii="標楷體" w:hAnsi="標楷體"/>
+              </w:rPr>
+              <w:t xml:space="preserve"> </w:t>
+            </w:r>
+            <w:proofErr w:type="spellStart"/>
+            <w:r>
+              <w:rPr>
+                <w:rFonts w:ascii="標楷體" w:hAnsi="標楷體"/>
+              </w:rPr>
+              <w:t>Fit</w:t>
+            </w:r>
+            <w:r>
+              <w:rPr>
+                <w:rFonts w:ascii="標楷體" w:hAnsi="標楷體"/>
+              </w:rPr>
+              <w:t>Rate</w:t>
+            </w:r>
+            <w:proofErr w:type="spellEnd"/>
+            <w:r>
+              <w:rPr>
+                <w:rFonts w:ascii="標楷體" w:hAnsi="標楷體"/>
+              </w:rPr>
+              <w:t xml:space="preserve"> </w:t>
+            </w:r>
+            <w:r>
+              <w:rPr>
+                <w:rFonts w:ascii="標楷體" w:hAnsi="標楷體"/>
+              </w:rPr>
+              <w:t>") AS "</w:t>
+            </w:r>
+            <w:proofErr w:type="spellStart"/>
+            <w:r>
+              <w:rPr>
+                <w:rFonts w:ascii="標楷體" w:hAnsi="標楷體"/>
+              </w:rPr>
+              <w:t>maxRate</w:t>
+            </w:r>
+            <w:proofErr w:type="spellEnd"/>
+            <w:r>
+              <w:rPr>
+                <w:rFonts w:ascii="標楷體" w:hAnsi="標楷體"/>
+              </w:rPr>
+              <w:t>"</w:t>
             </w:r>
           </w:p>
           <w:p>
@@ -7240,7 +7729,21 @@
               <w:rPr>
                 <w:rFonts w:ascii="標楷體" w:hAnsi="標楷體"/>
               </w:rPr>
-              <w:t>FROM "LoanBorMain" M</w:t>
+              <w:t>FROM "</w:t>
+            </w:r>
+            <w:proofErr w:type="spellStart"/>
+            <w:r>
+              <w:rPr>
+                <w:rFonts w:ascii="標楷體" w:hAnsi="標楷體"/>
+              </w:rPr>
+              <w:t>LoanBorMain</w:t>
+            </w:r>
+            <w:proofErr w:type="spellEnd"/>
+            <w:r>
+              <w:rPr>
+                <w:rFonts w:ascii="標楷體" w:hAnsi="標楷體"/>
+              </w:rPr>
+              <w:t>" M</w:t>
             </w:r>
           </w:p>
           <w:p>
@@ -7257,7 +7760,49 @@
               <w:rPr>
                 <w:rFonts w:ascii="標楷體" w:hAnsi="標楷體"/>
               </w:rPr>
-              <w:t>LEFT JOIN "FacMain" F ON F."CustNo" = M."CustNo"</w:t>
+              <w:t>LEFT JOIN "</w:t>
+            </w:r>
+            <w:proofErr w:type="spellStart"/>
+            <w:r>
+              <w:rPr>
+                <w:rFonts w:ascii="標楷體" w:hAnsi="標楷體"/>
+              </w:rPr>
+              <w:t>FacMain</w:t>
+            </w:r>
+            <w:proofErr w:type="spellEnd"/>
+            <w:r>
+              <w:rPr>
+                <w:rFonts w:ascii="標楷體" w:hAnsi="標楷體"/>
+              </w:rPr>
+              <w:t>" F ON F."</w:t>
+            </w:r>
+            <w:proofErr w:type="spellStart"/>
+            <w:r>
+              <w:rPr>
+                <w:rFonts w:ascii="標楷體" w:hAnsi="標楷體"/>
+              </w:rPr>
+              <w:t>CustNo</w:t>
+            </w:r>
+            <w:proofErr w:type="spellEnd"/>
+            <w:r>
+              <w:rPr>
+                <w:rFonts w:ascii="標楷體" w:hAnsi="標楷體"/>
+              </w:rPr>
+              <w:t>" = M."</w:t>
+            </w:r>
+            <w:proofErr w:type="spellStart"/>
+            <w:r>
+              <w:rPr>
+                <w:rFonts w:ascii="標楷體" w:hAnsi="標楷體"/>
+              </w:rPr>
+              <w:t>CustNo</w:t>
+            </w:r>
+            <w:proofErr w:type="spellEnd"/>
+            <w:r>
+              <w:rPr>
+                <w:rFonts w:ascii="標楷體" w:hAnsi="標楷體"/>
+              </w:rPr>
+              <w:t>"</w:t>
             </w:r>
           </w:p>
           <w:p>
@@ -7299,7 +7844,35 @@
                 <w:rFonts w:ascii="標楷體" w:hAnsi="標楷體"/>
               </w:rPr>
               <w:tab/>
-              <w:t xml:space="preserve">   AND F."FacmNo" = M."FacmNo"</w:t>
+              <w:t xml:space="preserve">   AND F."</w:t>
+            </w:r>
+            <w:proofErr w:type="spellStart"/>
+            <w:r>
+              <w:rPr>
+                <w:rFonts w:ascii="標楷體" w:hAnsi="標楷體"/>
+              </w:rPr>
+              <w:t>FacmNo</w:t>
+            </w:r>
+            <w:proofErr w:type="spellEnd"/>
+            <w:r>
+              <w:rPr>
+                <w:rFonts w:ascii="標楷體" w:hAnsi="標楷體"/>
+              </w:rPr>
+              <w:t>" = M."</w:t>
+            </w:r>
+            <w:proofErr w:type="spellStart"/>
+            <w:r>
+              <w:rPr>
+                <w:rFonts w:ascii="標楷體" w:hAnsi="標楷體"/>
+              </w:rPr>
+              <w:t>FacmNo</w:t>
+            </w:r>
+            <w:proofErr w:type="spellEnd"/>
+            <w:r>
+              <w:rPr>
+                <w:rFonts w:ascii="標楷體" w:hAnsi="標楷體"/>
+              </w:rPr>
+              <w:t>"</w:t>
             </w:r>
           </w:p>
           <w:p>
@@ -7316,7 +7889,7 @@
               <w:rPr>
                 <w:rFonts w:ascii="標楷體" w:hAnsi="標楷體"/>
               </w:rPr>
-              <w:t>WHERE M."DrawdownDate" &lt;= :endDate</w:t>
+              <w:t xml:space="preserve">LEFT JOIN ( </w:t>
             </w:r>
           </w:p>
           <w:p>
@@ -7333,7 +7906,8 @@
               <w:rPr>
                 <w:rFonts w:ascii="標楷體" w:hAnsi="標楷體"/>
               </w:rPr>
-              <w:t xml:space="preserve">  AND F."AcctCode" = :acctCode </w:t>
+              <w:tab/>
+              <w:t>SELECT R1."CustNo"</w:t>
             </w:r>
           </w:p>
           <w:p>
@@ -7348,9 +7922,16 @@
             </w:pPr>
             <w:r>
               <w:rPr>
-                <w:rFonts w:ascii="標楷體" w:hAnsi="標楷體" w:hint="eastAsia"/>
-              </w:rPr>
-              <w:t>--status 0:正常戶 2:催收戶</w:t>
+                <w:rFonts w:ascii="標楷體" w:hAnsi="標楷體"/>
+              </w:rPr>
+              <w:tab/>
+            </w:r>
+            <w:r>
+              <w:rPr>
+                <w:rFonts w:ascii="標楷體" w:hAnsi="標楷體"/>
+              </w:rPr>
+              <w:tab/>
+              <w:t xml:space="preserve">  ,R1."FacmNo"</w:t>
             </w:r>
           </w:p>
           <w:p>
@@ -7367,7 +7948,14 @@
               <w:rPr>
                 <w:rFonts w:ascii="標楷體" w:hAnsi="標楷體"/>
               </w:rPr>
-              <w:t xml:space="preserve">  AND M."Status" IN (:Status)</w:t>
+              <w:tab/>
+            </w:r>
+            <w:r>
+              <w:rPr>
+                <w:rFonts w:ascii="標楷體" w:hAnsi="標楷體"/>
+              </w:rPr>
+              <w:tab/>
+              <w:t xml:space="preserve">  ,R1."BormNo"</w:t>
             </w:r>
           </w:p>
           <w:p>
@@ -7380,6 +7968,19 @@
                 <w:rFonts w:ascii="標楷體" w:hAnsi="標楷體"/>
               </w:rPr>
             </w:pPr>
+            <w:r>
+              <w:rPr>
+                <w:rFonts w:ascii="標楷體" w:hAnsi="標楷體"/>
+              </w:rPr>
+              <w:tab/>
+            </w:r>
+            <w:r>
+              <w:rPr>
+                <w:rFonts w:ascii="標楷體" w:hAnsi="標楷體"/>
+              </w:rPr>
+              <w:tab/>
+              <w:t xml:space="preserve">  ,R2."FitRate"</w:t>
+            </w:r>
           </w:p>
           <w:p>
             <w:pPr>
@@ -7389,25 +7990,14 @@
               <w:spacing w:line="300" w:lineRule="exact"/>
               <w:rPr>
                 <w:rFonts w:ascii="標楷體" w:hAnsi="標楷體"/>
-                <w:b/>
-                <w:color w:val="FF0000"/>
-              </w:rPr>
-            </w:pPr>
-            <w:r>
-              <w:rPr>
-                <w:rFonts w:ascii="標楷體" w:hAnsi="標楷體"/>
-                <w:b/>
-                <w:color w:val="FF0000"/>
-              </w:rPr>
-              <w:t>利率超過 X.XX% 之借戶</w:t>
-            </w:r>
-            <w:r>
-              <w:rPr>
-                <w:rFonts w:ascii="標楷體" w:hAnsi="標楷體" w:hint="eastAsia"/>
-                <w:b/>
-                <w:color w:val="FF0000"/>
-              </w:rPr>
-              <w:t>：</w:t>
+              </w:rPr>
+            </w:pPr>
+            <w:r>
+              <w:rPr>
+                <w:rFonts w:ascii="標楷體" w:hAnsi="標楷體"/>
+              </w:rPr>
+              <w:tab/>
+              <w:t>FROM (</w:t>
             </w:r>
           </w:p>
           <w:p>
@@ -7424,7 +8014,28 @@
               <w:rPr>
                 <w:rFonts w:ascii="標楷體" w:hAnsi="標楷體"/>
               </w:rPr>
-              <w:t>SELECT M."CustNo"</w:t>
+              <w:tab/>
+            </w:r>
+            <w:r>
+              <w:rPr>
+                <w:rFonts w:ascii="標楷體" w:hAnsi="標楷體"/>
+              </w:rPr>
+              <w:tab/>
+              <w:t>SELECT "</w:t>
+            </w:r>
+            <w:proofErr w:type="spellStart"/>
+            <w:r>
+              <w:rPr>
+                <w:rFonts w:ascii="標楷體" w:hAnsi="標楷體"/>
+              </w:rPr>
+              <w:t>CustNo</w:t>
+            </w:r>
+            <w:proofErr w:type="spellEnd"/>
+            <w:r>
+              <w:rPr>
+                <w:rFonts w:ascii="標楷體" w:hAnsi="標楷體"/>
+              </w:rPr>
+              <w:t>"</w:t>
             </w:r>
           </w:p>
           <w:p>
@@ -7442,7 +8053,33 @@
                 <w:rFonts w:ascii="標楷體" w:hAnsi="標楷體"/>
               </w:rPr>
               <w:tab/>
-              <w:t xml:space="preserve">  ,M."FacmNo"</w:t>
+            </w:r>
+            <w:r>
+              <w:rPr>
+                <w:rFonts w:ascii="標楷體" w:hAnsi="標楷體"/>
+              </w:rPr>
+              <w:tab/>
+            </w:r>
+            <w:r>
+              <w:rPr>
+                <w:rFonts w:ascii="標楷體" w:hAnsi="標楷體"/>
+              </w:rPr>
+              <w:tab/>
+              <w:t xml:space="preserve">  ,"</w:t>
+            </w:r>
+            <w:proofErr w:type="spellStart"/>
+            <w:r>
+              <w:rPr>
+                <w:rFonts w:ascii="標楷體" w:hAnsi="標楷體"/>
+              </w:rPr>
+              <w:t>FacmNo</w:t>
+            </w:r>
+            <w:proofErr w:type="spellEnd"/>
+            <w:r>
+              <w:rPr>
+                <w:rFonts w:ascii="標楷體" w:hAnsi="標楷體"/>
+              </w:rPr>
+              <w:t>"</w:t>
             </w:r>
           </w:p>
           <w:p>
@@ -7453,22 +8090,40 @@
               <w:spacing w:line="300" w:lineRule="exact"/>
               <w:rPr>
                 <w:rFonts w:ascii="標楷體" w:hAnsi="標楷體"/>
-                <w:strike/>
-              </w:rPr>
-            </w:pPr>
-            <w:r>
-              <w:rPr>
-                <w:rFonts w:ascii="標楷體" w:hAnsi="標楷體"/>
-              </w:rPr>
-              <w:tab/>
-              <w:t xml:space="preserve"> </w:t>
-            </w:r>
-            <w:r>
-              <w:rPr>
-                <w:rFonts w:ascii="標楷體" w:hAnsi="標楷體"/>
-                <w:strike/>
-              </w:rPr>
-              <w:t xml:space="preserve"> ,MIN(M."BormNo") AS "BormNo"</w:t>
+              </w:rPr>
+            </w:pPr>
+            <w:r>
+              <w:rPr>
+                <w:rFonts w:ascii="標楷體" w:hAnsi="標楷體"/>
+              </w:rPr>
+              <w:tab/>
+            </w:r>
+            <w:r>
+              <w:rPr>
+                <w:rFonts w:ascii="標楷體" w:hAnsi="標楷體"/>
+              </w:rPr>
+              <w:tab/>
+            </w:r>
+            <w:r>
+              <w:rPr>
+                <w:rFonts w:ascii="標楷體" w:hAnsi="標楷體"/>
+              </w:rPr>
+              <w:tab/>
+              <w:t xml:space="preserve">  ,"</w:t>
+            </w:r>
+            <w:proofErr w:type="spellStart"/>
+            <w:r>
+              <w:rPr>
+                <w:rFonts w:ascii="標楷體" w:hAnsi="標楷體"/>
+              </w:rPr>
+              <w:t>BormNo</w:t>
+            </w:r>
+            <w:proofErr w:type="spellEnd"/>
+            <w:r>
+              <w:rPr>
+                <w:rFonts w:ascii="標楷體" w:hAnsi="標楷體"/>
+              </w:rPr>
+              <w:t>"</w:t>
             </w:r>
           </w:p>
           <w:p>
@@ -7486,7 +8141,47 @@
                 <w:rFonts w:ascii="標楷體" w:hAnsi="標楷體"/>
               </w:rPr>
               <w:tab/>
-              <w:t xml:space="preserve">  ,MIN(M."DrawdownDate" - 19110000) AS "DrawdownDate"</w:t>
+            </w:r>
+            <w:r>
+              <w:rPr>
+                <w:rFonts w:ascii="標楷體" w:hAnsi="標楷體"/>
+              </w:rPr>
+              <w:tab/>
+            </w:r>
+            <w:r>
+              <w:rPr>
+                <w:rFonts w:ascii="標楷體" w:hAnsi="標楷體"/>
+              </w:rPr>
+              <w:tab/>
+              <w:t xml:space="preserve">  ,MAX("</w:t>
+            </w:r>
+            <w:proofErr w:type="spellStart"/>
+            <w:r>
+              <w:rPr>
+                <w:rFonts w:ascii="標楷體" w:hAnsi="標楷體"/>
+              </w:rPr>
+              <w:t>EffectDate</w:t>
+            </w:r>
+            <w:proofErr w:type="spellEnd"/>
+            <w:r>
+              <w:rPr>
+                <w:rFonts w:ascii="標楷體" w:hAnsi="標楷體"/>
+              </w:rPr>
+              <w:t>") AS "</w:t>
+            </w:r>
+            <w:proofErr w:type="spellStart"/>
+            <w:r>
+              <w:rPr>
+                <w:rFonts w:ascii="標楷體" w:hAnsi="標楷體"/>
+              </w:rPr>
+              <w:t>EffectDate</w:t>
+            </w:r>
+            <w:proofErr w:type="spellEnd"/>
+            <w:r>
+              <w:rPr>
+                <w:rFonts w:ascii="標楷體" w:hAnsi="標楷體"/>
+              </w:rPr>
+              <w:t>"</w:t>
             </w:r>
           </w:p>
           <w:p>
@@ -7504,7 +8199,27 @@
                 <w:rFonts w:ascii="標楷體" w:hAnsi="標楷體"/>
               </w:rPr>
               <w:tab/>
-              <w:t xml:space="preserve">  ,SUM(M."DrawdownAmt") AS "DrawdownAmt"</w:t>
+            </w:r>
+            <w:r>
+              <w:rPr>
+                <w:rFonts w:ascii="標楷體" w:hAnsi="標楷體"/>
+              </w:rPr>
+              <w:tab/>
+              <w:t>FROM "</w:t>
+            </w:r>
+            <w:proofErr w:type="spellStart"/>
+            <w:r>
+              <w:rPr>
+                <w:rFonts w:ascii="標楷體" w:hAnsi="標楷體"/>
+              </w:rPr>
+              <w:t>LoanRateChange</w:t>
+            </w:r>
+            <w:proofErr w:type="spellEnd"/>
+            <w:r>
+              <w:rPr>
+                <w:rFonts w:ascii="標楷體" w:hAnsi="標楷體"/>
+              </w:rPr>
+              <w:t xml:space="preserve">" </w:t>
             </w:r>
           </w:p>
           <w:p>
@@ -7522,8 +8237,36 @@
                 <w:rFonts w:ascii="標楷體" w:hAnsi="標楷體"/>
               </w:rPr>
               <w:tab/>
-              <w:t xml:space="preserve">  ,MIN(L."FitRate") AS "StoreRate"</w:t>
-            </w:r>
+            </w:r>
+            <w:r>
+              <w:rPr>
+                <w:rFonts w:ascii="標楷體" w:hAnsi="標楷體"/>
+              </w:rPr>
+              <w:tab/>
+              <w:t>WHERE "</w:t>
+            </w:r>
+            <w:proofErr w:type="spellStart"/>
+            <w:r>
+              <w:rPr>
+                <w:rFonts w:ascii="標楷體" w:hAnsi="標楷體"/>
+              </w:rPr>
+              <w:t>EffectDate</w:t>
+            </w:r>
+            <w:proofErr w:type="spellEnd"/>
+            <w:r>
+              <w:rPr>
+                <w:rFonts w:ascii="標楷體" w:hAnsi="標楷體"/>
+              </w:rPr>
+              <w:t>" &lt;= :</w:t>
+            </w:r>
+            <w:proofErr w:type="spellStart"/>
+            <w:r>
+              <w:rPr>
+                <w:rFonts w:ascii="標楷體" w:hAnsi="標楷體"/>
+              </w:rPr>
+              <w:t>endDate</w:t>
+            </w:r>
+            <w:proofErr w:type="spellEnd"/>
           </w:p>
           <w:p>
             <w:pPr>
@@ -7540,7 +8283,27 @@
                 <w:rFonts w:ascii="標楷體" w:hAnsi="標楷體"/>
               </w:rPr>
               <w:tab/>
-              <w:t xml:space="preserve">  ,MIN(M."PrevPayIntDate" - 19110000) AS "PrevPayIntDate"</w:t>
+            </w:r>
+            <w:r>
+              <w:rPr>
+                <w:rFonts w:ascii="標楷體" w:hAnsi="標楷體"/>
+              </w:rPr>
+              <w:tab/>
+              <w:t>GROUP BY "</w:t>
+            </w:r>
+            <w:proofErr w:type="spellStart"/>
+            <w:r>
+              <w:rPr>
+                <w:rFonts w:ascii="標楷體" w:hAnsi="標楷體"/>
+              </w:rPr>
+              <w:t>CustNo</w:t>
+            </w:r>
+            <w:proofErr w:type="spellEnd"/>
+            <w:r>
+              <w:rPr>
+                <w:rFonts w:ascii="標楷體" w:hAnsi="標楷體"/>
+              </w:rPr>
+              <w:t>"</w:t>
             </w:r>
           </w:p>
           <w:p>
@@ -7557,7 +8320,40 @@
               <w:rPr>
                 <w:rFonts w:ascii="標楷體" w:hAnsi="標楷體"/>
               </w:rPr>
-              <w:t>FROM "LoanBorMain" M</w:t>
+              <w:tab/>
+            </w:r>
+            <w:r>
+              <w:rPr>
+                <w:rFonts w:ascii="標楷體" w:hAnsi="標楷體"/>
+              </w:rPr>
+              <w:tab/>
+            </w:r>
+            <w:r>
+              <w:rPr>
+                <w:rFonts w:ascii="標楷體" w:hAnsi="標楷體"/>
+              </w:rPr>
+              <w:tab/>
+            </w:r>
+            <w:r>
+              <w:rPr>
+                <w:rFonts w:ascii="標楷體" w:hAnsi="標楷體"/>
+              </w:rPr>
+              <w:tab/>
+              <w:t>,"</w:t>
+            </w:r>
+            <w:proofErr w:type="spellStart"/>
+            <w:r>
+              <w:rPr>
+                <w:rFonts w:ascii="標楷體" w:hAnsi="標楷體"/>
+              </w:rPr>
+              <w:t>FacmNo</w:t>
+            </w:r>
+            <w:proofErr w:type="spellEnd"/>
+            <w:r>
+              <w:rPr>
+                <w:rFonts w:ascii="標楷體" w:hAnsi="標楷體"/>
+              </w:rPr>
+              <w:t>"</w:t>
             </w:r>
           </w:p>
           <w:p>
@@ -7574,7 +8370,40 @@
               <w:rPr>
                 <w:rFonts w:ascii="標楷體" w:hAnsi="標楷體"/>
               </w:rPr>
-              <w:t>LEFT JOIN "FacMain" F ON F."CustNo" = M."CustNo"</w:t>
+              <w:tab/>
+            </w:r>
+            <w:r>
+              <w:rPr>
+                <w:rFonts w:ascii="標楷體" w:hAnsi="標楷體"/>
+              </w:rPr>
+              <w:tab/>
+            </w:r>
+            <w:r>
+              <w:rPr>
+                <w:rFonts w:ascii="標楷體" w:hAnsi="標楷體"/>
+              </w:rPr>
+              <w:tab/>
+            </w:r>
+            <w:r>
+              <w:rPr>
+                <w:rFonts w:ascii="標楷體" w:hAnsi="標楷體"/>
+              </w:rPr>
+              <w:tab/>
+              <w:t>,"</w:t>
+            </w:r>
+            <w:proofErr w:type="spellStart"/>
+            <w:r>
+              <w:rPr>
+                <w:rFonts w:ascii="標楷體" w:hAnsi="標楷體"/>
+              </w:rPr>
+              <w:t>BormNo</w:t>
+            </w:r>
+            <w:proofErr w:type="spellEnd"/>
+            <w:r>
+              <w:rPr>
+                <w:rFonts w:ascii="標楷體" w:hAnsi="標楷體"/>
+              </w:rPr>
+              <w:t>"</w:t>
             </w:r>
           </w:p>
           <w:p>
@@ -7592,31 +8421,7 @@
                 <w:rFonts w:ascii="標楷體" w:hAnsi="標楷體"/>
               </w:rPr>
               <w:tab/>
-            </w:r>
-            <w:r>
-              <w:rPr>
-                <w:rFonts w:ascii="標楷體" w:hAnsi="標楷體"/>
-              </w:rPr>
-              <w:tab/>
-            </w:r>
-            <w:r>
-              <w:rPr>
-                <w:rFonts w:ascii="標楷體" w:hAnsi="標楷體"/>
-              </w:rPr>
-              <w:tab/>
-            </w:r>
-            <w:r>
-              <w:rPr>
-                <w:rFonts w:ascii="標楷體" w:hAnsi="標楷體"/>
-              </w:rPr>
-              <w:tab/>
-            </w:r>
-            <w:r>
-              <w:rPr>
-                <w:rFonts w:ascii="標楷體" w:hAnsi="標楷體"/>
-              </w:rPr>
-              <w:tab/>
-              <w:t xml:space="preserve">   AND F."FacmNo" = M."FacmNo"</w:t>
+              <w:t xml:space="preserve">) R1 </w:t>
             </w:r>
           </w:p>
           <w:p>
@@ -7633,7 +8438,22 @@
               <w:rPr>
                 <w:rFonts w:ascii="標楷體" w:hAnsi="標楷體"/>
               </w:rPr>
-              <w:t xml:space="preserve">LEFT JOIN ( </w:t>
+              <w:tab/>
+              <w:t>LEFT JOIN "</w:t>
+            </w:r>
+            <w:proofErr w:type="spellStart"/>
+            <w:r>
+              <w:rPr>
+                <w:rFonts w:ascii="標楷體" w:hAnsi="標楷體"/>
+              </w:rPr>
+              <w:t>LoanRateChange</w:t>
+            </w:r>
+            <w:proofErr w:type="spellEnd"/>
+            <w:r>
+              <w:rPr>
+                <w:rFonts w:ascii="標楷體" w:hAnsi="標楷體"/>
+              </w:rPr>
+              <w:t>" R2 ON R2."CustNo" = R1."CustNo"</w:t>
             </w:r>
           </w:p>
           <w:p>
@@ -7650,8 +8470,56 @@
               <w:rPr>
                 <w:rFonts w:ascii="標楷體" w:hAnsi="標楷體"/>
               </w:rPr>
-              <w:tab/>
-              <w:t>SELECT R1."CustNo"</w:t>
+              <w:t xml:space="preserve">  </w:t>
+            </w:r>
+            <w:r>
+              <w:rPr>
+                <w:rFonts w:ascii="標楷體" w:hAnsi="標楷體"/>
+              </w:rPr>
+              <w:tab/>
+            </w:r>
+            <w:r>
+              <w:rPr>
+                <w:rFonts w:ascii="標楷體" w:hAnsi="標楷體"/>
+              </w:rPr>
+              <w:tab/>
+            </w:r>
+            <w:r>
+              <w:rPr>
+                <w:rFonts w:ascii="標楷體" w:hAnsi="標楷體"/>
+              </w:rPr>
+              <w:tab/>
+            </w:r>
+            <w:r>
+              <w:rPr>
+                <w:rFonts w:ascii="標楷體" w:hAnsi="標楷體"/>
+              </w:rPr>
+              <w:tab/>
+            </w:r>
+            <w:r>
+              <w:rPr>
+                <w:rFonts w:ascii="標楷體" w:hAnsi="標楷體"/>
+              </w:rPr>
+              <w:tab/>
+            </w:r>
+            <w:r>
+              <w:rPr>
+                <w:rFonts w:ascii="標楷體" w:hAnsi="標楷體"/>
+              </w:rPr>
+              <w:tab/>
+            </w:r>
+            <w:r>
+              <w:rPr>
+                <w:rFonts w:ascii="標楷體" w:hAnsi="標楷體"/>
+              </w:rPr>
+              <w:tab/>
+            </w:r>
+            <w:r>
+              <w:rPr>
+                <w:rFonts w:ascii="標楷體" w:hAnsi="標楷體"/>
+              </w:rPr>
+              <w:tab/>
+              <w:t xml:space="preserve">   AND R2."FacmNo" = R1."FacmNo"</w:t>
             </w:r>
           </w:p>
           <w:p>
@@ -7668,14 +8536,56 @@
               <w:rPr>
                 <w:rFonts w:ascii="標楷體" w:hAnsi="標楷體"/>
               </w:rPr>
-              <w:tab/>
-            </w:r>
-            <w:r>
-              <w:rPr>
-                <w:rFonts w:ascii="標楷體" w:hAnsi="標楷體"/>
-              </w:rPr>
-              <w:tab/>
-              <w:t xml:space="preserve">  ,R1."FacmNo"</w:t>
+              <w:t xml:space="preserve">  </w:t>
+            </w:r>
+            <w:r>
+              <w:rPr>
+                <w:rFonts w:ascii="標楷體" w:hAnsi="標楷體"/>
+              </w:rPr>
+              <w:tab/>
+            </w:r>
+            <w:r>
+              <w:rPr>
+                <w:rFonts w:ascii="標楷體" w:hAnsi="標楷體"/>
+              </w:rPr>
+              <w:tab/>
+            </w:r>
+            <w:r>
+              <w:rPr>
+                <w:rFonts w:ascii="標楷體" w:hAnsi="標楷體"/>
+              </w:rPr>
+              <w:tab/>
+            </w:r>
+            <w:r>
+              <w:rPr>
+                <w:rFonts w:ascii="標楷體" w:hAnsi="標楷體"/>
+              </w:rPr>
+              <w:tab/>
+            </w:r>
+            <w:r>
+              <w:rPr>
+                <w:rFonts w:ascii="標楷體" w:hAnsi="標楷體"/>
+              </w:rPr>
+              <w:tab/>
+            </w:r>
+            <w:r>
+              <w:rPr>
+                <w:rFonts w:ascii="標楷體" w:hAnsi="標楷體"/>
+              </w:rPr>
+              <w:tab/>
+            </w:r>
+            <w:r>
+              <w:rPr>
+                <w:rFonts w:ascii="標楷體" w:hAnsi="標楷體"/>
+              </w:rPr>
+              <w:tab/>
+            </w:r>
+            <w:r>
+              <w:rPr>
+                <w:rFonts w:ascii="標楷體" w:hAnsi="標楷體"/>
+              </w:rPr>
+              <w:tab/>
+              <w:t xml:space="preserve">   AND R2."BormNo" = R1."BormNo"</w:t>
             </w:r>
           </w:p>
           <w:p>
@@ -7692,14 +8602,68 @@
               <w:rPr>
                 <w:rFonts w:ascii="標楷體" w:hAnsi="標楷體"/>
               </w:rPr>
-              <w:tab/>
-            </w:r>
-            <w:r>
-              <w:rPr>
-                <w:rFonts w:ascii="標楷體" w:hAnsi="標楷體"/>
-              </w:rPr>
-              <w:tab/>
-              <w:t xml:space="preserve">  ,R1."BormNo"</w:t>
+              <w:t xml:space="preserve">  </w:t>
+            </w:r>
+            <w:r>
+              <w:rPr>
+                <w:rFonts w:ascii="標楷體" w:hAnsi="標楷體"/>
+              </w:rPr>
+              <w:tab/>
+            </w:r>
+            <w:r>
+              <w:rPr>
+                <w:rFonts w:ascii="標楷體" w:hAnsi="標楷體"/>
+              </w:rPr>
+              <w:tab/>
+            </w:r>
+            <w:r>
+              <w:rPr>
+                <w:rFonts w:ascii="標楷體" w:hAnsi="標楷體"/>
+              </w:rPr>
+              <w:tab/>
+            </w:r>
+            <w:r>
+              <w:rPr>
+                <w:rFonts w:ascii="標楷體" w:hAnsi="標楷體"/>
+              </w:rPr>
+              <w:tab/>
+            </w:r>
+            <w:r>
+              <w:rPr>
+                <w:rFonts w:ascii="標楷體" w:hAnsi="標楷體"/>
+              </w:rPr>
+              <w:tab/>
+            </w:r>
+            <w:r>
+              <w:rPr>
+                <w:rFonts w:ascii="標楷體" w:hAnsi="標楷體"/>
+              </w:rPr>
+              <w:tab/>
+            </w:r>
+            <w:r>
+              <w:rPr>
+                <w:rFonts w:ascii="標楷體" w:hAnsi="標楷體"/>
+              </w:rPr>
+              <w:tab/>
+            </w:r>
+            <w:r>
+              <w:rPr>
+                <w:rFonts w:ascii="標楷體" w:hAnsi="標楷體"/>
+              </w:rPr>
+              <w:tab/>
+              <w:t xml:space="preserve">   AND R2."EffectDate" = R1."EffectDate"</w:t>
+            </w:r>
+            <w:r>
+              <w:rPr>
+                <w:rFonts w:ascii="標楷體" w:hAnsi="標楷體"/>
+              </w:rPr>
+              <w:tab/>
+            </w:r>
+            <w:r>
+              <w:rPr>
+                <w:rFonts w:ascii="標楷體" w:hAnsi="標楷體"/>
+              </w:rPr>
+              <w:tab/>
             </w:r>
           </w:p>
           <w:p>
@@ -7716,14 +8680,35 @@
               <w:rPr>
                 <w:rFonts w:ascii="標楷體" w:hAnsi="標楷體"/>
               </w:rPr>
-              <w:tab/>
-            </w:r>
-            <w:r>
-              <w:rPr>
-                <w:rFonts w:ascii="標楷體" w:hAnsi="標楷體"/>
-              </w:rPr>
-              <w:tab/>
-              <w:t xml:space="preserve">  ,R2."FitRate"</w:t>
+              <w:t>) L  ON L."</w:t>
+            </w:r>
+            <w:proofErr w:type="spellStart"/>
+            <w:r>
+              <w:rPr>
+                <w:rFonts w:ascii="標楷體" w:hAnsi="標楷體"/>
+              </w:rPr>
+              <w:t>CustNo</w:t>
+            </w:r>
+            <w:proofErr w:type="spellEnd"/>
+            <w:r>
+              <w:rPr>
+                <w:rFonts w:ascii="標楷體" w:hAnsi="標楷體"/>
+              </w:rPr>
+              <w:t>" = M."</w:t>
+            </w:r>
+            <w:proofErr w:type="spellStart"/>
+            <w:r>
+              <w:rPr>
+                <w:rFonts w:ascii="標楷體" w:hAnsi="標楷體"/>
+              </w:rPr>
+              <w:t>CustNo</w:t>
+            </w:r>
+            <w:proofErr w:type="spellEnd"/>
+            <w:r>
+              <w:rPr>
+                <w:rFonts w:ascii="標楷體" w:hAnsi="標楷體"/>
+              </w:rPr>
+              <w:t>"</w:t>
             </w:r>
           </w:p>
           <w:p>
@@ -7740,8 +8725,35 @@
               <w:rPr>
                 <w:rFonts w:ascii="標楷體" w:hAnsi="標楷體"/>
               </w:rPr>
-              <w:tab/>
-              <w:t>FROM (</w:t>
+              <w:t xml:space="preserve">    AND L."</w:t>
+            </w:r>
+            <w:proofErr w:type="spellStart"/>
+            <w:r>
+              <w:rPr>
+                <w:rFonts w:ascii="標楷體" w:hAnsi="標楷體"/>
+              </w:rPr>
+              <w:t>FacmNo</w:t>
+            </w:r>
+            <w:proofErr w:type="spellEnd"/>
+            <w:r>
+              <w:rPr>
+                <w:rFonts w:ascii="標楷體" w:hAnsi="標楷體"/>
+              </w:rPr>
+              <w:t>" = M."</w:t>
+            </w:r>
+            <w:proofErr w:type="spellStart"/>
+            <w:r>
+              <w:rPr>
+                <w:rFonts w:ascii="標楷體" w:hAnsi="標楷體"/>
+              </w:rPr>
+              <w:t>FacmNo</w:t>
+            </w:r>
+            <w:proofErr w:type="spellEnd"/>
+            <w:r>
+              <w:rPr>
+                <w:rFonts w:ascii="標楷體" w:hAnsi="標楷體"/>
+              </w:rPr>
+              <w:t>"</w:t>
             </w:r>
           </w:p>
           <w:p>
@@ -7758,14 +8770,47 @@
               <w:rPr>
                 <w:rFonts w:ascii="標楷體" w:hAnsi="標楷體"/>
               </w:rPr>
-              <w:tab/>
-            </w:r>
-            <w:r>
-              <w:rPr>
-                <w:rFonts w:ascii="標楷體" w:hAnsi="標楷體"/>
-              </w:rPr>
-              <w:tab/>
-              <w:t>SELECT "CustNo"</w:t>
+              <w:t xml:space="preserve">    AND L."</w:t>
+            </w:r>
+            <w:proofErr w:type="spellStart"/>
+            <w:r>
+              <w:rPr>
+                <w:rFonts w:ascii="標楷體" w:hAnsi="標楷體"/>
+              </w:rPr>
+              <w:t>BormNo</w:t>
+            </w:r>
+            <w:proofErr w:type="spellEnd"/>
+            <w:r>
+              <w:rPr>
+                <w:rFonts w:ascii="標楷體" w:hAnsi="標楷體"/>
+              </w:rPr>
+              <w:t>" = M."</w:t>
+            </w:r>
+            <w:proofErr w:type="spellStart"/>
+            <w:r>
+              <w:rPr>
+                <w:rFonts w:ascii="標楷體" w:hAnsi="標楷體"/>
+              </w:rPr>
+              <w:t>BormNo</w:t>
+            </w:r>
+            <w:proofErr w:type="spellEnd"/>
+            <w:r>
+              <w:rPr>
+                <w:rFonts w:ascii="標楷體" w:hAnsi="標楷體"/>
+              </w:rPr>
+              <w:t>"</w:t>
+            </w:r>
+            <w:r>
+              <w:rPr>
+                <w:rFonts w:ascii="標楷體" w:hAnsi="標楷體"/>
+              </w:rPr>
+              <w:tab/>
+            </w:r>
+            <w:r>
+              <w:rPr>
+                <w:rFonts w:ascii="標楷體" w:hAnsi="標楷體"/>
+              </w:rPr>
+              <w:tab/>
             </w:r>
           </w:p>
           <w:p>
@@ -7782,21 +8827,30 @@
               <w:rPr>
                 <w:rFonts w:ascii="標楷體" w:hAnsi="標楷體"/>
               </w:rPr>
-              <w:tab/>
-            </w:r>
-            <w:r>
-              <w:rPr>
-                <w:rFonts w:ascii="標楷體" w:hAnsi="標楷體"/>
-              </w:rPr>
-              <w:tab/>
-            </w:r>
-            <w:r>
-              <w:rPr>
-                <w:rFonts w:ascii="標楷體" w:hAnsi="標楷體"/>
-              </w:rPr>
-              <w:tab/>
-              <w:t xml:space="preserve">  ,"FacmNo"</w:t>
-            </w:r>
+              <w:t>WHERE M."</w:t>
+            </w:r>
+            <w:proofErr w:type="spellStart"/>
+            <w:r>
+              <w:rPr>
+                <w:rFonts w:ascii="標楷體" w:hAnsi="標楷體"/>
+              </w:rPr>
+              <w:t>DrawdownDate</w:t>
+            </w:r>
+            <w:proofErr w:type="spellEnd"/>
+            <w:r>
+              <w:rPr>
+                <w:rFonts w:ascii="標楷體" w:hAnsi="標楷體"/>
+              </w:rPr>
+              <w:t>" &lt;= :</w:t>
+            </w:r>
+            <w:proofErr w:type="spellStart"/>
+            <w:r>
+              <w:rPr>
+                <w:rFonts w:ascii="標楷體" w:hAnsi="標楷體"/>
+              </w:rPr>
+              <w:t>endDate</w:t>
+            </w:r>
+            <w:proofErr w:type="spellEnd"/>
           </w:p>
           <w:p>
             <w:pPr>
@@ -7812,20 +8866,35 @@
               <w:rPr>
                 <w:rFonts w:ascii="標楷體" w:hAnsi="標楷體"/>
               </w:rPr>
-              <w:tab/>
-            </w:r>
-            <w:r>
-              <w:rPr>
-                <w:rFonts w:ascii="標楷體" w:hAnsi="標楷體"/>
-              </w:rPr>
-              <w:tab/>
-            </w:r>
-            <w:r>
-              <w:rPr>
-                <w:rFonts w:ascii="標楷體" w:hAnsi="標楷體"/>
-              </w:rPr>
-              <w:tab/>
-              <w:t xml:space="preserve">  ,"BormNo"</w:t>
+              <w:t xml:space="preserve">  AND F."</w:t>
+            </w:r>
+            <w:proofErr w:type="spellStart"/>
+            <w:r>
+              <w:rPr>
+                <w:rFonts w:ascii="標楷體" w:hAnsi="標楷體"/>
+              </w:rPr>
+              <w:t>AcctCode</w:t>
+            </w:r>
+            <w:proofErr w:type="spellEnd"/>
+            <w:r>
+              <w:rPr>
+                <w:rFonts w:ascii="標楷體" w:hAnsi="標楷體"/>
+              </w:rPr>
+              <w:t>" = :</w:t>
+            </w:r>
+            <w:proofErr w:type="spellStart"/>
+            <w:r>
+              <w:rPr>
+                <w:rFonts w:ascii="標楷體" w:hAnsi="標楷體"/>
+              </w:rPr>
+              <w:t>acctCode</w:t>
+            </w:r>
+            <w:proofErr w:type="spellEnd"/>
+            <w:r>
+              <w:rPr>
+                <w:rFonts w:ascii="標楷體" w:hAnsi="標楷體"/>
+              </w:rPr>
+              <w:t xml:space="preserve"> </w:t>
             </w:r>
           </w:p>
           <w:p>
@@ -7840,22 +8909,9 @@
             </w:pPr>
             <w:r>
               <w:rPr>
-                <w:rFonts w:ascii="標楷體" w:hAnsi="標楷體"/>
-              </w:rPr>
-              <w:tab/>
-            </w:r>
-            <w:r>
-              <w:rPr>
-                <w:rFonts w:ascii="標楷體" w:hAnsi="標楷體"/>
-              </w:rPr>
-              <w:tab/>
-            </w:r>
-            <w:r>
-              <w:rPr>
-                <w:rFonts w:ascii="標楷體" w:hAnsi="標楷體"/>
-              </w:rPr>
-              <w:tab/>
-              <w:t xml:space="preserve">  ,MAX("EffectDate") AS "EffectDate"</w:t>
+                <w:rFonts w:ascii="標楷體" w:hAnsi="標楷體" w:hint="eastAsia"/>
+              </w:rPr>
+              <w:t>--status 0:正常戶 2:催收戶</w:t>
             </w:r>
           </w:p>
           <w:p>
@@ -7870,16 +8926,29 @@
             </w:pPr>
             <w:r>
               <w:rPr>
-                <w:rFonts w:ascii="標楷體" w:hAnsi="標楷體"/>
-              </w:rPr>
-              <w:tab/>
-            </w:r>
-            <w:r>
-              <w:rPr>
-                <w:rFonts w:ascii="標楷體" w:hAnsi="標楷體"/>
-              </w:rPr>
-              <w:tab/>
-              <w:t xml:space="preserve">FROM "LoanRateChange" </w:t>
+                <w:rFonts w:ascii="標楷體" w:hAnsi="標楷體" w:hint="eastAsia"/>
+              </w:rPr>
+              <w:t xml:space="preserve">  </w:t>
+            </w:r>
+            <w:r>
+              <w:rPr>
+                <w:rFonts w:ascii="標楷體" w:hAnsi="標楷體"/>
+              </w:rPr>
+              <w:t xml:space="preserve">AND </w:t>
+            </w:r>
+            <w:proofErr w:type="spellStart"/>
+            <w:r>
+              <w:rPr>
+                <w:rFonts w:ascii="標楷體" w:hAnsi="標楷體"/>
+              </w:rPr>
+              <w:t>M."Status</w:t>
+            </w:r>
+            <w:proofErr w:type="spellEnd"/>
+            <w:r>
+              <w:rPr>
+                <w:rFonts w:ascii="標楷體" w:hAnsi="標楷體"/>
+              </w:rPr>
+              <w:t>" IN (:status)</w:t>
             </w:r>
           </w:p>
           <w:p>
@@ -7896,14 +8965,21 @@
               <w:rPr>
                 <w:rFonts w:ascii="標楷體" w:hAnsi="標楷體"/>
               </w:rPr>
-              <w:tab/>
-            </w:r>
-            <w:r>
-              <w:rPr>
-                <w:rFonts w:ascii="標楷體" w:hAnsi="標楷體"/>
-              </w:rPr>
-              <w:tab/>
-              <w:t>WHERE "EffectDate" &lt;= :endDate</w:t>
+              <w:t>GROUP BY M."</w:t>
+            </w:r>
+            <w:proofErr w:type="spellStart"/>
+            <w:r>
+              <w:rPr>
+                <w:rFonts w:ascii="標楷體" w:hAnsi="標楷體"/>
+              </w:rPr>
+              <w:t>CustNo</w:t>
+            </w:r>
+            <w:proofErr w:type="spellEnd"/>
+            <w:r>
+              <w:rPr>
+                <w:rFonts w:ascii="標楷體" w:hAnsi="標楷體"/>
+              </w:rPr>
+              <w:t>"</w:t>
             </w:r>
           </w:p>
           <w:p>
@@ -7920,14 +8996,29 @@
               <w:rPr>
                 <w:rFonts w:ascii="標楷體" w:hAnsi="標楷體"/>
               </w:rPr>
-              <w:tab/>
-            </w:r>
-            <w:r>
-              <w:rPr>
-                <w:rFonts w:ascii="標楷體" w:hAnsi="標楷體"/>
-              </w:rPr>
-              <w:tab/>
-              <w:t>GROUP BY "CustNo"</w:t>
+              <w:lastRenderedPageBreak/>
+              <w:tab/>
+            </w:r>
+            <w:r>
+              <w:rPr>
+                <w:rFonts w:ascii="標楷體" w:hAnsi="標楷體"/>
+              </w:rPr>
+              <w:tab/>
+              <w:t>,M."</w:t>
+            </w:r>
+            <w:proofErr w:type="spellStart"/>
+            <w:r>
+              <w:rPr>
+                <w:rFonts w:ascii="標楷體" w:hAnsi="標楷體"/>
+              </w:rPr>
+              <w:t>FacmNo</w:t>
+            </w:r>
+            <w:proofErr w:type="spellEnd"/>
+            <w:r>
+              <w:rPr>
+                <w:rFonts w:ascii="標楷體" w:hAnsi="標楷體"/>
+              </w:rPr>
+              <w:t>"</w:t>
             </w:r>
           </w:p>
           <w:p>
@@ -7944,26 +9035,21 @@
               <w:rPr>
                 <w:rFonts w:ascii="標楷體" w:hAnsi="標楷體"/>
               </w:rPr>
-              <w:tab/>
-            </w:r>
-            <w:r>
-              <w:rPr>
-                <w:rFonts w:ascii="標楷體" w:hAnsi="標楷體"/>
-              </w:rPr>
-              <w:tab/>
-            </w:r>
-            <w:r>
-              <w:rPr>
-                <w:rFonts w:ascii="標楷體" w:hAnsi="標楷體"/>
-              </w:rPr>
-              <w:tab/>
-            </w:r>
-            <w:r>
-              <w:rPr>
-                <w:rFonts w:ascii="標楷體" w:hAnsi="標楷體"/>
-              </w:rPr>
-              <w:tab/>
-              <w:t>,"FacmNo"</w:t>
+              <w:t>ORDER BY "</w:t>
+            </w:r>
+            <w:proofErr w:type="spellStart"/>
+            <w:r>
+              <w:rPr>
+                <w:rFonts w:ascii="標楷體" w:hAnsi="標楷體"/>
+              </w:rPr>
+              <w:t>CustNo</w:t>
+            </w:r>
+            <w:proofErr w:type="spellEnd"/>
+            <w:r>
+              <w:rPr>
+                <w:rFonts w:ascii="標楷體" w:hAnsi="標楷體"/>
+              </w:rPr>
+              <w:t>" ASC</w:t>
             </w:r>
           </w:p>
           <w:p>
@@ -7987,19 +9073,21 @@
                 <w:rFonts w:ascii="標楷體" w:hAnsi="標楷體"/>
               </w:rPr>
               <w:tab/>
-            </w:r>
-            <w:r>
-              <w:rPr>
-                <w:rFonts w:ascii="標楷體" w:hAnsi="標楷體"/>
-              </w:rPr>
-              <w:tab/>
-            </w:r>
-            <w:r>
-              <w:rPr>
-                <w:rFonts w:ascii="標楷體" w:hAnsi="標楷體"/>
-              </w:rPr>
-              <w:tab/>
-              <w:t>,"BormNo"</w:t>
+              <w:t>,"</w:t>
+            </w:r>
+            <w:proofErr w:type="spellStart"/>
+            <w:r>
+              <w:rPr>
+                <w:rFonts w:ascii="標楷體" w:hAnsi="標楷體"/>
+              </w:rPr>
+              <w:t>FacmNo</w:t>
+            </w:r>
+            <w:proofErr w:type="spellEnd"/>
+            <w:r>
+              <w:rPr>
+                <w:rFonts w:ascii="標楷體" w:hAnsi="標楷體"/>
+              </w:rPr>
+              <w:t>" ASC</w:t>
             </w:r>
           </w:p>
           <w:p>
@@ -8017,7 +9105,35 @@
                 <w:rFonts w:ascii="標楷體" w:hAnsi="標楷體"/>
               </w:rPr>
               <w:tab/>
-              <w:t xml:space="preserve">) R1 </w:t>
+            </w:r>
+            <w:r>
+              <w:rPr>
+                <w:rFonts w:ascii="標楷體" w:hAnsi="標楷體"/>
+              </w:rPr>
+              <w:tab/>
+            </w:r>
+            <w:r>
+              <w:rPr>
+                <w:rFonts w:ascii="標楷體" w:hAnsi="標楷體"/>
+                <w:strike/>
+              </w:rPr>
+              <w:t>,"</w:t>
+            </w:r>
+            <w:proofErr w:type="spellStart"/>
+            <w:r>
+              <w:rPr>
+                <w:rFonts w:ascii="標楷體" w:hAnsi="標楷體"/>
+                <w:strike/>
+              </w:rPr>
+              <w:t>BormNo</w:t>
+            </w:r>
+            <w:proofErr w:type="spellEnd"/>
+            <w:r>
+              <w:rPr>
+                <w:rFonts w:ascii="標楷體" w:hAnsi="標楷體"/>
+                <w:strike/>
+              </w:rPr>
+              <w:t>" ASC</w:t>
             </w:r>
           </w:p>
           <w:p>
@@ -8028,14 +9144,25 @@
               <w:spacing w:line="300" w:lineRule="exact"/>
               <w:rPr>
                 <w:rFonts w:ascii="標楷體" w:hAnsi="標楷體"/>
-              </w:rPr>
-            </w:pPr>
-            <w:r>
-              <w:rPr>
-                <w:rFonts w:ascii="標楷體" w:hAnsi="標楷體"/>
-              </w:rPr>
-              <w:tab/>
-              <w:t>LEFT JOIN "LoanRateChange" R2 ON R2."CustNo" = R1."CustNo"</w:t>
+                <w:b/>
+                <w:color w:val="FF0000"/>
+              </w:rPr>
+            </w:pPr>
+            <w:r>
+              <w:rPr>
+                <w:rFonts w:ascii="標楷體" w:hAnsi="標楷體"/>
+                <w:b/>
+                <w:color w:val="FF0000"/>
+              </w:rPr>
+              <w:t>利率超過 X.XX% 之借戶</w:t>
+            </w:r>
+            <w:r>
+              <w:rPr>
+                <w:rFonts w:ascii="標楷體" w:hAnsi="標楷體" w:hint="eastAsia"/>
+                <w:b/>
+                <w:color w:val="FF0000"/>
+              </w:rPr>
+              <w:t>：</w:t>
             </w:r>
           </w:p>
           <w:p>
@@ -8052,56 +9179,21 @@
               <w:rPr>
                 <w:rFonts w:ascii="標楷體" w:hAnsi="標楷體"/>
               </w:rPr>
-              <w:t xml:space="preserve">  </w:t>
-            </w:r>
-            <w:r>
-              <w:rPr>
-                <w:rFonts w:ascii="標楷體" w:hAnsi="標楷體"/>
-              </w:rPr>
-              <w:tab/>
-            </w:r>
-            <w:r>
-              <w:rPr>
-                <w:rFonts w:ascii="標楷體" w:hAnsi="標楷體"/>
-              </w:rPr>
-              <w:tab/>
-            </w:r>
-            <w:r>
-              <w:rPr>
-                <w:rFonts w:ascii="標楷體" w:hAnsi="標楷體"/>
-              </w:rPr>
-              <w:tab/>
-            </w:r>
-            <w:r>
-              <w:rPr>
-                <w:rFonts w:ascii="標楷體" w:hAnsi="標楷體"/>
-              </w:rPr>
-              <w:tab/>
-            </w:r>
-            <w:r>
-              <w:rPr>
-                <w:rFonts w:ascii="標楷體" w:hAnsi="標楷體"/>
-              </w:rPr>
-              <w:tab/>
-            </w:r>
-            <w:r>
-              <w:rPr>
-                <w:rFonts w:ascii="標楷體" w:hAnsi="標楷體"/>
-              </w:rPr>
-              <w:tab/>
-            </w:r>
-            <w:r>
-              <w:rPr>
-                <w:rFonts w:ascii="標楷體" w:hAnsi="標楷體"/>
-              </w:rPr>
-              <w:tab/>
-            </w:r>
-            <w:r>
-              <w:rPr>
-                <w:rFonts w:ascii="標楷體" w:hAnsi="標楷體"/>
-              </w:rPr>
-              <w:tab/>
-              <w:t xml:space="preserve">   AND R2."FacmNo" = R1."FacmNo"</w:t>
+              <w:t>SELECT M."</w:t>
+            </w:r>
+            <w:proofErr w:type="spellStart"/>
+            <w:r>
+              <w:rPr>
+                <w:rFonts w:ascii="標楷體" w:hAnsi="標楷體"/>
+              </w:rPr>
+              <w:t>CustNo</w:t>
+            </w:r>
+            <w:proofErr w:type="spellEnd"/>
+            <w:r>
+              <w:rPr>
+                <w:rFonts w:ascii="標楷體" w:hAnsi="標楷體"/>
+              </w:rPr>
+              <w:t>"</w:t>
             </w:r>
           </w:p>
           <w:p>
@@ -8118,56 +9210,22 @@
               <w:rPr>
                 <w:rFonts w:ascii="標楷體" w:hAnsi="標楷體"/>
               </w:rPr>
-              <w:t xml:space="preserve">  </w:t>
-            </w:r>
-            <w:r>
-              <w:rPr>
-                <w:rFonts w:ascii="標楷體" w:hAnsi="標楷體"/>
-              </w:rPr>
-              <w:tab/>
-            </w:r>
-            <w:r>
-              <w:rPr>
-                <w:rFonts w:ascii="標楷體" w:hAnsi="標楷體"/>
-              </w:rPr>
-              <w:tab/>
-            </w:r>
-            <w:r>
-              <w:rPr>
-                <w:rFonts w:ascii="標楷體" w:hAnsi="標楷體"/>
-              </w:rPr>
-              <w:tab/>
-            </w:r>
-            <w:r>
-              <w:rPr>
-                <w:rFonts w:ascii="標楷體" w:hAnsi="標楷體"/>
-              </w:rPr>
-              <w:tab/>
-            </w:r>
-            <w:r>
-              <w:rPr>
-                <w:rFonts w:ascii="標楷體" w:hAnsi="標楷體"/>
-              </w:rPr>
-              <w:tab/>
-            </w:r>
-            <w:r>
-              <w:rPr>
-                <w:rFonts w:ascii="標楷體" w:hAnsi="標楷體"/>
-              </w:rPr>
-              <w:tab/>
-            </w:r>
-            <w:r>
-              <w:rPr>
-                <w:rFonts w:ascii="標楷體" w:hAnsi="標楷體"/>
-              </w:rPr>
-              <w:tab/>
-            </w:r>
-            <w:r>
-              <w:rPr>
-                <w:rFonts w:ascii="標楷體" w:hAnsi="標楷體"/>
-              </w:rPr>
-              <w:tab/>
-              <w:t xml:space="preserve">   AND R2."BormNo" = R1."BormNo"</w:t>
+              <w:tab/>
+              <w:t xml:space="preserve">  ,M."</w:t>
+            </w:r>
+            <w:proofErr w:type="spellStart"/>
+            <w:r>
+              <w:rPr>
+                <w:rFonts w:ascii="標楷體" w:hAnsi="標楷體"/>
+              </w:rPr>
+              <w:t>FacmNo</w:t>
+            </w:r>
+            <w:proofErr w:type="spellEnd"/>
+            <w:r>
+              <w:rPr>
+                <w:rFonts w:ascii="標楷體" w:hAnsi="標楷體"/>
+              </w:rPr>
+              <w:t>"</w:t>
             </w:r>
           </w:p>
           <w:p>
@@ -8178,74 +9236,54 @@
               <w:spacing w:line="300" w:lineRule="exact"/>
               <w:rPr>
                 <w:rFonts w:ascii="標楷體" w:hAnsi="標楷體"/>
-              </w:rPr>
-            </w:pPr>
-            <w:r>
-              <w:rPr>
-                <w:rFonts w:ascii="標楷體" w:hAnsi="標楷體"/>
-              </w:rPr>
-              <w:t xml:space="preserve">  </w:t>
-            </w:r>
-            <w:r>
-              <w:rPr>
-                <w:rFonts w:ascii="標楷體" w:hAnsi="標楷體"/>
-              </w:rPr>
-              <w:tab/>
-            </w:r>
-            <w:r>
-              <w:rPr>
-                <w:rFonts w:ascii="標楷體" w:hAnsi="標楷體"/>
-              </w:rPr>
-              <w:tab/>
-            </w:r>
-            <w:r>
-              <w:rPr>
-                <w:rFonts w:ascii="標楷體" w:hAnsi="標楷體"/>
-              </w:rPr>
-              <w:tab/>
-            </w:r>
-            <w:r>
-              <w:rPr>
-                <w:rFonts w:ascii="標楷體" w:hAnsi="標楷體"/>
-              </w:rPr>
-              <w:tab/>
-            </w:r>
-            <w:r>
-              <w:rPr>
-                <w:rFonts w:ascii="標楷體" w:hAnsi="標楷體"/>
-              </w:rPr>
-              <w:tab/>
-            </w:r>
-            <w:r>
-              <w:rPr>
-                <w:rFonts w:ascii="標楷體" w:hAnsi="標楷體"/>
-              </w:rPr>
-              <w:tab/>
-            </w:r>
-            <w:r>
-              <w:rPr>
-                <w:rFonts w:ascii="標楷體" w:hAnsi="標楷體"/>
-              </w:rPr>
-              <w:tab/>
-            </w:r>
-            <w:r>
-              <w:rPr>
-                <w:rFonts w:ascii="標楷體" w:hAnsi="標楷體"/>
-              </w:rPr>
-              <w:tab/>
-              <w:t xml:space="preserve">   AND R2."EffectDate" = R1."EffectDate"</w:t>
-            </w:r>
-            <w:r>
-              <w:rPr>
-                <w:rFonts w:ascii="標楷體" w:hAnsi="標楷體"/>
-              </w:rPr>
-              <w:tab/>
-            </w:r>
-            <w:r>
-              <w:rPr>
-                <w:rFonts w:ascii="標楷體" w:hAnsi="標楷體"/>
-              </w:rPr>
-              <w:tab/>
+                <w:strike/>
+              </w:rPr>
+            </w:pPr>
+            <w:r>
+              <w:rPr>
+                <w:rFonts w:ascii="標楷體" w:hAnsi="標楷體"/>
+              </w:rPr>
+              <w:tab/>
+              <w:t xml:space="preserve"> </w:t>
+            </w:r>
+            <w:r>
+              <w:rPr>
+                <w:rFonts w:ascii="標楷體" w:hAnsi="標楷體"/>
+                <w:strike/>
+              </w:rPr>
+              <w:t xml:space="preserve"> ,MIN(M."</w:t>
+            </w:r>
+            <w:proofErr w:type="spellStart"/>
+            <w:r>
+              <w:rPr>
+                <w:rFonts w:ascii="標楷體" w:hAnsi="標楷體"/>
+                <w:strike/>
+              </w:rPr>
+              <w:t>BormNo</w:t>
+            </w:r>
+            <w:proofErr w:type="spellEnd"/>
+            <w:r>
+              <w:rPr>
+                <w:rFonts w:ascii="標楷體" w:hAnsi="標楷體"/>
+                <w:strike/>
+              </w:rPr>
+              <w:t>") AS "</w:t>
+            </w:r>
+            <w:proofErr w:type="spellStart"/>
+            <w:r>
+              <w:rPr>
+                <w:rFonts w:ascii="標楷體" w:hAnsi="標楷體"/>
+                <w:strike/>
+              </w:rPr>
+              <w:t>BormNo</w:t>
+            </w:r>
+            <w:proofErr w:type="spellEnd"/>
+            <w:r>
+              <w:rPr>
+                <w:rFonts w:ascii="標楷體" w:hAnsi="標楷體"/>
+                <w:strike/>
+              </w:rPr>
+              <w:t>"</w:t>
             </w:r>
           </w:p>
           <w:p>
@@ -8262,7 +9300,36 @@
               <w:rPr>
                 <w:rFonts w:ascii="標楷體" w:hAnsi="標楷體"/>
               </w:rPr>
-              <w:t>) L  ON L."CustNo" = M."CustNo"</w:t>
+              <w:tab/>
+              <w:t xml:space="preserve">  ,MIN(M."</w:t>
+            </w:r>
+            <w:proofErr w:type="spellStart"/>
+            <w:r>
+              <w:rPr>
+                <w:rFonts w:ascii="標楷體" w:hAnsi="標楷體"/>
+              </w:rPr>
+              <w:t>DrawdownDate</w:t>
+            </w:r>
+            <w:proofErr w:type="spellEnd"/>
+            <w:r>
+              <w:rPr>
+                <w:rFonts w:ascii="標楷體" w:hAnsi="標楷體"/>
+              </w:rPr>
+              <w:t>" - 19110000) AS "</w:t>
+            </w:r>
+            <w:proofErr w:type="spellStart"/>
+            <w:r>
+              <w:rPr>
+                <w:rFonts w:ascii="標楷體" w:hAnsi="標楷體"/>
+              </w:rPr>
+              <w:t>DrawdownDate</w:t>
+            </w:r>
+            <w:proofErr w:type="spellEnd"/>
+            <w:r>
+              <w:rPr>
+                <w:rFonts w:ascii="標楷體" w:hAnsi="標楷體"/>
+              </w:rPr>
+              <w:t>"</w:t>
             </w:r>
           </w:p>
           <w:p>
@@ -8279,7 +9346,36 @@
               <w:rPr>
                 <w:rFonts w:ascii="標楷體" w:hAnsi="標楷體"/>
               </w:rPr>
-              <w:t xml:space="preserve">    AND L."FacmNo" = M."FacmNo"</w:t>
+              <w:tab/>
+              <w:t xml:space="preserve">  ,SUM(M."</w:t>
+            </w:r>
+            <w:proofErr w:type="spellStart"/>
+            <w:r>
+              <w:rPr>
+                <w:rFonts w:ascii="標楷體" w:hAnsi="標楷體"/>
+              </w:rPr>
+              <w:t>DrawdownAmt</w:t>
+            </w:r>
+            <w:proofErr w:type="spellEnd"/>
+            <w:r>
+              <w:rPr>
+                <w:rFonts w:ascii="標楷體" w:hAnsi="標楷體"/>
+              </w:rPr>
+              <w:t>") AS "</w:t>
+            </w:r>
+            <w:proofErr w:type="spellStart"/>
+            <w:r>
+              <w:rPr>
+                <w:rFonts w:ascii="標楷體" w:hAnsi="標楷體"/>
+              </w:rPr>
+              <w:t>DrawdownAmt</w:t>
+            </w:r>
+            <w:proofErr w:type="spellEnd"/>
+            <w:r>
+              <w:rPr>
+                <w:rFonts w:ascii="標楷體" w:hAnsi="標楷體"/>
+              </w:rPr>
+              <w:t>"</w:t>
             </w:r>
           </w:p>
           <w:p>
@@ -8296,19 +9392,36 @@
               <w:rPr>
                 <w:rFonts w:ascii="標楷體" w:hAnsi="標楷體"/>
               </w:rPr>
-              <w:t xml:space="preserve">    AND L."BormNo" = M."BormNo"</w:t>
-            </w:r>
-            <w:r>
-              <w:rPr>
-                <w:rFonts w:ascii="標楷體" w:hAnsi="標楷體"/>
-              </w:rPr>
-              <w:tab/>
-            </w:r>
-            <w:r>
-              <w:rPr>
-                <w:rFonts w:ascii="標楷體" w:hAnsi="標楷體"/>
-              </w:rPr>
-              <w:tab/>
+              <w:tab/>
+              <w:t xml:space="preserve">  ,MIN(L."</w:t>
+            </w:r>
+            <w:proofErr w:type="spellStart"/>
+            <w:r>
+              <w:rPr>
+                <w:rFonts w:ascii="標楷體" w:hAnsi="標楷體"/>
+              </w:rPr>
+              <w:t>FitRate</w:t>
+            </w:r>
+            <w:proofErr w:type="spellEnd"/>
+            <w:r>
+              <w:rPr>
+                <w:rFonts w:ascii="標楷體" w:hAnsi="標楷體"/>
+              </w:rPr>
+              <w:t>") AS "</w:t>
+            </w:r>
+            <w:proofErr w:type="spellStart"/>
+            <w:r>
+              <w:rPr>
+                <w:rFonts w:ascii="標楷體" w:hAnsi="標楷體"/>
+              </w:rPr>
+              <w:t>StoreRate</w:t>
+            </w:r>
+            <w:proofErr w:type="spellEnd"/>
+            <w:r>
+              <w:rPr>
+                <w:rFonts w:ascii="標楷體" w:hAnsi="標楷體"/>
+              </w:rPr>
+              <w:t>"</w:t>
             </w:r>
           </w:p>
           <w:p>
@@ -8325,7 +9438,36 @@
               <w:rPr>
                 <w:rFonts w:ascii="標楷體" w:hAnsi="標楷體"/>
               </w:rPr>
-              <w:t>WHERE M."DrawdownDate" &lt;= :endDate</w:t>
+              <w:tab/>
+              <w:t xml:space="preserve">  ,MIN(M."</w:t>
+            </w:r>
+            <w:proofErr w:type="spellStart"/>
+            <w:r>
+              <w:rPr>
+                <w:rFonts w:ascii="標楷體" w:hAnsi="標楷體"/>
+              </w:rPr>
+              <w:t>PrevPayIntDate</w:t>
+            </w:r>
+            <w:proofErr w:type="spellEnd"/>
+            <w:r>
+              <w:rPr>
+                <w:rFonts w:ascii="標楷體" w:hAnsi="標楷體"/>
+              </w:rPr>
+              <w:t>" - 19110000) AS "</w:t>
+            </w:r>
+            <w:proofErr w:type="spellStart"/>
+            <w:r>
+              <w:rPr>
+                <w:rFonts w:ascii="標楷體" w:hAnsi="標楷體"/>
+              </w:rPr>
+              <w:t>PrevPayIntDate</w:t>
+            </w:r>
+            <w:proofErr w:type="spellEnd"/>
+            <w:r>
+              <w:rPr>
+                <w:rFonts w:ascii="標楷體" w:hAnsi="標楷體"/>
+              </w:rPr>
+              <w:t>"</w:t>
             </w:r>
           </w:p>
           <w:p>
@@ -8342,39 +9484,21 @@
               <w:rPr>
                 <w:rFonts w:ascii="標楷體" w:hAnsi="標楷體"/>
               </w:rPr>
-              <w:t xml:space="preserve">  AND </w:t>
-            </w:r>
-            <w:r>
-              <w:rPr>
-                <w:rFonts w:ascii="標楷體" w:hAnsi="標楷體" w:hint="eastAsia"/>
-              </w:rPr>
-              <w:t>L</w:t>
-            </w:r>
-            <w:r>
-              <w:rPr>
-                <w:rFonts w:ascii="標楷體" w:hAnsi="標楷體"/>
-              </w:rPr>
-              <w:t>."</w:t>
-            </w:r>
-            <w:r>
-              <w:rPr>
-                <w:rFonts w:ascii="標楷體" w:hAnsi="標楷體" w:hint="eastAsia"/>
-              </w:rPr>
-              <w:t>Fi</w:t>
-            </w:r>
-            <w:r>
-              <w:rPr>
-                <w:rFonts w:ascii="標楷體" w:hAnsi="標楷體"/>
-              </w:rPr>
-              <w:t>t</w:t>
-            </w:r>
-            <w:bookmarkStart w:id="3" w:name="_GoBack"/>
-            <w:bookmarkEnd w:id="3"/>
-            <w:r>
-              <w:rPr>
-                <w:rFonts w:ascii="標楷體" w:hAnsi="標楷體"/>
-              </w:rPr>
-              <w:t xml:space="preserve">Rate" &gt; :rate </w:t>
+              <w:t>FROM "</w:t>
+            </w:r>
+            <w:proofErr w:type="spellStart"/>
+            <w:r>
+              <w:rPr>
+                <w:rFonts w:ascii="標楷體" w:hAnsi="標楷體"/>
+              </w:rPr>
+              <w:t>LoanBorMain</w:t>
+            </w:r>
+            <w:proofErr w:type="spellEnd"/>
+            <w:r>
+              <w:rPr>
+                <w:rFonts w:ascii="標楷體" w:hAnsi="標楷體"/>
+              </w:rPr>
+              <w:t>" M</w:t>
             </w:r>
           </w:p>
           <w:p>
@@ -8391,7 +9515,49 @@
               <w:rPr>
                 <w:rFonts w:ascii="標楷體" w:hAnsi="標楷體"/>
               </w:rPr>
-              <w:t xml:space="preserve">  AND F."AcctCode" = :acctCode </w:t>
+              <w:t>LEFT JOIN "</w:t>
+            </w:r>
+            <w:proofErr w:type="spellStart"/>
+            <w:r>
+              <w:rPr>
+                <w:rFonts w:ascii="標楷體" w:hAnsi="標楷體"/>
+              </w:rPr>
+              <w:t>FacMain</w:t>
+            </w:r>
+            <w:proofErr w:type="spellEnd"/>
+            <w:r>
+              <w:rPr>
+                <w:rFonts w:ascii="標楷體" w:hAnsi="標楷體"/>
+              </w:rPr>
+              <w:t>" F ON F."</w:t>
+            </w:r>
+            <w:proofErr w:type="spellStart"/>
+            <w:r>
+              <w:rPr>
+                <w:rFonts w:ascii="標楷體" w:hAnsi="標楷體"/>
+              </w:rPr>
+              <w:t>CustNo</w:t>
+            </w:r>
+            <w:proofErr w:type="spellEnd"/>
+            <w:r>
+              <w:rPr>
+                <w:rFonts w:ascii="標楷體" w:hAnsi="標楷體"/>
+              </w:rPr>
+              <w:t>" = M."</w:t>
+            </w:r>
+            <w:proofErr w:type="spellStart"/>
+            <w:r>
+              <w:rPr>
+                <w:rFonts w:ascii="標楷體" w:hAnsi="標楷體"/>
+              </w:rPr>
+              <w:t>CustNo</w:t>
+            </w:r>
+            <w:proofErr w:type="spellEnd"/>
+            <w:r>
+              <w:rPr>
+                <w:rFonts w:ascii="標楷體" w:hAnsi="標楷體"/>
+              </w:rPr>
+              <w:t>"</w:t>
             </w:r>
           </w:p>
           <w:p>
@@ -8406,9 +9572,62 @@
             </w:pPr>
             <w:r>
               <w:rPr>
-                <w:rFonts w:ascii="標楷體" w:hAnsi="標楷體" w:hint="eastAsia"/>
-              </w:rPr>
-              <w:t>--status 0:正常戶 2:催收戶</w:t>
+                <w:rFonts w:ascii="標楷體" w:hAnsi="標楷體"/>
+              </w:rPr>
+              <w:tab/>
+            </w:r>
+            <w:r>
+              <w:rPr>
+                <w:rFonts w:ascii="標楷體" w:hAnsi="標楷體"/>
+              </w:rPr>
+              <w:tab/>
+            </w:r>
+            <w:r>
+              <w:rPr>
+                <w:rFonts w:ascii="標楷體" w:hAnsi="標楷體"/>
+              </w:rPr>
+              <w:tab/>
+            </w:r>
+            <w:r>
+              <w:rPr>
+                <w:rFonts w:ascii="標楷體" w:hAnsi="標楷體"/>
+              </w:rPr>
+              <w:tab/>
+            </w:r>
+            <w:r>
+              <w:rPr>
+                <w:rFonts w:ascii="標楷體" w:hAnsi="標楷體"/>
+              </w:rPr>
+              <w:tab/>
+              <w:t xml:space="preserve">   AND F."</w:t>
+            </w:r>
+            <w:proofErr w:type="spellStart"/>
+            <w:r>
+              <w:rPr>
+                <w:rFonts w:ascii="標楷體" w:hAnsi="標楷體"/>
+              </w:rPr>
+              <w:t>FacmNo</w:t>
+            </w:r>
+            <w:proofErr w:type="spellEnd"/>
+            <w:r>
+              <w:rPr>
+                <w:rFonts w:ascii="標楷體" w:hAnsi="標楷體"/>
+              </w:rPr>
+              <w:t>" = M."</w:t>
+            </w:r>
+            <w:proofErr w:type="spellStart"/>
+            <w:r>
+              <w:rPr>
+                <w:rFonts w:ascii="標楷體" w:hAnsi="標楷體"/>
+              </w:rPr>
+              <w:t>FacmNo</w:t>
+            </w:r>
+            <w:proofErr w:type="spellEnd"/>
+            <w:r>
+              <w:rPr>
+                <w:rFonts w:ascii="標楷體" w:hAnsi="標楷體"/>
+              </w:rPr>
+              <w:t>"</w:t>
             </w:r>
           </w:p>
           <w:p>
@@ -8423,15 +9642,9 @@
             </w:pPr>
             <w:r>
               <w:rPr>
-                <w:rFonts w:ascii="標楷體" w:hAnsi="標楷體" w:hint="eastAsia"/>
-              </w:rPr>
-              <w:t xml:space="preserve">  </w:t>
-            </w:r>
-            <w:r>
-              <w:rPr>
-                <w:rFonts w:ascii="標楷體" w:hAnsi="標楷體"/>
-              </w:rPr>
-              <w:t>AND M."Status" IN (:status)</w:t>
+                <w:rFonts w:ascii="標楷體" w:hAnsi="標楷體"/>
+              </w:rPr>
+              <w:t xml:space="preserve">LEFT JOIN ( </w:t>
             </w:r>
           </w:p>
           <w:p>
@@ -8448,7 +9661,8 @@
               <w:rPr>
                 <w:rFonts w:ascii="標楷體" w:hAnsi="標楷體"/>
               </w:rPr>
-              <w:t>GROUP BY M."CustNo"</w:t>
+              <w:tab/>
+              <w:t>SELECT R1."CustNo"</w:t>
             </w:r>
           </w:p>
           <w:p>
@@ -8472,7 +9686,7 @@
                 <w:rFonts w:ascii="標楷體" w:hAnsi="標楷體"/>
               </w:rPr>
               <w:tab/>
-              <w:t>,M."FacmNo"</w:t>
+              <w:t xml:space="preserve">  ,R1."FacmNo"</w:t>
             </w:r>
           </w:p>
           <w:p>
@@ -8489,7 +9703,14 @@
               <w:rPr>
                 <w:rFonts w:ascii="標楷體" w:hAnsi="標楷體"/>
               </w:rPr>
-              <w:t>ORDER BY "CustNo" ASC</w:t>
+              <w:tab/>
+            </w:r>
+            <w:r>
+              <w:rPr>
+                <w:rFonts w:ascii="標楷體" w:hAnsi="標楷體"/>
+              </w:rPr>
+              <w:tab/>
+              <w:t xml:space="preserve">  ,R1."BormNo"</w:t>
             </w:r>
           </w:p>
           <w:p>
@@ -8513,7 +9734,7 @@
                 <w:rFonts w:ascii="標楷體" w:hAnsi="標楷體"/>
               </w:rPr>
               <w:tab/>
-              <w:t>,"FacmNo" ASC</w:t>
+              <w:t xml:space="preserve">  ,R2."FitRate"</w:t>
             </w:r>
           </w:p>
           <w:p>
@@ -8524,6 +9745,1168 @@
               <w:spacing w:line="300" w:lineRule="exact"/>
               <w:rPr>
                 <w:rFonts w:ascii="標楷體" w:hAnsi="標楷體"/>
+              </w:rPr>
+            </w:pPr>
+            <w:r>
+              <w:rPr>
+                <w:rFonts w:ascii="標楷體" w:hAnsi="標楷體"/>
+              </w:rPr>
+              <w:tab/>
+              <w:t>FROM (</w:t>
+            </w:r>
+          </w:p>
+          <w:p>
+            <w:pPr>
+              <w:tabs>
+                <w:tab w:val="left" w:pos="567"/>
+              </w:tabs>
+              <w:spacing w:line="300" w:lineRule="exact"/>
+              <w:rPr>
+                <w:rFonts w:ascii="標楷體" w:hAnsi="標楷體"/>
+              </w:rPr>
+            </w:pPr>
+            <w:r>
+              <w:rPr>
+                <w:rFonts w:ascii="標楷體" w:hAnsi="標楷體"/>
+              </w:rPr>
+              <w:tab/>
+            </w:r>
+            <w:r>
+              <w:rPr>
+                <w:rFonts w:ascii="標楷體" w:hAnsi="標楷體"/>
+              </w:rPr>
+              <w:tab/>
+              <w:t>SELECT "</w:t>
+            </w:r>
+            <w:proofErr w:type="spellStart"/>
+            <w:r>
+              <w:rPr>
+                <w:rFonts w:ascii="標楷體" w:hAnsi="標楷體"/>
+              </w:rPr>
+              <w:t>CustNo</w:t>
+            </w:r>
+            <w:proofErr w:type="spellEnd"/>
+            <w:r>
+              <w:rPr>
+                <w:rFonts w:ascii="標楷體" w:hAnsi="標楷體"/>
+              </w:rPr>
+              <w:t>"</w:t>
+            </w:r>
+          </w:p>
+          <w:p>
+            <w:pPr>
+              <w:tabs>
+                <w:tab w:val="left" w:pos="567"/>
+              </w:tabs>
+              <w:spacing w:line="300" w:lineRule="exact"/>
+              <w:rPr>
+                <w:rFonts w:ascii="標楷體" w:hAnsi="標楷體"/>
+              </w:rPr>
+            </w:pPr>
+            <w:r>
+              <w:rPr>
+                <w:rFonts w:ascii="標楷體" w:hAnsi="標楷體"/>
+              </w:rPr>
+              <w:tab/>
+            </w:r>
+            <w:r>
+              <w:rPr>
+                <w:rFonts w:ascii="標楷體" w:hAnsi="標楷體"/>
+              </w:rPr>
+              <w:tab/>
+            </w:r>
+            <w:r>
+              <w:rPr>
+                <w:rFonts w:ascii="標楷體" w:hAnsi="標楷體"/>
+              </w:rPr>
+              <w:tab/>
+              <w:t xml:space="preserve">  ,"</w:t>
+            </w:r>
+            <w:proofErr w:type="spellStart"/>
+            <w:r>
+              <w:rPr>
+                <w:rFonts w:ascii="標楷體" w:hAnsi="標楷體"/>
+              </w:rPr>
+              <w:t>FacmNo</w:t>
+            </w:r>
+            <w:proofErr w:type="spellEnd"/>
+            <w:r>
+              <w:rPr>
+                <w:rFonts w:ascii="標楷體" w:hAnsi="標楷體"/>
+              </w:rPr>
+              <w:t>"</w:t>
+            </w:r>
+          </w:p>
+          <w:p>
+            <w:pPr>
+              <w:tabs>
+                <w:tab w:val="left" w:pos="567"/>
+              </w:tabs>
+              <w:spacing w:line="300" w:lineRule="exact"/>
+              <w:rPr>
+                <w:rFonts w:ascii="標楷體" w:hAnsi="標楷體"/>
+              </w:rPr>
+            </w:pPr>
+            <w:r>
+              <w:rPr>
+                <w:rFonts w:ascii="標楷體" w:hAnsi="標楷體"/>
+              </w:rPr>
+              <w:tab/>
+            </w:r>
+            <w:r>
+              <w:rPr>
+                <w:rFonts w:ascii="標楷體" w:hAnsi="標楷體"/>
+              </w:rPr>
+              <w:tab/>
+            </w:r>
+            <w:r>
+              <w:rPr>
+                <w:rFonts w:ascii="標楷體" w:hAnsi="標楷體"/>
+              </w:rPr>
+              <w:tab/>
+              <w:t xml:space="preserve">  ,"</w:t>
+            </w:r>
+            <w:proofErr w:type="spellStart"/>
+            <w:r>
+              <w:rPr>
+                <w:rFonts w:ascii="標楷體" w:hAnsi="標楷體"/>
+              </w:rPr>
+              <w:t>BormNo</w:t>
+            </w:r>
+            <w:proofErr w:type="spellEnd"/>
+            <w:r>
+              <w:rPr>
+                <w:rFonts w:ascii="標楷體" w:hAnsi="標楷體"/>
+              </w:rPr>
+              <w:t>"</w:t>
+            </w:r>
+          </w:p>
+          <w:p>
+            <w:pPr>
+              <w:tabs>
+                <w:tab w:val="left" w:pos="567"/>
+              </w:tabs>
+              <w:spacing w:line="300" w:lineRule="exact"/>
+              <w:rPr>
+                <w:rFonts w:ascii="標楷體" w:hAnsi="標楷體"/>
+              </w:rPr>
+            </w:pPr>
+            <w:r>
+              <w:rPr>
+                <w:rFonts w:ascii="標楷體" w:hAnsi="標楷體"/>
+              </w:rPr>
+              <w:tab/>
+            </w:r>
+            <w:r>
+              <w:rPr>
+                <w:rFonts w:ascii="標楷體" w:hAnsi="標楷體"/>
+              </w:rPr>
+              <w:tab/>
+            </w:r>
+            <w:r>
+              <w:rPr>
+                <w:rFonts w:ascii="標楷體" w:hAnsi="標楷體"/>
+              </w:rPr>
+              <w:tab/>
+              <w:t xml:space="preserve">  ,MAX("</w:t>
+            </w:r>
+            <w:proofErr w:type="spellStart"/>
+            <w:r>
+              <w:rPr>
+                <w:rFonts w:ascii="標楷體" w:hAnsi="標楷體"/>
+              </w:rPr>
+              <w:t>EffectDate</w:t>
+            </w:r>
+            <w:proofErr w:type="spellEnd"/>
+            <w:r>
+              <w:rPr>
+                <w:rFonts w:ascii="標楷體" w:hAnsi="標楷體"/>
+              </w:rPr>
+              <w:t>") AS "</w:t>
+            </w:r>
+            <w:proofErr w:type="spellStart"/>
+            <w:r>
+              <w:rPr>
+                <w:rFonts w:ascii="標楷體" w:hAnsi="標楷體"/>
+              </w:rPr>
+              <w:t>EffectDate</w:t>
+            </w:r>
+            <w:proofErr w:type="spellEnd"/>
+            <w:r>
+              <w:rPr>
+                <w:rFonts w:ascii="標楷體" w:hAnsi="標楷體"/>
+              </w:rPr>
+              <w:t>"</w:t>
+            </w:r>
+          </w:p>
+          <w:p>
+            <w:pPr>
+              <w:tabs>
+                <w:tab w:val="left" w:pos="567"/>
+              </w:tabs>
+              <w:spacing w:line="300" w:lineRule="exact"/>
+              <w:rPr>
+                <w:rFonts w:ascii="標楷體" w:hAnsi="標楷體"/>
+              </w:rPr>
+            </w:pPr>
+            <w:r>
+              <w:rPr>
+                <w:rFonts w:ascii="標楷體" w:hAnsi="標楷體"/>
+              </w:rPr>
+              <w:tab/>
+            </w:r>
+            <w:r>
+              <w:rPr>
+                <w:rFonts w:ascii="標楷體" w:hAnsi="標楷體"/>
+              </w:rPr>
+              <w:tab/>
+              <w:t>FROM "</w:t>
+            </w:r>
+            <w:proofErr w:type="spellStart"/>
+            <w:r>
+              <w:rPr>
+                <w:rFonts w:ascii="標楷體" w:hAnsi="標楷體"/>
+              </w:rPr>
+              <w:t>LoanRateChange</w:t>
+            </w:r>
+            <w:proofErr w:type="spellEnd"/>
+            <w:r>
+              <w:rPr>
+                <w:rFonts w:ascii="標楷體" w:hAnsi="標楷體"/>
+              </w:rPr>
+              <w:t xml:space="preserve">" </w:t>
+            </w:r>
+          </w:p>
+          <w:p>
+            <w:pPr>
+              <w:tabs>
+                <w:tab w:val="left" w:pos="567"/>
+              </w:tabs>
+              <w:spacing w:line="300" w:lineRule="exact"/>
+              <w:rPr>
+                <w:rFonts w:ascii="標楷體" w:hAnsi="標楷體"/>
+              </w:rPr>
+            </w:pPr>
+            <w:r>
+              <w:rPr>
+                <w:rFonts w:ascii="標楷體" w:hAnsi="標楷體"/>
+              </w:rPr>
+              <w:tab/>
+            </w:r>
+            <w:r>
+              <w:rPr>
+                <w:rFonts w:ascii="標楷體" w:hAnsi="標楷體"/>
+              </w:rPr>
+              <w:tab/>
+              <w:t>WHERE "</w:t>
+            </w:r>
+            <w:proofErr w:type="spellStart"/>
+            <w:r>
+              <w:rPr>
+                <w:rFonts w:ascii="標楷體" w:hAnsi="標楷體"/>
+              </w:rPr>
+              <w:t>EffectDate</w:t>
+            </w:r>
+            <w:proofErr w:type="spellEnd"/>
+            <w:r>
+              <w:rPr>
+                <w:rFonts w:ascii="標楷體" w:hAnsi="標楷體"/>
+              </w:rPr>
+              <w:t>" &lt;= :</w:t>
+            </w:r>
+            <w:proofErr w:type="spellStart"/>
+            <w:r>
+              <w:rPr>
+                <w:rFonts w:ascii="標楷體" w:hAnsi="標楷體"/>
+              </w:rPr>
+              <w:t>endDate</w:t>
+            </w:r>
+            <w:proofErr w:type="spellEnd"/>
+          </w:p>
+          <w:p>
+            <w:pPr>
+              <w:tabs>
+                <w:tab w:val="left" w:pos="567"/>
+              </w:tabs>
+              <w:spacing w:line="300" w:lineRule="exact"/>
+              <w:rPr>
+                <w:rFonts w:ascii="標楷體" w:hAnsi="標楷體"/>
+              </w:rPr>
+            </w:pPr>
+            <w:r>
+              <w:rPr>
+                <w:rFonts w:ascii="標楷體" w:hAnsi="標楷體"/>
+              </w:rPr>
+              <w:tab/>
+            </w:r>
+            <w:r>
+              <w:rPr>
+                <w:rFonts w:ascii="標楷體" w:hAnsi="標楷體"/>
+              </w:rPr>
+              <w:tab/>
+              <w:t>GROUP BY "</w:t>
+            </w:r>
+            <w:proofErr w:type="spellStart"/>
+            <w:r>
+              <w:rPr>
+                <w:rFonts w:ascii="標楷體" w:hAnsi="標楷體"/>
+              </w:rPr>
+              <w:t>CustNo</w:t>
+            </w:r>
+            <w:proofErr w:type="spellEnd"/>
+            <w:r>
+              <w:rPr>
+                <w:rFonts w:ascii="標楷體" w:hAnsi="標楷體"/>
+              </w:rPr>
+              <w:t>"</w:t>
+            </w:r>
+          </w:p>
+          <w:p>
+            <w:pPr>
+              <w:tabs>
+                <w:tab w:val="left" w:pos="567"/>
+              </w:tabs>
+              <w:spacing w:line="300" w:lineRule="exact"/>
+              <w:rPr>
+                <w:rFonts w:ascii="標楷體" w:hAnsi="標楷體"/>
+              </w:rPr>
+            </w:pPr>
+            <w:r>
+              <w:rPr>
+                <w:rFonts w:ascii="標楷體" w:hAnsi="標楷體"/>
+              </w:rPr>
+              <w:tab/>
+            </w:r>
+            <w:r>
+              <w:rPr>
+                <w:rFonts w:ascii="標楷體" w:hAnsi="標楷體"/>
+              </w:rPr>
+              <w:tab/>
+            </w:r>
+            <w:r>
+              <w:rPr>
+                <w:rFonts w:ascii="標楷體" w:hAnsi="標楷體"/>
+              </w:rPr>
+              <w:tab/>
+            </w:r>
+            <w:r>
+              <w:rPr>
+                <w:rFonts w:ascii="標楷體" w:hAnsi="標楷體"/>
+              </w:rPr>
+              <w:tab/>
+              <w:t>,"</w:t>
+            </w:r>
+            <w:proofErr w:type="spellStart"/>
+            <w:r>
+              <w:rPr>
+                <w:rFonts w:ascii="標楷體" w:hAnsi="標楷體"/>
+              </w:rPr>
+              <w:t>FacmNo</w:t>
+            </w:r>
+            <w:proofErr w:type="spellEnd"/>
+            <w:r>
+              <w:rPr>
+                <w:rFonts w:ascii="標楷體" w:hAnsi="標楷體"/>
+              </w:rPr>
+              <w:t>"</w:t>
+            </w:r>
+          </w:p>
+          <w:p>
+            <w:pPr>
+              <w:tabs>
+                <w:tab w:val="left" w:pos="567"/>
+              </w:tabs>
+              <w:spacing w:line="300" w:lineRule="exact"/>
+              <w:rPr>
+                <w:rFonts w:ascii="標楷體" w:hAnsi="標楷體"/>
+              </w:rPr>
+            </w:pPr>
+            <w:r>
+              <w:rPr>
+                <w:rFonts w:ascii="標楷體" w:hAnsi="標楷體"/>
+              </w:rPr>
+              <w:tab/>
+            </w:r>
+            <w:r>
+              <w:rPr>
+                <w:rFonts w:ascii="標楷體" w:hAnsi="標楷體"/>
+              </w:rPr>
+              <w:tab/>
+            </w:r>
+            <w:r>
+              <w:rPr>
+                <w:rFonts w:ascii="標楷體" w:hAnsi="標楷體"/>
+              </w:rPr>
+              <w:tab/>
+            </w:r>
+            <w:r>
+              <w:rPr>
+                <w:rFonts w:ascii="標楷體" w:hAnsi="標楷體"/>
+              </w:rPr>
+              <w:tab/>
+              <w:t>,"</w:t>
+            </w:r>
+            <w:proofErr w:type="spellStart"/>
+            <w:r>
+              <w:rPr>
+                <w:rFonts w:ascii="標楷體" w:hAnsi="標楷體"/>
+              </w:rPr>
+              <w:t>BormNo</w:t>
+            </w:r>
+            <w:proofErr w:type="spellEnd"/>
+            <w:r>
+              <w:rPr>
+                <w:rFonts w:ascii="標楷體" w:hAnsi="標楷體"/>
+              </w:rPr>
+              <w:t>"</w:t>
+            </w:r>
+          </w:p>
+          <w:p>
+            <w:pPr>
+              <w:tabs>
+                <w:tab w:val="left" w:pos="567"/>
+              </w:tabs>
+              <w:spacing w:line="300" w:lineRule="exact"/>
+              <w:rPr>
+                <w:rFonts w:ascii="標楷體" w:hAnsi="標楷體"/>
+              </w:rPr>
+            </w:pPr>
+            <w:r>
+              <w:rPr>
+                <w:rFonts w:ascii="標楷體" w:hAnsi="標楷體"/>
+              </w:rPr>
+              <w:tab/>
+              <w:t xml:space="preserve">) R1 </w:t>
+            </w:r>
+          </w:p>
+          <w:p>
+            <w:pPr>
+              <w:tabs>
+                <w:tab w:val="left" w:pos="567"/>
+              </w:tabs>
+              <w:spacing w:line="300" w:lineRule="exact"/>
+              <w:rPr>
+                <w:rFonts w:ascii="標楷體" w:hAnsi="標楷體"/>
+              </w:rPr>
+            </w:pPr>
+            <w:r>
+              <w:rPr>
+                <w:rFonts w:ascii="標楷體" w:hAnsi="標楷體"/>
+              </w:rPr>
+              <w:tab/>
+              <w:t>LEFT JOIN "</w:t>
+            </w:r>
+            <w:proofErr w:type="spellStart"/>
+            <w:r>
+              <w:rPr>
+                <w:rFonts w:ascii="標楷體" w:hAnsi="標楷體"/>
+              </w:rPr>
+              <w:t>LoanRateChange</w:t>
+            </w:r>
+            <w:proofErr w:type="spellEnd"/>
+            <w:r>
+              <w:rPr>
+                <w:rFonts w:ascii="標楷體" w:hAnsi="標楷體"/>
+              </w:rPr>
+              <w:t>" R2 ON R2."CustNo" = R1."CustNo"</w:t>
+            </w:r>
+          </w:p>
+          <w:p>
+            <w:pPr>
+              <w:tabs>
+                <w:tab w:val="left" w:pos="567"/>
+              </w:tabs>
+              <w:spacing w:line="300" w:lineRule="exact"/>
+              <w:rPr>
+                <w:rFonts w:ascii="標楷體" w:hAnsi="標楷體"/>
+              </w:rPr>
+            </w:pPr>
+            <w:r>
+              <w:rPr>
+                <w:rFonts w:ascii="標楷體" w:hAnsi="標楷體"/>
+              </w:rPr>
+              <w:t xml:space="preserve">  </w:t>
+            </w:r>
+            <w:r>
+              <w:rPr>
+                <w:rFonts w:ascii="標楷體" w:hAnsi="標楷體"/>
+              </w:rPr>
+              <w:tab/>
+            </w:r>
+            <w:r>
+              <w:rPr>
+                <w:rFonts w:ascii="標楷體" w:hAnsi="標楷體"/>
+              </w:rPr>
+              <w:tab/>
+            </w:r>
+            <w:r>
+              <w:rPr>
+                <w:rFonts w:ascii="標楷體" w:hAnsi="標楷體"/>
+              </w:rPr>
+              <w:tab/>
+            </w:r>
+            <w:r>
+              <w:rPr>
+                <w:rFonts w:ascii="標楷體" w:hAnsi="標楷體"/>
+              </w:rPr>
+              <w:tab/>
+            </w:r>
+            <w:r>
+              <w:rPr>
+                <w:rFonts w:ascii="標楷體" w:hAnsi="標楷體"/>
+              </w:rPr>
+              <w:tab/>
+            </w:r>
+            <w:r>
+              <w:rPr>
+                <w:rFonts w:ascii="標楷體" w:hAnsi="標楷體"/>
+              </w:rPr>
+              <w:tab/>
+            </w:r>
+            <w:r>
+              <w:rPr>
+                <w:rFonts w:ascii="標楷體" w:hAnsi="標楷體"/>
+              </w:rPr>
+              <w:tab/>
+            </w:r>
+            <w:r>
+              <w:rPr>
+                <w:rFonts w:ascii="標楷體" w:hAnsi="標楷體"/>
+              </w:rPr>
+              <w:tab/>
+              <w:t xml:space="preserve">   AND R2."FacmNo" = R1."FacmNo"</w:t>
+            </w:r>
+          </w:p>
+          <w:p>
+            <w:pPr>
+              <w:tabs>
+                <w:tab w:val="left" w:pos="567"/>
+              </w:tabs>
+              <w:spacing w:line="300" w:lineRule="exact"/>
+              <w:rPr>
+                <w:rFonts w:ascii="標楷體" w:hAnsi="標楷體"/>
+              </w:rPr>
+            </w:pPr>
+            <w:r>
+              <w:rPr>
+                <w:rFonts w:ascii="標楷體" w:hAnsi="標楷體"/>
+              </w:rPr>
+              <w:t xml:space="preserve">  </w:t>
+            </w:r>
+            <w:r>
+              <w:rPr>
+                <w:rFonts w:ascii="標楷體" w:hAnsi="標楷體"/>
+              </w:rPr>
+              <w:tab/>
+            </w:r>
+            <w:r>
+              <w:rPr>
+                <w:rFonts w:ascii="標楷體" w:hAnsi="標楷體"/>
+              </w:rPr>
+              <w:tab/>
+            </w:r>
+            <w:r>
+              <w:rPr>
+                <w:rFonts w:ascii="標楷體" w:hAnsi="標楷體"/>
+              </w:rPr>
+              <w:tab/>
+            </w:r>
+            <w:r>
+              <w:rPr>
+                <w:rFonts w:ascii="標楷體" w:hAnsi="標楷體"/>
+              </w:rPr>
+              <w:tab/>
+            </w:r>
+            <w:r>
+              <w:rPr>
+                <w:rFonts w:ascii="標楷體" w:hAnsi="標楷體"/>
+              </w:rPr>
+              <w:tab/>
+            </w:r>
+            <w:r>
+              <w:rPr>
+                <w:rFonts w:ascii="標楷體" w:hAnsi="標楷體"/>
+              </w:rPr>
+              <w:tab/>
+            </w:r>
+            <w:r>
+              <w:rPr>
+                <w:rFonts w:ascii="標楷體" w:hAnsi="標楷體"/>
+              </w:rPr>
+              <w:tab/>
+            </w:r>
+            <w:r>
+              <w:rPr>
+                <w:rFonts w:ascii="標楷體" w:hAnsi="標楷體"/>
+              </w:rPr>
+              <w:tab/>
+              <w:t xml:space="preserve">   AND R2."BormNo" = R1."BormNo"</w:t>
+            </w:r>
+          </w:p>
+          <w:p>
+            <w:pPr>
+              <w:tabs>
+                <w:tab w:val="left" w:pos="567"/>
+              </w:tabs>
+              <w:spacing w:line="300" w:lineRule="exact"/>
+              <w:rPr>
+                <w:rFonts w:ascii="標楷體" w:hAnsi="標楷體"/>
+              </w:rPr>
+            </w:pPr>
+            <w:r>
+              <w:rPr>
+                <w:rFonts w:ascii="標楷體" w:hAnsi="標楷體"/>
+              </w:rPr>
+              <w:t xml:space="preserve">  </w:t>
+            </w:r>
+            <w:r>
+              <w:rPr>
+                <w:rFonts w:ascii="標楷體" w:hAnsi="標楷體"/>
+              </w:rPr>
+              <w:tab/>
+            </w:r>
+            <w:r>
+              <w:rPr>
+                <w:rFonts w:ascii="標楷體" w:hAnsi="標楷體"/>
+              </w:rPr>
+              <w:tab/>
+            </w:r>
+            <w:r>
+              <w:rPr>
+                <w:rFonts w:ascii="標楷體" w:hAnsi="標楷體"/>
+              </w:rPr>
+              <w:tab/>
+            </w:r>
+            <w:r>
+              <w:rPr>
+                <w:rFonts w:ascii="標楷體" w:hAnsi="標楷體"/>
+              </w:rPr>
+              <w:tab/>
+            </w:r>
+            <w:r>
+              <w:rPr>
+                <w:rFonts w:ascii="標楷體" w:hAnsi="標楷體"/>
+              </w:rPr>
+              <w:tab/>
+            </w:r>
+            <w:r>
+              <w:rPr>
+                <w:rFonts w:ascii="標楷體" w:hAnsi="標楷體"/>
+              </w:rPr>
+              <w:tab/>
+            </w:r>
+            <w:r>
+              <w:rPr>
+                <w:rFonts w:ascii="標楷體" w:hAnsi="標楷體"/>
+              </w:rPr>
+              <w:tab/>
+            </w:r>
+            <w:r>
+              <w:rPr>
+                <w:rFonts w:ascii="標楷體" w:hAnsi="標楷體"/>
+              </w:rPr>
+              <w:tab/>
+              <w:t xml:space="preserve">   AND R2."EffectDate" = R1."EffectDate"</w:t>
+            </w:r>
+            <w:r>
+              <w:rPr>
+                <w:rFonts w:ascii="標楷體" w:hAnsi="標楷體"/>
+              </w:rPr>
+              <w:tab/>
+            </w:r>
+            <w:r>
+              <w:rPr>
+                <w:rFonts w:ascii="標楷體" w:hAnsi="標楷體"/>
+              </w:rPr>
+              <w:tab/>
+            </w:r>
+          </w:p>
+          <w:p>
+            <w:pPr>
+              <w:tabs>
+                <w:tab w:val="left" w:pos="567"/>
+              </w:tabs>
+              <w:spacing w:line="300" w:lineRule="exact"/>
+              <w:rPr>
+                <w:rFonts w:ascii="標楷體" w:hAnsi="標楷體"/>
+              </w:rPr>
+            </w:pPr>
+            <w:r>
+              <w:rPr>
+                <w:rFonts w:ascii="標楷體" w:hAnsi="標楷體"/>
+              </w:rPr>
+              <w:t>) L  ON L."</w:t>
+            </w:r>
+            <w:proofErr w:type="spellStart"/>
+            <w:r>
+              <w:rPr>
+                <w:rFonts w:ascii="標楷體" w:hAnsi="標楷體"/>
+              </w:rPr>
+              <w:t>CustNo</w:t>
+            </w:r>
+            <w:proofErr w:type="spellEnd"/>
+            <w:r>
+              <w:rPr>
+                <w:rFonts w:ascii="標楷體" w:hAnsi="標楷體"/>
+              </w:rPr>
+              <w:t>" = M."</w:t>
+            </w:r>
+            <w:proofErr w:type="spellStart"/>
+            <w:r>
+              <w:rPr>
+                <w:rFonts w:ascii="標楷體" w:hAnsi="標楷體"/>
+              </w:rPr>
+              <w:t>CustNo</w:t>
+            </w:r>
+            <w:proofErr w:type="spellEnd"/>
+            <w:r>
+              <w:rPr>
+                <w:rFonts w:ascii="標楷體" w:hAnsi="標楷體"/>
+              </w:rPr>
+              <w:t>"</w:t>
+            </w:r>
+          </w:p>
+          <w:p>
+            <w:pPr>
+              <w:tabs>
+                <w:tab w:val="left" w:pos="567"/>
+              </w:tabs>
+              <w:spacing w:line="300" w:lineRule="exact"/>
+              <w:rPr>
+                <w:rFonts w:ascii="標楷體" w:hAnsi="標楷體"/>
+              </w:rPr>
+            </w:pPr>
+            <w:r>
+              <w:rPr>
+                <w:rFonts w:ascii="標楷體" w:hAnsi="標楷體"/>
+              </w:rPr>
+              <w:t xml:space="preserve">    AND L."</w:t>
+            </w:r>
+            <w:proofErr w:type="spellStart"/>
+            <w:r>
+              <w:rPr>
+                <w:rFonts w:ascii="標楷體" w:hAnsi="標楷體"/>
+              </w:rPr>
+              <w:t>FacmNo</w:t>
+            </w:r>
+            <w:proofErr w:type="spellEnd"/>
+            <w:r>
+              <w:rPr>
+                <w:rFonts w:ascii="標楷體" w:hAnsi="標楷體"/>
+              </w:rPr>
+              <w:t>" = M."</w:t>
+            </w:r>
+            <w:proofErr w:type="spellStart"/>
+            <w:r>
+              <w:rPr>
+                <w:rFonts w:ascii="標楷體" w:hAnsi="標楷體"/>
+              </w:rPr>
+              <w:t>FacmNo</w:t>
+            </w:r>
+            <w:proofErr w:type="spellEnd"/>
+            <w:r>
+              <w:rPr>
+                <w:rFonts w:ascii="標楷體" w:hAnsi="標楷體"/>
+              </w:rPr>
+              <w:t>"</w:t>
+            </w:r>
+          </w:p>
+          <w:p>
+            <w:pPr>
+              <w:tabs>
+                <w:tab w:val="left" w:pos="567"/>
+              </w:tabs>
+              <w:spacing w:line="300" w:lineRule="exact"/>
+              <w:rPr>
+                <w:rFonts w:ascii="標楷體" w:hAnsi="標楷體"/>
+              </w:rPr>
+            </w:pPr>
+            <w:r>
+              <w:rPr>
+                <w:rFonts w:ascii="標楷體" w:hAnsi="標楷體"/>
+              </w:rPr>
+              <w:t xml:space="preserve">    AND L."</w:t>
+            </w:r>
+            <w:proofErr w:type="spellStart"/>
+            <w:r>
+              <w:rPr>
+                <w:rFonts w:ascii="標楷體" w:hAnsi="標楷體"/>
+              </w:rPr>
+              <w:t>BormNo</w:t>
+            </w:r>
+            <w:proofErr w:type="spellEnd"/>
+            <w:r>
+              <w:rPr>
+                <w:rFonts w:ascii="標楷體" w:hAnsi="標楷體"/>
+              </w:rPr>
+              <w:t>" = M."</w:t>
+            </w:r>
+            <w:proofErr w:type="spellStart"/>
+            <w:r>
+              <w:rPr>
+                <w:rFonts w:ascii="標楷體" w:hAnsi="標楷體"/>
+              </w:rPr>
+              <w:t>BormNo</w:t>
+            </w:r>
+            <w:proofErr w:type="spellEnd"/>
+            <w:r>
+              <w:rPr>
+                <w:rFonts w:ascii="標楷體" w:hAnsi="標楷體"/>
+              </w:rPr>
+              <w:t>"</w:t>
+            </w:r>
+            <w:r>
+              <w:rPr>
+                <w:rFonts w:ascii="標楷體" w:hAnsi="標楷體"/>
+              </w:rPr>
+              <w:tab/>
+            </w:r>
+            <w:r>
+              <w:rPr>
+                <w:rFonts w:ascii="標楷體" w:hAnsi="標楷體"/>
+              </w:rPr>
+              <w:tab/>
+            </w:r>
+          </w:p>
+          <w:p>
+            <w:pPr>
+              <w:tabs>
+                <w:tab w:val="left" w:pos="567"/>
+              </w:tabs>
+              <w:spacing w:line="300" w:lineRule="exact"/>
+              <w:rPr>
+                <w:rFonts w:ascii="標楷體" w:hAnsi="標楷體"/>
+              </w:rPr>
+            </w:pPr>
+            <w:r>
+              <w:rPr>
+                <w:rFonts w:ascii="標楷體" w:hAnsi="標楷體"/>
+              </w:rPr>
+              <w:t>WHERE M."</w:t>
+            </w:r>
+            <w:proofErr w:type="spellStart"/>
+            <w:r>
+              <w:rPr>
+                <w:rFonts w:ascii="標楷體" w:hAnsi="標楷體"/>
+              </w:rPr>
+              <w:t>DrawdownDate</w:t>
+            </w:r>
+            <w:proofErr w:type="spellEnd"/>
+            <w:r>
+              <w:rPr>
+                <w:rFonts w:ascii="標楷體" w:hAnsi="標楷體"/>
+              </w:rPr>
+              <w:t>" &lt;= :</w:t>
+            </w:r>
+            <w:proofErr w:type="spellStart"/>
+            <w:r>
+              <w:rPr>
+                <w:rFonts w:ascii="標楷體" w:hAnsi="標楷體"/>
+              </w:rPr>
+              <w:t>endDate</w:t>
+            </w:r>
+            <w:proofErr w:type="spellEnd"/>
+          </w:p>
+          <w:p>
+            <w:pPr>
+              <w:tabs>
+                <w:tab w:val="left" w:pos="567"/>
+              </w:tabs>
+              <w:spacing w:line="300" w:lineRule="exact"/>
+              <w:rPr>
+                <w:rFonts w:ascii="標楷體" w:hAnsi="標楷體"/>
+              </w:rPr>
+            </w:pPr>
+            <w:r>
+              <w:rPr>
+                <w:rFonts w:ascii="標楷體" w:hAnsi="標楷體"/>
+              </w:rPr>
+              <w:t xml:space="preserve">  AND </w:t>
+            </w:r>
+            <w:r>
+              <w:rPr>
+                <w:rFonts w:ascii="標楷體" w:hAnsi="標楷體" w:hint="eastAsia"/>
+              </w:rPr>
+              <w:t>L</w:t>
+            </w:r>
+            <w:r>
+              <w:rPr>
+                <w:rFonts w:ascii="標楷體" w:hAnsi="標楷體"/>
+              </w:rPr>
+              <w:t>."</w:t>
+            </w:r>
+            <w:proofErr w:type="spellStart"/>
+            <w:r>
+              <w:rPr>
+                <w:rFonts w:ascii="標楷體" w:hAnsi="標楷體" w:hint="eastAsia"/>
+              </w:rPr>
+              <w:t>Fi</w:t>
+            </w:r>
+            <w:r>
+              <w:rPr>
+                <w:rFonts w:ascii="標楷體" w:hAnsi="標楷體"/>
+              </w:rPr>
+              <w:t>t</w:t>
+            </w:r>
+            <w:r>
+              <w:rPr>
+                <w:rFonts w:ascii="標楷體" w:hAnsi="標楷體"/>
+              </w:rPr>
+              <w:t>Rate</w:t>
+            </w:r>
+            <w:proofErr w:type="spellEnd"/>
+            <w:r>
+              <w:rPr>
+                <w:rFonts w:ascii="標楷體" w:hAnsi="標楷體"/>
+              </w:rPr>
+              <w:t xml:space="preserve">" &gt; :rate </w:t>
+            </w:r>
+          </w:p>
+          <w:p>
+            <w:pPr>
+              <w:tabs>
+                <w:tab w:val="left" w:pos="567"/>
+              </w:tabs>
+              <w:spacing w:line="300" w:lineRule="exact"/>
+              <w:rPr>
+                <w:rFonts w:ascii="標楷體" w:hAnsi="標楷體"/>
+              </w:rPr>
+            </w:pPr>
+            <w:r>
+              <w:rPr>
+                <w:rFonts w:ascii="標楷體" w:hAnsi="標楷體"/>
+              </w:rPr>
+              <w:t xml:space="preserve">  AND F."</w:t>
+            </w:r>
+            <w:proofErr w:type="spellStart"/>
+            <w:r>
+              <w:rPr>
+                <w:rFonts w:ascii="標楷體" w:hAnsi="標楷體"/>
+              </w:rPr>
+              <w:t>AcctCode</w:t>
+            </w:r>
+            <w:proofErr w:type="spellEnd"/>
+            <w:r>
+              <w:rPr>
+                <w:rFonts w:ascii="標楷體" w:hAnsi="標楷體"/>
+              </w:rPr>
+              <w:t>" = :</w:t>
+            </w:r>
+            <w:proofErr w:type="spellStart"/>
+            <w:r>
+              <w:rPr>
+                <w:rFonts w:ascii="標楷體" w:hAnsi="標楷體"/>
+              </w:rPr>
+              <w:t>acctCode</w:t>
+            </w:r>
+            <w:proofErr w:type="spellEnd"/>
+            <w:r>
+              <w:rPr>
+                <w:rFonts w:ascii="標楷體" w:hAnsi="標楷體"/>
+              </w:rPr>
+              <w:t xml:space="preserve"> </w:t>
+            </w:r>
+          </w:p>
+          <w:p>
+            <w:pPr>
+              <w:tabs>
+                <w:tab w:val="left" w:pos="567"/>
+              </w:tabs>
+              <w:spacing w:line="300" w:lineRule="exact"/>
+              <w:rPr>
+                <w:rFonts w:ascii="標楷體" w:hAnsi="標楷體"/>
+              </w:rPr>
+            </w:pPr>
+            <w:r>
+              <w:rPr>
+                <w:rFonts w:ascii="標楷體" w:hAnsi="標楷體" w:hint="eastAsia"/>
+              </w:rPr>
+              <w:t>--status 0:正常戶 2:催收戶</w:t>
+            </w:r>
+          </w:p>
+          <w:p>
+            <w:pPr>
+              <w:tabs>
+                <w:tab w:val="left" w:pos="567"/>
+              </w:tabs>
+              <w:spacing w:line="300" w:lineRule="exact"/>
+              <w:rPr>
+                <w:rFonts w:ascii="標楷體" w:hAnsi="標楷體"/>
+              </w:rPr>
+            </w:pPr>
+            <w:r>
+              <w:rPr>
+                <w:rFonts w:ascii="標楷體" w:hAnsi="標楷體" w:hint="eastAsia"/>
+              </w:rPr>
+              <w:t xml:space="preserve">  </w:t>
+            </w:r>
+            <w:r>
+              <w:rPr>
+                <w:rFonts w:ascii="標楷體" w:hAnsi="標楷體"/>
+              </w:rPr>
+              <w:t xml:space="preserve">AND </w:t>
+            </w:r>
+            <w:proofErr w:type="spellStart"/>
+            <w:r>
+              <w:rPr>
+                <w:rFonts w:ascii="標楷體" w:hAnsi="標楷體"/>
+              </w:rPr>
+              <w:t>M."Status</w:t>
+            </w:r>
+            <w:proofErr w:type="spellEnd"/>
+            <w:r>
+              <w:rPr>
+                <w:rFonts w:ascii="標楷體" w:hAnsi="標楷體"/>
+              </w:rPr>
+              <w:t>" IN (:status)</w:t>
+            </w:r>
+          </w:p>
+          <w:p>
+            <w:pPr>
+              <w:tabs>
+                <w:tab w:val="left" w:pos="567"/>
+              </w:tabs>
+              <w:spacing w:line="300" w:lineRule="exact"/>
+              <w:rPr>
+                <w:rFonts w:ascii="標楷體" w:hAnsi="標楷體"/>
+              </w:rPr>
+            </w:pPr>
+            <w:r>
+              <w:rPr>
+                <w:rFonts w:ascii="標楷體" w:hAnsi="標楷體"/>
+              </w:rPr>
+              <w:t>GROUP BY M."</w:t>
+            </w:r>
+            <w:proofErr w:type="spellStart"/>
+            <w:r>
+              <w:rPr>
+                <w:rFonts w:ascii="標楷體" w:hAnsi="標楷體"/>
+              </w:rPr>
+              <w:t>CustNo</w:t>
+            </w:r>
+            <w:proofErr w:type="spellEnd"/>
+            <w:r>
+              <w:rPr>
+                <w:rFonts w:ascii="標楷體" w:hAnsi="標楷體"/>
+              </w:rPr>
+              <w:t>"</w:t>
+            </w:r>
+          </w:p>
+          <w:p>
+            <w:pPr>
+              <w:tabs>
+                <w:tab w:val="left" w:pos="567"/>
+              </w:tabs>
+              <w:spacing w:line="300" w:lineRule="exact"/>
+              <w:rPr>
+                <w:rFonts w:ascii="標楷體" w:hAnsi="標楷體"/>
+              </w:rPr>
+            </w:pPr>
+            <w:r>
+              <w:rPr>
+                <w:rFonts w:ascii="標楷體" w:hAnsi="標楷體"/>
+              </w:rPr>
+              <w:tab/>
+            </w:r>
+            <w:r>
+              <w:rPr>
+                <w:rFonts w:ascii="標楷體" w:hAnsi="標楷體"/>
+              </w:rPr>
+              <w:tab/>
+              <w:t>,M."</w:t>
+            </w:r>
+            <w:proofErr w:type="spellStart"/>
+            <w:r>
+              <w:rPr>
+                <w:rFonts w:ascii="標楷體" w:hAnsi="標楷體"/>
+              </w:rPr>
+              <w:t>FacmNo</w:t>
+            </w:r>
+            <w:proofErr w:type="spellEnd"/>
+            <w:r>
+              <w:rPr>
+                <w:rFonts w:ascii="標楷體" w:hAnsi="標楷體"/>
+              </w:rPr>
+              <w:t>"</w:t>
+            </w:r>
+          </w:p>
+          <w:p>
+            <w:pPr>
+              <w:tabs>
+                <w:tab w:val="left" w:pos="567"/>
+              </w:tabs>
+              <w:spacing w:line="300" w:lineRule="exact"/>
+              <w:rPr>
+                <w:rFonts w:ascii="標楷體" w:hAnsi="標楷體"/>
+              </w:rPr>
+            </w:pPr>
+            <w:r>
+              <w:rPr>
+                <w:rFonts w:ascii="標楷體" w:hAnsi="標楷體"/>
+              </w:rPr>
+              <w:t>ORDER BY "</w:t>
+            </w:r>
+            <w:proofErr w:type="spellStart"/>
+            <w:r>
+              <w:rPr>
+                <w:rFonts w:ascii="標楷體" w:hAnsi="標楷體"/>
+              </w:rPr>
+              <w:t>CustNo</w:t>
+            </w:r>
+            <w:proofErr w:type="spellEnd"/>
+            <w:r>
+              <w:rPr>
+                <w:rFonts w:ascii="標楷體" w:hAnsi="標楷體"/>
+              </w:rPr>
+              <w:t>" ASC</w:t>
+            </w:r>
+          </w:p>
+          <w:p>
+            <w:pPr>
+              <w:tabs>
+                <w:tab w:val="left" w:pos="567"/>
+              </w:tabs>
+              <w:spacing w:line="300" w:lineRule="exact"/>
+              <w:rPr>
+                <w:rFonts w:ascii="標楷體" w:hAnsi="標楷體"/>
+              </w:rPr>
+            </w:pPr>
+            <w:r>
+              <w:rPr>
+                <w:rFonts w:ascii="標楷體" w:hAnsi="標楷體"/>
+              </w:rPr>
+              <w:tab/>
+            </w:r>
+            <w:r>
+              <w:rPr>
+                <w:rFonts w:ascii="標楷體" w:hAnsi="標楷體"/>
+              </w:rPr>
+              <w:tab/>
+              <w:t>,"</w:t>
+            </w:r>
+            <w:proofErr w:type="spellStart"/>
+            <w:r>
+              <w:rPr>
+                <w:rFonts w:ascii="標楷體" w:hAnsi="標楷體"/>
+              </w:rPr>
+              <w:t>FacmNo</w:t>
+            </w:r>
+            <w:proofErr w:type="spellEnd"/>
+            <w:r>
+              <w:rPr>
+                <w:rFonts w:ascii="標楷體" w:hAnsi="標楷體"/>
+              </w:rPr>
+              <w:t>" ASC</w:t>
+            </w:r>
+          </w:p>
+          <w:p>
+            <w:pPr>
+              <w:tabs>
+                <w:tab w:val="left" w:pos="567"/>
+              </w:tabs>
+              <w:spacing w:line="300" w:lineRule="exact"/>
+              <w:rPr>
+                <w:rFonts w:ascii="標楷體" w:hAnsi="標楷體"/>
                 <w:strike/>
               </w:rPr>
             </w:pPr>
@@ -8531,6 +10914,7 @@
               <w:rPr>
                 <w:rFonts w:ascii="標楷體" w:hAnsi="標楷體"/>
               </w:rPr>
+              <w:lastRenderedPageBreak/>
               <w:tab/>
             </w:r>
             <w:r>
@@ -8544,7 +10928,23 @@
                 <w:rFonts w:ascii="標楷體" w:hAnsi="標楷體"/>
                 <w:strike/>
               </w:rPr>
-              <w:t>,"BormNo" ASC</w:t>
+              <w:t>,"</w:t>
+            </w:r>
+            <w:proofErr w:type="spellStart"/>
+            <w:r>
+              <w:rPr>
+                <w:rFonts w:ascii="標楷體" w:hAnsi="標楷體"/>
+                <w:strike/>
+              </w:rPr>
+              <w:t>BormNo</w:t>
+            </w:r>
+            <w:proofErr w:type="spellEnd"/>
+            <w:r>
+              <w:rPr>
+                <w:rFonts w:ascii="標楷體" w:hAnsi="標楷體"/>
+                <w:strike/>
+              </w:rPr>
+              <w:t>" ASC</w:t>
             </w:r>
           </w:p>
         </w:tc>
@@ -8567,6 +10967,7 @@
           <w:rFonts w:ascii="標楷體" w:hAnsi="標楷體" w:hint="eastAsia"/>
           <w:sz w:val="24"/>
         </w:rPr>
+        <w:lastRenderedPageBreak/>
         <w:t>【</w:t>
       </w:r>
       <w:r>
@@ -8718,7 +11119,7 @@
 </file>
 
 <file path=word/endnotes.xml><?xml version="1.0" encoding="utf-8"?>
-<w:endnotes xmlns:wpc="http://schemas.microsoft.com/office/word/2010/wordprocessingCanvas" xmlns:cx="http://schemas.microsoft.com/office/drawing/2014/chartex" xmlns:cx1="http://schemas.microsoft.com/office/drawing/2015/9/8/chartex" xmlns:mc="http://schemas.openxmlformats.org/markup-compatibility/2006" xmlns:o="urn:schemas-microsoft-com:office:office" xmlns:r="http://schemas.openxmlformats.org/officeDocument/2006/relationships" xmlns:m="http://schemas.openxmlformats.org/officeDocument/2006/math" xmlns:v="urn:schemas-microsoft-com:vml" xmlns:wp14="http://schemas.microsoft.com/office/word/2010/wordprocessingDrawing" xmlns:wp="http://schemas.openxmlformats.org/drawingml/2006/wordprocessingDrawing" xmlns:w10="urn:schemas-microsoft-com:office:word" xmlns:w="http://schemas.openxmlformats.org/wordprocessingml/2006/main" xmlns:w14="http://schemas.microsoft.com/office/word/2010/wordml" xmlns:w15="http://schemas.microsoft.com/office/word/2012/wordml" xmlns:w16se="http://schemas.microsoft.com/office/word/2015/wordml/symex" xmlns:wpg="http://schemas.microsoft.com/office/word/2010/wordprocessingGroup" xmlns:wpi="http://schemas.microsoft.com/office/word/2010/wordprocessingInk" xmlns:wne="http://schemas.microsoft.com/office/word/2006/wordml" xmlns:wps="http://schemas.microsoft.com/office/word/2010/wordprocessingShape" mc:Ignorable="w14 w15 w16se wp14">
+<w:endnotes xmlns:wpc="http://schemas.microsoft.com/office/word/2010/wordprocessingCanvas" xmlns:cx="http://schemas.microsoft.com/office/drawing/2014/chartex" xmlns:cx1="http://schemas.microsoft.com/office/drawing/2015/9/8/chartex" xmlns:cx2="http://schemas.microsoft.com/office/drawing/2015/10/21/chartex" xmlns:cx3="http://schemas.microsoft.com/office/drawing/2016/5/9/chartex" xmlns:cx4="http://schemas.microsoft.com/office/drawing/2016/5/10/chartex" xmlns:cx5="http://schemas.microsoft.com/office/drawing/2016/5/11/chartex" xmlns:cx6="http://schemas.microsoft.com/office/drawing/2016/5/12/chartex" xmlns:cx7="http://schemas.microsoft.com/office/drawing/2016/5/13/chartex" xmlns:cx8="http://schemas.microsoft.com/office/drawing/2016/5/14/chartex" xmlns:mc="http://schemas.openxmlformats.org/markup-compatibility/2006" xmlns:aink="http://schemas.microsoft.com/office/drawing/2016/ink" xmlns:am3d="http://schemas.microsoft.com/office/drawing/2017/model3d" xmlns:o="urn:schemas-microsoft-com:office:office" xmlns:oel="http://schemas.microsoft.com/office/2019/extlst" xmlns:r="http://schemas.openxmlformats.org/officeDocument/2006/relationships" xmlns:m="http://schemas.openxmlformats.org/officeDocument/2006/math" xmlns:v="urn:schemas-microsoft-com:vml" xmlns:wp14="http://schemas.microsoft.com/office/word/2010/wordprocessingDrawing" xmlns:wp="http://schemas.openxmlformats.org/drawingml/2006/wordprocessingDrawing" xmlns:w10="urn:schemas-microsoft-com:office:word" xmlns:w="http://schemas.openxmlformats.org/wordprocessingml/2006/main" xmlns:w14="http://schemas.microsoft.com/office/word/2010/wordml" xmlns:w15="http://schemas.microsoft.com/office/word/2012/wordml" xmlns:w16cex="http://schemas.microsoft.com/office/word/2018/wordml/cex" xmlns:w16cid="http://schemas.microsoft.com/office/word/2016/wordml/cid" xmlns:w16="http://schemas.microsoft.com/office/word/2018/wordml" xmlns:w16du="http://schemas.microsoft.com/office/word/2023/wordml/word16du" xmlns:w16sdtdh="http://schemas.microsoft.com/office/word/2020/wordml/sdtdatahash" xmlns:w16se="http://schemas.microsoft.com/office/word/2015/wordml/symex" xmlns:wpg="http://schemas.microsoft.com/office/word/2010/wordprocessingGroup" xmlns:wpi="http://schemas.microsoft.com/office/word/2010/wordprocessingInk" xmlns:wne="http://schemas.microsoft.com/office/word/2006/wordml" xmlns:wps="http://schemas.microsoft.com/office/word/2010/wordprocessingShape" mc:Ignorable="w14 w15 w16se w16cid w16 w16cex w16sdtdh wp14">
   <w:endnote w:type="separator" w:id="-1">
     <w:p>
       <w:r>
@@ -8737,7 +11138,7 @@
 </file>
 
 <file path=word/footer1.xml><?xml version="1.0" encoding="utf-8"?>
-<w:ftr xmlns:wpc="http://schemas.microsoft.com/office/word/2010/wordprocessingCanvas" xmlns:cx="http://schemas.microsoft.com/office/drawing/2014/chartex" xmlns:cx1="http://schemas.microsoft.com/office/drawing/2015/9/8/chartex" xmlns:mc="http://schemas.openxmlformats.org/markup-compatibility/2006" xmlns:o="urn:schemas-microsoft-com:office:office" xmlns:r="http://schemas.openxmlformats.org/officeDocument/2006/relationships" xmlns:m="http://schemas.openxmlformats.org/officeDocument/2006/math" xmlns:v="urn:schemas-microsoft-com:vml" xmlns:wp14="http://schemas.microsoft.com/office/word/2010/wordprocessingDrawing" xmlns:wp="http://schemas.openxmlformats.org/drawingml/2006/wordprocessingDrawing" xmlns:w10="urn:schemas-microsoft-com:office:word" xmlns:w="http://schemas.openxmlformats.org/wordprocessingml/2006/main" xmlns:w14="http://schemas.microsoft.com/office/word/2010/wordml" xmlns:w15="http://schemas.microsoft.com/office/word/2012/wordml" xmlns:w16se="http://schemas.microsoft.com/office/word/2015/wordml/symex" xmlns:wpg="http://schemas.microsoft.com/office/word/2010/wordprocessingGroup" xmlns:wpi="http://schemas.microsoft.com/office/word/2010/wordprocessingInk" xmlns:wne="http://schemas.microsoft.com/office/word/2006/wordml" xmlns:wps="http://schemas.microsoft.com/office/word/2010/wordprocessingShape" mc:Ignorable="w14 w15 w16se wp14">
+<w:ftr xmlns:wpc="http://schemas.microsoft.com/office/word/2010/wordprocessingCanvas" xmlns:cx="http://schemas.microsoft.com/office/drawing/2014/chartex" xmlns:cx1="http://schemas.microsoft.com/office/drawing/2015/9/8/chartex" xmlns:cx2="http://schemas.microsoft.com/office/drawing/2015/10/21/chartex" xmlns:cx3="http://schemas.microsoft.com/office/drawing/2016/5/9/chartex" xmlns:cx4="http://schemas.microsoft.com/office/drawing/2016/5/10/chartex" xmlns:cx5="http://schemas.microsoft.com/office/drawing/2016/5/11/chartex" xmlns:cx6="http://schemas.microsoft.com/office/drawing/2016/5/12/chartex" xmlns:cx7="http://schemas.microsoft.com/office/drawing/2016/5/13/chartex" xmlns:cx8="http://schemas.microsoft.com/office/drawing/2016/5/14/chartex" xmlns:mc="http://schemas.openxmlformats.org/markup-compatibility/2006" xmlns:aink="http://schemas.microsoft.com/office/drawing/2016/ink" xmlns:am3d="http://schemas.microsoft.com/office/drawing/2017/model3d" xmlns:o="urn:schemas-microsoft-com:office:office" xmlns:oel="http://schemas.microsoft.com/office/2019/extlst" xmlns:r="http://schemas.openxmlformats.org/officeDocument/2006/relationships" xmlns:m="http://schemas.openxmlformats.org/officeDocument/2006/math" xmlns:v="urn:schemas-microsoft-com:vml" xmlns:wp14="http://schemas.microsoft.com/office/word/2010/wordprocessingDrawing" xmlns:wp="http://schemas.openxmlformats.org/drawingml/2006/wordprocessingDrawing" xmlns:w10="urn:schemas-microsoft-com:office:word" xmlns:w="http://schemas.openxmlformats.org/wordprocessingml/2006/main" xmlns:w14="http://schemas.microsoft.com/office/word/2010/wordml" xmlns:w15="http://schemas.microsoft.com/office/word/2012/wordml" xmlns:w16cex="http://schemas.microsoft.com/office/word/2018/wordml/cex" xmlns:w16cid="http://schemas.microsoft.com/office/word/2016/wordml/cid" xmlns:w16="http://schemas.microsoft.com/office/word/2018/wordml" xmlns:w16du="http://schemas.microsoft.com/office/word/2023/wordml/word16du" xmlns:w16sdtdh="http://schemas.microsoft.com/office/word/2020/wordml/sdtdatahash" xmlns:w16se="http://schemas.microsoft.com/office/word/2015/wordml/symex" xmlns:wpg="http://schemas.microsoft.com/office/word/2010/wordprocessingGroup" xmlns:wpi="http://schemas.microsoft.com/office/word/2010/wordprocessingInk" xmlns:wne="http://schemas.microsoft.com/office/word/2006/wordml" xmlns:wps="http://schemas.microsoft.com/office/word/2010/wordprocessingShape" mc:Ignorable="w14 w15 w16se w16cid w16 w16cex w16sdtdh wp14">
   <w:p>
     <w:pPr>
       <w:pStyle w:val="a9"/>
@@ -8972,7 +11373,7 @@
 </file>
 
 <file path=word/footnotes.xml><?xml version="1.0" encoding="utf-8"?>
-<w:footnotes xmlns:wpc="http://schemas.microsoft.com/office/word/2010/wordprocessingCanvas" xmlns:cx="http://schemas.microsoft.com/office/drawing/2014/chartex" xmlns:cx1="http://schemas.microsoft.com/office/drawing/2015/9/8/chartex" xmlns:mc="http://schemas.openxmlformats.org/markup-compatibility/2006" xmlns:o="urn:schemas-microsoft-com:office:office" xmlns:r="http://schemas.openxmlformats.org/officeDocument/2006/relationships" xmlns:m="http://schemas.openxmlformats.org/officeDocument/2006/math" xmlns:v="urn:schemas-microsoft-com:vml" xmlns:wp14="http://schemas.microsoft.com/office/word/2010/wordprocessingDrawing" xmlns:wp="http://schemas.openxmlformats.org/drawingml/2006/wordprocessingDrawing" xmlns:w10="urn:schemas-microsoft-com:office:word" xmlns:w="http://schemas.openxmlformats.org/wordprocessingml/2006/main" xmlns:w14="http://schemas.microsoft.com/office/word/2010/wordml" xmlns:w15="http://schemas.microsoft.com/office/word/2012/wordml" xmlns:w16se="http://schemas.microsoft.com/office/word/2015/wordml/symex" xmlns:wpg="http://schemas.microsoft.com/office/word/2010/wordprocessingGroup" xmlns:wpi="http://schemas.microsoft.com/office/word/2010/wordprocessingInk" xmlns:wne="http://schemas.microsoft.com/office/word/2006/wordml" xmlns:wps="http://schemas.microsoft.com/office/word/2010/wordprocessingShape" mc:Ignorable="w14 w15 w16se wp14">
+<w:footnotes xmlns:wpc="http://schemas.microsoft.com/office/word/2010/wordprocessingCanvas" xmlns:cx="http://schemas.microsoft.com/office/drawing/2014/chartex" xmlns:cx1="http://schemas.microsoft.com/office/drawing/2015/9/8/chartex" xmlns:cx2="http://schemas.microsoft.com/office/drawing/2015/10/21/chartex" xmlns:cx3="http://schemas.microsoft.com/office/drawing/2016/5/9/chartex" xmlns:cx4="http://schemas.microsoft.com/office/drawing/2016/5/10/chartex" xmlns:cx5="http://schemas.microsoft.com/office/drawing/2016/5/11/chartex" xmlns:cx6="http://schemas.microsoft.com/office/drawing/2016/5/12/chartex" xmlns:cx7="http://schemas.microsoft.com/office/drawing/2016/5/13/chartex" xmlns:cx8="http://schemas.microsoft.com/office/drawing/2016/5/14/chartex" xmlns:mc="http://schemas.openxmlformats.org/markup-compatibility/2006" xmlns:aink="http://schemas.microsoft.com/office/drawing/2016/ink" xmlns:am3d="http://schemas.microsoft.com/office/drawing/2017/model3d" xmlns:o="urn:schemas-microsoft-com:office:office" xmlns:oel="http://schemas.microsoft.com/office/2019/extlst" xmlns:r="http://schemas.openxmlformats.org/officeDocument/2006/relationships" xmlns:m="http://schemas.openxmlformats.org/officeDocument/2006/math" xmlns:v="urn:schemas-microsoft-com:vml" xmlns:wp14="http://schemas.microsoft.com/office/word/2010/wordprocessingDrawing" xmlns:wp="http://schemas.openxmlformats.org/drawingml/2006/wordprocessingDrawing" xmlns:w10="urn:schemas-microsoft-com:office:word" xmlns:w="http://schemas.openxmlformats.org/wordprocessingml/2006/main" xmlns:w14="http://schemas.microsoft.com/office/word/2010/wordml" xmlns:w15="http://schemas.microsoft.com/office/word/2012/wordml" xmlns:w16cex="http://schemas.microsoft.com/office/word/2018/wordml/cex" xmlns:w16cid="http://schemas.microsoft.com/office/word/2016/wordml/cid" xmlns:w16="http://schemas.microsoft.com/office/word/2018/wordml" xmlns:w16du="http://schemas.microsoft.com/office/word/2023/wordml/word16du" xmlns:w16sdtdh="http://schemas.microsoft.com/office/word/2020/wordml/sdtdatahash" xmlns:w16se="http://schemas.microsoft.com/office/word/2015/wordml/symex" xmlns:wpg="http://schemas.microsoft.com/office/word/2010/wordprocessingGroup" xmlns:wpi="http://schemas.microsoft.com/office/word/2010/wordprocessingInk" xmlns:wne="http://schemas.microsoft.com/office/word/2006/wordml" xmlns:wps="http://schemas.microsoft.com/office/word/2010/wordprocessingShape" mc:Ignorable="w14 w15 w16se w16cid w16 w16cex w16sdtdh wp14">
   <w:footnote w:type="separator" w:id="-1">
     <w:p>
       <w:r>
@@ -8991,7 +11392,7 @@
 </file>
 
 <file path=word/header1.xml><?xml version="1.0" encoding="utf-8"?>
-<w:hdr xmlns:wpc="http://schemas.microsoft.com/office/word/2010/wordprocessingCanvas" xmlns:cx="http://schemas.microsoft.com/office/drawing/2014/chartex" xmlns:cx1="http://schemas.microsoft.com/office/drawing/2015/9/8/chartex" xmlns:mc="http://schemas.openxmlformats.org/markup-compatibility/2006" xmlns:o="urn:schemas-microsoft-com:office:office" xmlns:r="http://schemas.openxmlformats.org/officeDocument/2006/relationships" xmlns:m="http://schemas.openxmlformats.org/officeDocument/2006/math" xmlns:v="urn:schemas-microsoft-com:vml" xmlns:wp14="http://schemas.microsoft.com/office/word/2010/wordprocessingDrawing" xmlns:wp="http://schemas.openxmlformats.org/drawingml/2006/wordprocessingDrawing" xmlns:w10="urn:schemas-microsoft-com:office:word" xmlns:w="http://schemas.openxmlformats.org/wordprocessingml/2006/main" xmlns:w14="http://schemas.microsoft.com/office/word/2010/wordml" xmlns:w15="http://schemas.microsoft.com/office/word/2012/wordml" xmlns:w16se="http://schemas.microsoft.com/office/word/2015/wordml/symex" xmlns:wpg="http://schemas.microsoft.com/office/word/2010/wordprocessingGroup" xmlns:wpi="http://schemas.microsoft.com/office/word/2010/wordprocessingInk" xmlns:wne="http://schemas.microsoft.com/office/word/2006/wordml" xmlns:wps="http://schemas.microsoft.com/office/word/2010/wordprocessingShape" mc:Ignorable="w14 w15 w16se wp14">
+<w:hdr xmlns:wpc="http://schemas.microsoft.com/office/word/2010/wordprocessingCanvas" xmlns:cx="http://schemas.microsoft.com/office/drawing/2014/chartex" xmlns:cx1="http://schemas.microsoft.com/office/drawing/2015/9/8/chartex" xmlns:cx2="http://schemas.microsoft.com/office/drawing/2015/10/21/chartex" xmlns:cx3="http://schemas.microsoft.com/office/drawing/2016/5/9/chartex" xmlns:cx4="http://schemas.microsoft.com/office/drawing/2016/5/10/chartex" xmlns:cx5="http://schemas.microsoft.com/office/drawing/2016/5/11/chartex" xmlns:cx6="http://schemas.microsoft.com/office/drawing/2016/5/12/chartex" xmlns:cx7="http://schemas.microsoft.com/office/drawing/2016/5/13/chartex" xmlns:cx8="http://schemas.microsoft.com/office/drawing/2016/5/14/chartex" xmlns:mc="http://schemas.openxmlformats.org/markup-compatibility/2006" xmlns:aink="http://schemas.microsoft.com/office/drawing/2016/ink" xmlns:am3d="http://schemas.microsoft.com/office/drawing/2017/model3d" xmlns:o="urn:schemas-microsoft-com:office:office" xmlns:oel="http://schemas.microsoft.com/office/2019/extlst" xmlns:r="http://schemas.openxmlformats.org/officeDocument/2006/relationships" xmlns:m="http://schemas.openxmlformats.org/officeDocument/2006/math" xmlns:v="urn:schemas-microsoft-com:vml" xmlns:wp14="http://schemas.microsoft.com/office/word/2010/wordprocessingDrawing" xmlns:wp="http://schemas.openxmlformats.org/drawingml/2006/wordprocessingDrawing" xmlns:w10="urn:schemas-microsoft-com:office:word" xmlns:w="http://schemas.openxmlformats.org/wordprocessingml/2006/main" xmlns:w14="http://schemas.microsoft.com/office/word/2010/wordml" xmlns:w15="http://schemas.microsoft.com/office/word/2012/wordml" xmlns:w16cex="http://schemas.microsoft.com/office/word/2018/wordml/cex" xmlns:w16cid="http://schemas.microsoft.com/office/word/2016/wordml/cid" xmlns:w16="http://schemas.microsoft.com/office/word/2018/wordml" xmlns:w16du="http://schemas.microsoft.com/office/word/2023/wordml/word16du" xmlns:w16sdtdh="http://schemas.microsoft.com/office/word/2020/wordml/sdtdatahash" xmlns:w16se="http://schemas.microsoft.com/office/word/2015/wordml/symex" xmlns:wpg="http://schemas.microsoft.com/office/word/2010/wordprocessingGroup" xmlns:wpi="http://schemas.microsoft.com/office/word/2010/wordprocessingInk" xmlns:wne="http://schemas.microsoft.com/office/word/2006/wordml" xmlns:wps="http://schemas.microsoft.com/office/word/2010/wordprocessingShape" mc:Ignorable="w14 w15 w16se w16cid w16 w16cex w16sdtdh wp14">
   <w:p>
     <w:pPr>
       <w:pStyle w:val="a5"/>
@@ -9006,7 +11407,7 @@
 </file>
 
 <file path=word/numbering.xml><?xml version="1.0" encoding="utf-8"?>
-<w:numbering xmlns:wpc="http://schemas.microsoft.com/office/word/2010/wordprocessingCanvas" xmlns:cx="http://schemas.microsoft.com/office/drawing/2014/chartex" xmlns:cx1="http://schemas.microsoft.com/office/drawing/2015/9/8/chartex" xmlns:mc="http://schemas.openxmlformats.org/markup-compatibility/2006" xmlns:o="urn:schemas-microsoft-com:office:office" xmlns:r="http://schemas.openxmlformats.org/officeDocument/2006/relationships" xmlns:m="http://schemas.openxmlformats.org/officeDocument/2006/math" xmlns:v="urn:schemas-microsoft-com:vml" xmlns:wp14="http://schemas.microsoft.com/office/word/2010/wordprocessingDrawing" xmlns:wp="http://schemas.openxmlformats.org/drawingml/2006/wordprocessingDrawing" xmlns:w10="urn:schemas-microsoft-com:office:word" xmlns:w="http://schemas.openxmlformats.org/wordprocessingml/2006/main" xmlns:w14="http://schemas.microsoft.com/office/word/2010/wordml" xmlns:w15="http://schemas.microsoft.com/office/word/2012/wordml" xmlns:w16se="http://schemas.microsoft.com/office/word/2015/wordml/symex" xmlns:wpg="http://schemas.microsoft.com/office/word/2010/wordprocessingGroup" xmlns:wpi="http://schemas.microsoft.com/office/word/2010/wordprocessingInk" xmlns:wne="http://schemas.microsoft.com/office/word/2006/wordml" xmlns:wps="http://schemas.microsoft.com/office/word/2010/wordprocessingShape" mc:Ignorable="w14 w15 w16se wp14">
+<w:numbering xmlns:wpc="http://schemas.microsoft.com/office/word/2010/wordprocessingCanvas" xmlns:cx="http://schemas.microsoft.com/office/drawing/2014/chartex" xmlns:cx1="http://schemas.microsoft.com/office/drawing/2015/9/8/chartex" xmlns:cx2="http://schemas.microsoft.com/office/drawing/2015/10/21/chartex" xmlns:cx3="http://schemas.microsoft.com/office/drawing/2016/5/9/chartex" xmlns:cx4="http://schemas.microsoft.com/office/drawing/2016/5/10/chartex" xmlns:cx5="http://schemas.microsoft.com/office/drawing/2016/5/11/chartex" xmlns:cx6="http://schemas.microsoft.com/office/drawing/2016/5/12/chartex" xmlns:cx7="http://schemas.microsoft.com/office/drawing/2016/5/13/chartex" xmlns:cx8="http://schemas.microsoft.com/office/drawing/2016/5/14/chartex" xmlns:mc="http://schemas.openxmlformats.org/markup-compatibility/2006" xmlns:aink="http://schemas.microsoft.com/office/drawing/2016/ink" xmlns:am3d="http://schemas.microsoft.com/office/drawing/2017/model3d" xmlns:o="urn:schemas-microsoft-com:office:office" xmlns:oel="http://schemas.microsoft.com/office/2019/extlst" xmlns:r="http://schemas.openxmlformats.org/officeDocument/2006/relationships" xmlns:m="http://schemas.openxmlformats.org/officeDocument/2006/math" xmlns:v="urn:schemas-microsoft-com:vml" xmlns:wp14="http://schemas.microsoft.com/office/word/2010/wordprocessingDrawing" xmlns:wp="http://schemas.openxmlformats.org/drawingml/2006/wordprocessingDrawing" xmlns:w10="urn:schemas-microsoft-com:office:word" xmlns:w="http://schemas.openxmlformats.org/wordprocessingml/2006/main" xmlns:w14="http://schemas.microsoft.com/office/word/2010/wordml" xmlns:w15="http://schemas.microsoft.com/office/word/2012/wordml" xmlns:w16cex="http://schemas.microsoft.com/office/word/2018/wordml/cex" xmlns:w16cid="http://schemas.microsoft.com/office/word/2016/wordml/cid" xmlns:w16="http://schemas.microsoft.com/office/word/2018/wordml" xmlns:w16du="http://schemas.microsoft.com/office/word/2023/wordml/word16du" xmlns:w16sdtdh="http://schemas.microsoft.com/office/word/2020/wordml/sdtdatahash" xmlns:w16se="http://schemas.microsoft.com/office/word/2015/wordml/symex" xmlns:wpg="http://schemas.microsoft.com/office/word/2010/wordprocessingGroup" xmlns:wpi="http://schemas.microsoft.com/office/word/2010/wordprocessingInk" xmlns:wne="http://schemas.microsoft.com/office/word/2006/wordml" xmlns:wps="http://schemas.microsoft.com/office/word/2010/wordprocessingShape" mc:Ignorable="w14 w15 w16se w16cid w16 w16cex w16sdtdh wp14">
   <w:abstractNum w:abstractNumId="0" w15:restartNumberingAfterBreak="0">
     <w:nsid w:val="FFFFFF7E"/>
     <w:multiLevelType w:val="singleLevel"/>
@@ -10950,118 +13351,118 @@
       </w:rPr>
     </w:lvl>
   </w:abstractNum>
-  <w:num w:numId="1">
+  <w:num w:numId="1" w16cid:durableId="1714958364">
     <w:abstractNumId w:val="3"/>
   </w:num>
-  <w:num w:numId="2">
+  <w:num w:numId="2" w16cid:durableId="1614287628">
     <w:abstractNumId w:val="8"/>
   </w:num>
-  <w:num w:numId="3">
+  <w:num w:numId="3" w16cid:durableId="1856915334">
     <w:abstractNumId w:val="14"/>
   </w:num>
-  <w:num w:numId="4">
+  <w:num w:numId="4" w16cid:durableId="164319814">
     <w:abstractNumId w:val="16"/>
   </w:num>
-  <w:num w:numId="5">
+  <w:num w:numId="5" w16cid:durableId="1271476029">
     <w:abstractNumId w:val="2"/>
   </w:num>
-  <w:num w:numId="6">
+  <w:num w:numId="6" w16cid:durableId="1515923141">
     <w:abstractNumId w:val="1"/>
   </w:num>
-  <w:num w:numId="7">
+  <w:num w:numId="7" w16cid:durableId="2103067825">
     <w:abstractNumId w:val="9"/>
   </w:num>
-  <w:num w:numId="8">
+  <w:num w:numId="8" w16cid:durableId="2040467289">
     <w:abstractNumId w:val="0"/>
   </w:num>
-  <w:num w:numId="9">
+  <w:num w:numId="9" w16cid:durableId="1471559355">
     <w:abstractNumId w:val="21"/>
   </w:num>
-  <w:num w:numId="10">
+  <w:num w:numId="10" w16cid:durableId="1505703735">
     <w:abstractNumId w:val="13"/>
   </w:num>
-  <w:num w:numId="11">
+  <w:num w:numId="11" w16cid:durableId="1420638809">
     <w:abstractNumId w:val="6"/>
   </w:num>
-  <w:num w:numId="12">
+  <w:num w:numId="12" w16cid:durableId="498736835">
     <w:abstractNumId w:val="4"/>
   </w:num>
-  <w:num w:numId="13">
+  <w:num w:numId="13" w16cid:durableId="1501770332">
     <w:abstractNumId w:val="24"/>
   </w:num>
-  <w:num w:numId="14">
+  <w:num w:numId="14" w16cid:durableId="1574199635">
     <w:abstractNumId w:val="26"/>
   </w:num>
-  <w:num w:numId="15">
+  <w:num w:numId="15" w16cid:durableId="1170024630">
     <w:abstractNumId w:val="19"/>
   </w:num>
-  <w:num w:numId="16">
+  <w:num w:numId="16" w16cid:durableId="1688749767">
     <w:abstractNumId w:val="15"/>
   </w:num>
-  <w:num w:numId="17">
+  <w:num w:numId="17" w16cid:durableId="2008946532">
     <w:abstractNumId w:val="10"/>
   </w:num>
-  <w:num w:numId="18">
+  <w:num w:numId="18" w16cid:durableId="148711773">
     <w:abstractNumId w:val="11"/>
   </w:num>
-  <w:num w:numId="19">
+  <w:num w:numId="19" w16cid:durableId="1910915821">
     <w:abstractNumId w:val="16"/>
   </w:num>
-  <w:num w:numId="20">
+  <w:num w:numId="20" w16cid:durableId="86385060">
     <w:abstractNumId w:val="16"/>
   </w:num>
-  <w:num w:numId="21">
+  <w:num w:numId="21" w16cid:durableId="697002357">
     <w:abstractNumId w:val="16"/>
   </w:num>
-  <w:num w:numId="22">
+  <w:num w:numId="22" w16cid:durableId="1876842070">
     <w:abstractNumId w:val="16"/>
   </w:num>
-  <w:num w:numId="23">
+  <w:num w:numId="23" w16cid:durableId="345912191">
     <w:abstractNumId w:val="16"/>
   </w:num>
-  <w:num w:numId="24">
+  <w:num w:numId="24" w16cid:durableId="1566842622">
     <w:abstractNumId w:val="16"/>
   </w:num>
-  <w:num w:numId="25">
+  <w:num w:numId="25" w16cid:durableId="1662543518">
     <w:abstractNumId w:val="23"/>
   </w:num>
-  <w:num w:numId="26">
+  <w:num w:numId="26" w16cid:durableId="240069077">
     <w:abstractNumId w:val="16"/>
   </w:num>
-  <w:num w:numId="27">
+  <w:num w:numId="27" w16cid:durableId="171341849">
     <w:abstractNumId w:val="16"/>
   </w:num>
-  <w:num w:numId="28">
+  <w:num w:numId="28" w16cid:durableId="1930311094">
     <w:abstractNumId w:val="16"/>
   </w:num>
-  <w:num w:numId="29">
+  <w:num w:numId="29" w16cid:durableId="1970210203">
     <w:abstractNumId w:val="16"/>
   </w:num>
-  <w:num w:numId="30">
+  <w:num w:numId="30" w16cid:durableId="1741244142">
     <w:abstractNumId w:val="16"/>
   </w:num>
-  <w:num w:numId="31">
+  <w:num w:numId="31" w16cid:durableId="386799306">
     <w:abstractNumId w:val="16"/>
   </w:num>
-  <w:num w:numId="32">
+  <w:num w:numId="32" w16cid:durableId="1265915119">
     <w:abstractNumId w:val="16"/>
   </w:num>
-  <w:num w:numId="33">
+  <w:num w:numId="33" w16cid:durableId="2139642674">
     <w:abstractNumId w:val="16"/>
   </w:num>
-  <w:num w:numId="34">
+  <w:num w:numId="34" w16cid:durableId="423040056">
     <w:abstractNumId w:val="16"/>
   </w:num>
-  <w:num w:numId="35">
+  <w:num w:numId="35" w16cid:durableId="1966960202">
     <w:abstractNumId w:val="16"/>
   </w:num>
-  <w:num w:numId="36">
+  <w:num w:numId="36" w16cid:durableId="1846627692">
     <w:abstractNumId w:val="22"/>
   </w:num>
-  <w:num w:numId="37">
+  <w:num w:numId="37" w16cid:durableId="1843201103">
     <w:abstractNumId w:val="17"/>
   </w:num>
-  <w:num w:numId="38">
+  <w:num w:numId="38" w16cid:durableId="1818304187">
     <w:abstractNumId w:val="16"/>
     <w:lvlOverride w:ilvl="0">
       <w:startOverride w:val="1"/>
@@ -11091,16 +13492,16 @@
       <w:startOverride w:val="1"/>
     </w:lvlOverride>
   </w:num>
-  <w:num w:numId="39">
+  <w:num w:numId="39" w16cid:durableId="687756825">
     <w:abstractNumId w:val="12"/>
   </w:num>
-  <w:num w:numId="40">
+  <w:num w:numId="40" w16cid:durableId="516046218">
     <w:abstractNumId w:val="25"/>
   </w:num>
-  <w:num w:numId="41">
+  <w:num w:numId="41" w16cid:durableId="700669537">
     <w:abstractNumId w:val="5"/>
   </w:num>
-  <w:num w:numId="42">
+  <w:num w:numId="42" w16cid:durableId="1301418519">
     <w:abstractNumId w:val="7"/>
     <w:lvlOverride w:ilvl="0">
       <w:startOverride w:val="1"/>
@@ -11130,25 +13531,25 @@
       <w:startOverride w:val="1"/>
     </w:lvlOverride>
   </w:num>
-  <w:num w:numId="43">
+  <w:num w:numId="43" w16cid:durableId="1159229715">
     <w:abstractNumId w:val="18"/>
   </w:num>
-  <w:num w:numId="44">
+  <w:num w:numId="44" w16cid:durableId="1210653582">
     <w:abstractNumId w:val="20"/>
   </w:num>
-  <w:num w:numId="45">
+  <w:num w:numId="45" w16cid:durableId="196545721">
     <w:abstractNumId w:val="16"/>
   </w:num>
-  <w:num w:numId="46">
+  <w:num w:numId="46" w16cid:durableId="370694875">
     <w:abstractNumId w:val="16"/>
   </w:num>
-  <w:num w:numId="47">
+  <w:num w:numId="47" w16cid:durableId="1100611697">
     <w:abstractNumId w:val="24"/>
   </w:num>
-  <w:num w:numId="48">
+  <w:num w:numId="48" w16cid:durableId="404571243">
     <w:abstractNumId w:val="24"/>
   </w:num>
-  <w:num w:numId="49">
+  <w:num w:numId="49" w16cid:durableId="2116166346">
     <w:abstractNumId w:val="16"/>
   </w:num>
   <w:numIdMacAtCleanup w:val="16"/>
@@ -11156,7 +13557,7 @@
 </file>
 
 <file path=word/styles.xml><?xml version="1.0" encoding="utf-8"?>
-<w:styles xmlns:mc="http://schemas.openxmlformats.org/markup-compatibility/2006" xmlns:r="http://schemas.openxmlformats.org/officeDocument/2006/relationships" xmlns:w="http://schemas.openxmlformats.org/wordprocessingml/2006/main" xmlns:w14="http://schemas.microsoft.com/office/word/2010/wordml" xmlns:w15="http://schemas.microsoft.com/office/word/2012/wordml" xmlns:w16se="http://schemas.microsoft.com/office/word/2015/wordml/symex" mc:Ignorable="w14 w15 w16se">
+<w:styles xmlns:mc="http://schemas.openxmlformats.org/markup-compatibility/2006" xmlns:r="http://schemas.openxmlformats.org/officeDocument/2006/relationships" xmlns:w="http://schemas.openxmlformats.org/wordprocessingml/2006/main" xmlns:w14="http://schemas.microsoft.com/office/word/2010/wordml" xmlns:w15="http://schemas.microsoft.com/office/word/2012/wordml" xmlns:w16cex="http://schemas.microsoft.com/office/word/2018/wordml/cex" xmlns:w16cid="http://schemas.microsoft.com/office/word/2016/wordml/cid" xmlns:w16="http://schemas.microsoft.com/office/word/2018/wordml" xmlns:w16sdtdh="http://schemas.microsoft.com/office/word/2020/wordml/sdtdatahash" xmlns:w16se="http://schemas.microsoft.com/office/word/2015/wordml/symex" mc:Ignorable="w14 w15 w16se w16cid w16 w16cex w16sdtdh">
   <w:docDefaults>
     <w:rPrDefault>
       <w:rPr>
@@ -11169,7 +13570,7 @@
     </w:rPrDefault>
     <w:pPrDefault/>
   </w:docDefaults>
-  <w:latentStyles w:defLockedState="0" w:defUIPriority="99" w:defSemiHidden="0" w:defUnhideWhenUsed="0" w:defQFormat="0" w:count="371">
+  <w:latentStyles w:defLockedState="0" w:defUIPriority="99" w:defSemiHidden="0" w:defUnhideWhenUsed="0" w:defQFormat="0" w:count="376">
     <w:lsdException w:name="Normal" w:uiPriority="0" w:qFormat="1"/>
     <w:lsdException w:name="heading 1" w:uiPriority="0" w:qFormat="1"/>
     <w:lsdException w:name="heading 2" w:semiHidden="1" w:uiPriority="0" w:unhideWhenUsed="1" w:qFormat="1"/>
@@ -11275,7 +13676,6 @@
     <w:lsdException w:name="HTML Sample" w:semiHidden="1" w:unhideWhenUsed="1"/>
     <w:lsdException w:name="HTML Typewriter" w:semiHidden="1" w:unhideWhenUsed="1"/>
     <w:lsdException w:name="HTML Variable" w:semiHidden="1" w:unhideWhenUsed="1"/>
-    <w:lsdException w:name="Normal Table" w:semiHidden="1" w:unhideWhenUsed="1"/>
     <w:lsdException w:name="annotation subject" w:semiHidden="1" w:unhideWhenUsed="1"/>
     <w:lsdException w:name="No List" w:semiHidden="1" w:unhideWhenUsed="1"/>
     <w:lsdException w:name="Outline List 1" w:semiHidden="1" w:unhideWhenUsed="1"/>
@@ -11318,11 +13718,8 @@
     <w:lsdException w:name="Table Contemporary" w:semiHidden="1" w:unhideWhenUsed="1"/>
     <w:lsdException w:name="Table Elegant" w:semiHidden="1" w:unhideWhenUsed="1"/>
     <w:lsdException w:name="Table Professional" w:semiHidden="1" w:unhideWhenUsed="1"/>
-    <w:lsdException w:name="Table Subtle 1" w:semiHidden="1" w:unhideWhenUsed="1"/>
     <w:lsdException w:name="Table Subtle 2" w:semiHidden="1" w:unhideWhenUsed="1"/>
     <w:lsdException w:name="Table Web 1" w:semiHidden="1" w:unhideWhenUsed="1"/>
-    <w:lsdException w:name="Table Web 2" w:semiHidden="1" w:unhideWhenUsed="1"/>
-    <w:lsdException w:name="Table Web 3" w:semiHidden="1" w:unhideWhenUsed="1"/>
     <w:lsdException w:name="Balloon Text" w:semiHidden="1" w:unhideWhenUsed="1"/>
     <w:lsdException w:name="Table Grid" w:uiPriority="59"/>
     <w:lsdException w:name="Table Theme" w:semiHidden="1" w:unhideWhenUsed="1"/>
@@ -11541,6 +13938,11 @@
     <w:lsdException w:name="List Table 5 Dark Accent 6" w:uiPriority="50"/>
     <w:lsdException w:name="List Table 6 Colorful Accent 6" w:uiPriority="51"/>
     <w:lsdException w:name="List Table 7 Colorful Accent 6" w:uiPriority="52"/>
+    <w:lsdException w:name="Mention" w:semiHidden="1" w:unhideWhenUsed="1"/>
+    <w:lsdException w:name="Smart Hyperlink" w:semiHidden="1" w:unhideWhenUsed="1"/>
+    <w:lsdException w:name="Hashtag" w:semiHidden="1" w:unhideWhenUsed="1"/>
+    <w:lsdException w:name="Unresolved Mention" w:semiHidden="1" w:unhideWhenUsed="1"/>
+    <w:lsdException w:name="Smart Link" w:semiHidden="1" w:unhideWhenUsed="1"/>
   </w:latentStyles>
   <w:style w:type="paragraph" w:default="1" w:styleId="a1">
     <w:name w:val="Normal"/>

</xml_diff>